<commit_message>
Added code-style guide, modified example
</commit_message>
<xml_diff>
--- a/project/document_example.docx
+++ b/project/document_example.docx
@@ -954,14 +954,7 @@
             <w:noProof/>
             <w:webHidden/>
           </w:rPr>
-          <w:t>1</w:t>
-        </w:r>
-        <w:r>
-          <w:rPr>
-            <w:noProof/>
-            <w:webHidden/>
-          </w:rPr>
-          <w:t>4</w:t>
+          <w:t>14</w:t>
         </w:r>
         <w:r>
           <w:rPr>
@@ -1092,24 +1085,12 @@
         <w:t xml:space="preserve"> численными методами</w:t>
       </w:r>
       <w:r>
-        <w:t xml:space="preserve"> (методом деления пополам)</w:t>
-      </w:r>
-      <w:r>
-        <w:t xml:space="preserve">. </w:t>
-      </w:r>
-    </w:p>
-    <w:p>
-      <w:r>
-        <w:t>Задач</w:t>
-      </w:r>
-      <w:r>
-        <w:t>ами</w:t>
-      </w:r>
-      <w:r>
-        <w:t xml:space="preserve"> курсового проектирования является</w:t>
-      </w:r>
-      <w:r>
-        <w:t>:</w:t>
+        <w:t xml:space="preserve"> (методом деления пополам). </w:t>
+      </w:r>
+    </w:p>
+    <w:p>
+      <w:r>
+        <w:t>Задачами курсового проектирования является:</w:t>
       </w:r>
     </w:p>
     <w:p>
@@ -1160,10 +1141,7 @@
         </w:rPr>
       </w:pPr>
       <w:r>
-        <w:t xml:space="preserve">разработка программы, позволяющей </w:t>
-      </w:r>
-      <w:r>
-        <w:t>решить задачу уточнения корней уравнения;</w:t>
+        <w:t>разработка программы, позволяющей решить задачу уточнения корней уравнения;</w:t>
       </w:r>
     </w:p>
     <w:p>
@@ -1193,10 +1171,7 @@
         </w:rPr>
       </w:pPr>
       <w:r>
-        <w:t xml:space="preserve">провести тестирование </w:t>
-      </w:r>
-      <w:r>
-        <w:t>работы программы на контрольном примере;</w:t>
+        <w:t>провести тестирование работы программы на контрольном примере;</w:t>
       </w:r>
     </w:p>
     <w:p>
@@ -1211,13 +1186,7 @@
         </w:rPr>
       </w:pPr>
       <w:r>
-        <w:t xml:space="preserve">выполнить </w:t>
-      </w:r>
-      <w:r>
-        <w:t>тестирование работы программы на нескольких тестовых примерах</w:t>
-      </w:r>
-      <w:r>
-        <w:t>;</w:t>
+        <w:t>выполнить тестирование работы программы на нескольких тестовых примерах;</w:t>
       </w:r>
     </w:p>
     <w:p>
@@ -1398,19 +1367,7 @@
       </w:r>
       <w:proofErr w:type="gramEnd"/>
       <w:r>
-        <w:t xml:space="preserve"> алгебраической, если для получения ее числового</w:t>
-      </w:r>
-      <w:r>
-        <w:t xml:space="preserve"> </w:t>
-      </w:r>
-      <w:r>
-        <w:t>значения по данному значению аргумента х требуется выполнить арифметические</w:t>
-      </w:r>
-      <w:r>
-        <w:t xml:space="preserve"> </w:t>
-      </w:r>
-      <w:r>
-        <w:t>операции и возведение в степень с рациональным показателем.</w:t>
+        <w:t xml:space="preserve"> алгебраической, если для получения ее числового значения по данному значению аргумента х требуется выполнить арифметические операции и возведение в степень с рациональным показателем.</w:t>
       </w:r>
     </w:p>
     <w:p>
@@ -1509,13 +1466,7 @@
                 <w:rPr>
                   <w:rFonts w:ascii="Cambria Math" w:hAnsi="Cambria Math"/>
                 </w:rPr>
-                <m:t>n</m:t>
-              </m:r>
-              <m:r>
-                <w:rPr>
-                  <w:rFonts w:ascii="Cambria Math" w:hAnsi="Cambria Math"/>
-                </w:rPr>
-                <m:t>-1</m:t>
+                <m:t>n-1</m:t>
               </m:r>
             </m:sub>
           </m:sSub>
@@ -1541,13 +1492,7 @@
                 <w:rPr>
                   <w:rFonts w:ascii="Cambria Math" w:hAnsi="Cambria Math"/>
                 </w:rPr>
-                <m:t>n</m:t>
-              </m:r>
-              <m:r>
-                <w:rPr>
-                  <w:rFonts w:ascii="Cambria Math" w:hAnsi="Cambria Math"/>
-                </w:rPr>
-                <m:t>-1</m:t>
+                <m:t>n-1</m:t>
               </m:r>
             </m:sup>
           </m:sSup>
@@ -1579,13 +1524,7 @@
                 <w:rPr>
                   <w:rFonts w:ascii="Cambria Math" w:hAnsi="Cambria Math"/>
                 </w:rPr>
-                <m:t>n-</m:t>
-              </m:r>
-              <m:r>
-                <w:rPr>
-                  <w:rFonts w:ascii="Cambria Math" w:hAnsi="Cambria Math"/>
-                </w:rPr>
-                <m:t>2</m:t>
+                <m:t>n-2</m:t>
               </m:r>
             </m:sub>
           </m:sSub>
@@ -1611,13 +1550,7 @@
                 <w:rPr>
                   <w:rFonts w:ascii="Cambria Math" w:hAnsi="Cambria Math"/>
                 </w:rPr>
-                <m:t>n-</m:t>
-              </m:r>
-              <m:r>
-                <w:rPr>
-                  <w:rFonts w:ascii="Cambria Math" w:hAnsi="Cambria Math"/>
-                </w:rPr>
-                <m:t>2</m:t>
+                <m:t>n-2</m:t>
               </m:r>
             </m:sup>
           </m:sSup>
@@ -1724,7 +1657,6 @@
       <w:pPr>
         <w:rPr>
           <w:rFonts w:eastAsiaTheme="minorEastAsia"/>
-          <w:lang w:val="en-US"/>
         </w:rPr>
       </w:pPr>
       <w:proofErr w:type="gramStart"/>
@@ -1736,19 +1668,7 @@
           <w:rPr>
             <w:rFonts w:ascii="Cambria Math" w:hAnsi="Cambria Math"/>
           </w:rPr>
-          <m:t>n</m:t>
-        </m:r>
-        <m:r>
-          <w:rPr>
-            <w:rFonts w:ascii="Cambria Math" w:hAnsi="Cambria Math"/>
-          </w:rPr>
-          <m:t>=</m:t>
-        </m:r>
-        <m:r>
-          <w:rPr>
-            <w:rFonts w:ascii="Cambria Math" w:hAnsi="Cambria Math"/>
-          </w:rPr>
-          <m:t xml:space="preserve">1, 2, 3…, </m:t>
+          <m:t xml:space="preserve">n=1, 2, 3…, </m:t>
         </m:r>
         <m:sSub>
           <m:sSubPr>
@@ -1786,7 +1706,6 @@
       <w:r>
         <w:rPr>
           <w:rFonts w:eastAsiaTheme="minorEastAsia"/>
-          <w:lang w:val="en-US"/>
         </w:rPr>
         <w:t>.</w:t>
       </w:r>
@@ -2477,37 +2396,13 @@
         </m:r>
       </m:oMath>
       <w:r>
-        <w:t>. На основе этой же теоремы реализу</w:t>
-      </w:r>
-      <w:r>
-        <w:t>е</w:t>
-      </w:r>
-      <w:r>
-        <w:t>тся сам</w:t>
-      </w:r>
-      <w:r>
-        <w:t>ый</w:t>
-      </w:r>
-      <w:r>
-        <w:t xml:space="preserve"> прост</w:t>
-      </w:r>
-      <w:r>
-        <w:t>ой</w:t>
-      </w:r>
-      <w:r>
-        <w:t xml:space="preserve"> и</w:t>
+        <w:t>. На основе этой же теоремы реализуется самый простой и</w:t>
       </w:r>
       <w:r>
         <w:t xml:space="preserve"> </w:t>
       </w:r>
       <w:r>
-        <w:t>надежны</w:t>
-      </w:r>
-      <w:r>
-        <w:t>й</w:t>
-      </w:r>
-      <w:r>
-        <w:t xml:space="preserve"> метод численного определения корней уравнений: метод половинного</w:t>
+        <w:t>надежный метод численного определения корней уравнений: метод половинного</w:t>
       </w:r>
       <w:r>
         <w:t xml:space="preserve"> </w:t>
@@ -2586,13 +2481,7 @@
         <w:t>2</w:t>
       </w:r>
       <w:r>
-        <w:t>..., выбор</w:t>
-      </w:r>
-      <w:r>
-        <w:t xml:space="preserve"> </w:t>
-      </w:r>
-      <w:r>
-        <w:t xml:space="preserve">которых должен учитывать особенности функции </w:t>
+        <w:t xml:space="preserve">..., выбор которых должен учитывать особенности функции </w:t>
       </w:r>
       <w:r>
         <w:rPr>
@@ -2606,10 +2495,7 @@
     </w:p>
     <w:p>
       <w:r>
-        <w:t>Если окажется, что</w:t>
-      </w:r>
-      <w:r>
-        <w:t xml:space="preserve"> </w:t>
+        <w:t xml:space="preserve">Если окажется, что </w:t>
       </w:r>
       <w:r>
         <w:rPr>
@@ -2705,64 +2591,40 @@
         </m:r>
       </m:oMath>
       <w:r>
-        <w:t>. Необходимо</w:t>
+        <w:t xml:space="preserve">. Необходимо убедиться, является ли этот корень единственным на данном интервале. Для отделения корней практически достаточно провести процесс половинного деления, последовательно деля исходный отрезок [a, b] на 2, 4, 8 и т. д. равных частей и определяя знаки </w:t>
+      </w:r>
+      <w:r>
+        <w:rPr>
+          <w:i/>
+        </w:rPr>
+        <w:t>f(x)</w:t>
+      </w:r>
+      <w:r>
+        <w:t xml:space="preserve"> в точках деления. </w:t>
+      </w:r>
+    </w:p>
+    <w:p>
+      <w:pPr>
+        <w:pStyle w:val="2"/>
+      </w:pPr>
+      <w:bookmarkStart w:id="4" w:name="_Toc22546900"/>
+      <w:r>
+        <w:t>1.</w:t>
+      </w:r>
+      <w:r>
+        <w:t>3</w:t>
       </w:r>
       <w:r>
         <w:t xml:space="preserve"> </w:t>
       </w:r>
       <w:r>
-        <w:t>убедиться, является ли этот корень единственным на данном интервале. Для</w:t>
-      </w:r>
-      <w:r>
-        <w:t xml:space="preserve"> </w:t>
-      </w:r>
-      <w:r>
-        <w:t>отделения корней практически достаточно провести процесс половинного деления, последовательно деля исходный отрезок [a, b] на 2, 4, 8 и т. д. равных частей</w:t>
-      </w:r>
-      <w:r>
-        <w:t xml:space="preserve"> </w:t>
-      </w:r>
-      <w:r>
-        <w:t xml:space="preserve">и определяя знаки </w:t>
-      </w:r>
-      <w:r>
-        <w:rPr>
-          <w:i/>
-        </w:rPr>
-        <w:t>f(x)</w:t>
-      </w:r>
-      <w:r>
-        <w:t xml:space="preserve"> в точках деления. </w:t>
-      </w:r>
-    </w:p>
-    <w:p>
-      <w:pPr>
-        <w:pStyle w:val="2"/>
-      </w:pPr>
-      <w:bookmarkStart w:id="4" w:name="_Toc22546900"/>
-      <w:r>
-        <w:t>1.</w:t>
-      </w:r>
-      <w:r>
-        <w:t>3</w:t>
-      </w:r>
-      <w:r>
-        <w:t xml:space="preserve"> </w:t>
-      </w:r>
-      <w:r>
         <w:t>Численное решение уравнения методом половинного деления</w:t>
       </w:r>
       <w:bookmarkEnd w:id="4"/>
     </w:p>
     <w:p>
       <w:r>
-        <w:t>Предположим, что процесс отделения корней проведен и на отрезке [a, b]</w:t>
-      </w:r>
-      <w:r>
-        <w:t xml:space="preserve"> </w:t>
-      </w:r>
-      <w:r>
-        <w:t xml:space="preserve">находится ровно один корень ξ </w:t>
+        <w:t xml:space="preserve">Предположим, что процесс отделения корней проведен и на отрезке [a, b] находится ровно один корень ξ </w:t>
       </w:r>
       <w:proofErr w:type="gramStart"/>
       <w:r>
@@ -2805,13 +2667,7 @@
       </w:r>
       <w:proofErr w:type="gramEnd"/>
       <w:r>
-        <w:t xml:space="preserve"> Необходимо определить его</w:t>
-      </w:r>
-      <w:r>
-        <w:t xml:space="preserve"> </w:t>
-      </w:r>
-      <w:r>
-        <w:t>положение с погрешностью ε.</w:t>
+        <w:t xml:space="preserve"> Необходимо определить его положение с погрешностью ε.</w:t>
       </w:r>
     </w:p>
     <w:p>
@@ -2850,167 +2706,116 @@
       </w:r>
       <w:proofErr w:type="gramEnd"/>
       <w:r>
-        <w:t>2 и вычисляем</w:t>
+        <w:t xml:space="preserve">2 и вычисляем значение функции f(c). Далее делаем выбор, какую из двух частей взять для уточнения корня. Очевидно, что корень будет находиться в той половине исходного отрезка, на концах которой функция имеет разные знаки. </w:t>
+      </w:r>
+    </w:p>
+    <w:p>
+      <w:r>
+        <w:t>На рисунке 2 таким будет правый отрезок – отрезок [a, c]. Для очередного шага уточнения положения корня отрезок [c, b] из рассмотрения исключаем, а с отрезком [a, c] продолжаем процесс деления, как и с первоначальным отрезком [a, b</w:t>
+      </w:r>
+      <w:r>
+        <w:t>]</w:t>
+      </w:r>
+      <w:r>
+        <w:t>, формально</w:t>
       </w:r>
       <w:r>
         <w:t xml:space="preserve"> </w:t>
       </w:r>
-      <w:r>
-        <w:t>значение функции f(c). Далее делаем выбор, какую из двух частей взять для</w:t>
-      </w:r>
+      <w:proofErr w:type="spellStart"/>
+      <w:r>
+        <w:t>переприсваивая</w:t>
+      </w:r>
+      <w:proofErr w:type="spellEnd"/>
+      <w:r>
+        <w:t xml:space="preserve"> новому значению </w:t>
+      </w:r>
+      <w:r>
+        <w:rPr>
+          <w:i/>
+          <w:lang w:val="en-US"/>
+        </w:rPr>
+        <w:t>b</w:t>
+      </w:r>
+      <w:r>
+        <w:t xml:space="preserve"> значение </w:t>
+      </w:r>
+      <w:r>
+        <w:rPr>
+          <w:i/>
+          <w:lang w:val="en-US"/>
+        </w:rPr>
+        <w:t>c</w:t>
+      </w:r>
+      <w:r>
+        <w:t>. Если же реализуется ситуация, когда функция имеет разные знаки на концах отрезка [</w:t>
+      </w:r>
+      <w:r>
+        <w:rPr>
+          <w:lang w:val="en-US"/>
+        </w:rPr>
+        <w:t>c</w:t>
+      </w:r>
+      <w:r>
+        <w:t>,</w:t>
+      </w:r>
+      <w:r>
+        <w:rPr>
+          <w:lang w:val="en-US"/>
+        </w:rPr>
+        <w:t> </w:t>
+      </w:r>
+      <w:r>
+        <w:rPr>
+          <w:lang w:val="en-US"/>
+        </w:rPr>
+        <w:t>b</w:t>
+      </w:r>
+      <w:r>
+        <w:t>], то из рассмотрения следует исключить отрезок [</w:t>
+      </w:r>
+      <w:r>
+        <w:rPr>
+          <w:lang w:val="en-US"/>
+        </w:rPr>
+        <w:t>a</w:t>
+      </w:r>
+      <w:r>
+        <w:t xml:space="preserve">, </w:t>
+      </w:r>
+      <w:r>
+        <w:rPr>
+          <w:lang w:val="en-US"/>
+        </w:rPr>
+        <w:t>c</w:t>
+      </w:r>
+      <w:r>
+        <w:t xml:space="preserve">], формально </w:t>
+      </w:r>
+      <w:proofErr w:type="spellStart"/>
+      <w:r>
+        <w:t>переприсваивая</w:t>
+      </w:r>
+      <w:proofErr w:type="spellEnd"/>
+      <w:r>
+        <w:t xml:space="preserve"> новому </w:t>
+      </w:r>
+      <w:proofErr w:type="gramStart"/>
+      <w:r>
+        <w:t>значению</w:t>
+      </w:r>
+      <w:proofErr w:type="gramEnd"/>
       <w:r>
         <w:t xml:space="preserve"> </w:t>
       </w:r>
       <w:r>
-        <w:t>уточнения корня. Очевидно, что корень будет находиться в той половине</w:t>
-      </w:r>
-      <w:r>
-        <w:t xml:space="preserve"> </w:t>
-      </w:r>
-      <w:r>
-        <w:t xml:space="preserve">исходного отрезка, на концах которой функция имеет разные знаки. </w:t>
-      </w:r>
-    </w:p>
-    <w:p>
-      <w:r>
-        <w:t>На рисунке 2</w:t>
-      </w:r>
-      <w:r>
-        <w:t xml:space="preserve"> </w:t>
-      </w:r>
-      <w:r>
-        <w:t>таким будет правый отрезок – отрезок [a, c]. Для очередного шага уточнения</w:t>
-      </w:r>
-      <w:r>
-        <w:t xml:space="preserve"> </w:t>
-      </w:r>
-      <w:r>
-        <w:t>положения корня отрезок [c, b] из рассмотрения исключаем, а с отрезком [a, c]</w:t>
-      </w:r>
-      <w:r>
-        <w:t xml:space="preserve"> </w:t>
-      </w:r>
-      <w:r>
-        <w:t>продолжаем процесс деления, как и с первоначальным отрезком [a, b</w:t>
-      </w:r>
-      <w:r>
-        <w:t>]</w:t>
-      </w:r>
-      <w:r>
-        <w:t>, формально</w:t>
-      </w:r>
-      <w:r>
-        <w:t xml:space="preserve"> </w:t>
-      </w:r>
-      <w:proofErr w:type="spellStart"/>
-      <w:r>
-        <w:t>переприсваивая</w:t>
-      </w:r>
-      <w:proofErr w:type="spellEnd"/>
-      <w:r>
-        <w:t xml:space="preserve"> новому значению </w:t>
-      </w:r>
-      <w:r>
         <w:rPr>
           <w:i/>
-          <w:lang w:val="en-US"/>
-        </w:rPr>
-        <w:t>b</w:t>
+        </w:rPr>
+        <w:t>а</w:t>
       </w:r>
       <w:r>
         <w:t xml:space="preserve"> значение </w:t>
-      </w:r>
-      <w:r>
-        <w:rPr>
-          <w:i/>
-          <w:lang w:val="en-US"/>
-        </w:rPr>
-        <w:t>c</w:t>
-      </w:r>
-      <w:r>
-        <w:t>. Если же реализуется ситуация,</w:t>
-      </w:r>
-      <w:r>
-        <w:t xml:space="preserve"> </w:t>
-      </w:r>
-      <w:r>
-        <w:t>когда функция имеет разные знаки на концах отрезка [</w:t>
-      </w:r>
-      <w:r>
-        <w:rPr>
-          <w:lang w:val="en-US"/>
-        </w:rPr>
-        <w:t>c</w:t>
-      </w:r>
-      <w:r>
-        <w:t>,</w:t>
-      </w:r>
-      <w:r>
-        <w:rPr>
-          <w:lang w:val="en-US"/>
-        </w:rPr>
-        <w:t> </w:t>
-      </w:r>
-      <w:r>
-        <w:rPr>
-          <w:lang w:val="en-US"/>
-        </w:rPr>
-        <w:t>b</w:t>
-      </w:r>
-      <w:r>
-        <w:t>], то из рассмотрения</w:t>
-      </w:r>
-      <w:r>
-        <w:t xml:space="preserve"> </w:t>
-      </w:r>
-      <w:r>
-        <w:t>следует исключить отрезок [</w:t>
-      </w:r>
-      <w:r>
-        <w:rPr>
-          <w:lang w:val="en-US"/>
-        </w:rPr>
-        <w:t>a</w:t>
-      </w:r>
-      <w:r>
-        <w:t xml:space="preserve">, </w:t>
-      </w:r>
-      <w:r>
-        <w:rPr>
-          <w:lang w:val="en-US"/>
-        </w:rPr>
-        <w:t>c</w:t>
-      </w:r>
-      <w:r>
-        <w:t xml:space="preserve">], формально </w:t>
-      </w:r>
-      <w:proofErr w:type="spellStart"/>
-      <w:r>
-        <w:t>переприсваивая</w:t>
-      </w:r>
-      <w:proofErr w:type="spellEnd"/>
-      <w:r>
-        <w:t xml:space="preserve"> новому </w:t>
-      </w:r>
-      <w:proofErr w:type="gramStart"/>
-      <w:r>
-        <w:t>значению</w:t>
-      </w:r>
-      <w:proofErr w:type="gramEnd"/>
-      <w:r>
-        <w:t xml:space="preserve"> </w:t>
-      </w:r>
-      <w:r>
-        <w:rPr>
-          <w:i/>
-        </w:rPr>
-        <w:t>а</w:t>
-      </w:r>
-      <w:r>
-        <w:t xml:space="preserve"> </w:t>
-      </w:r>
-      <w:r>
-        <w:t xml:space="preserve">значение </w:t>
       </w:r>
       <w:r>
         <w:rPr>
@@ -3079,13 +2884,7 @@
     </w:p>
     <w:p>
       <w:r>
-        <w:t>В результате мы получим последовательность вложенных друг в друга</w:t>
-      </w:r>
-      <w:r>
-        <w:t xml:space="preserve"> </w:t>
-      </w:r>
-      <w:r>
-        <w:t>отрезков все уменьшающейся длины: [</w:t>
+        <w:t>В результате мы получим последовательность вложенных друг в друга отрезков все уменьшающейся длины: [</w:t>
       </w:r>
       <w:r>
         <w:rPr>
@@ -3121,13 +2920,7 @@
         <w:t>1</w:t>
       </w:r>
       <w:r>
-        <w:t>],</w:t>
-      </w:r>
-      <w:r>
-        <w:t xml:space="preserve"> </w:t>
-      </w:r>
-      <w:r>
-        <w:t>[</w:t>
+        <w:t>], [</w:t>
       </w:r>
       <w:r>
         <w:rPr>
@@ -3169,13 +2962,7 @@
         <w:t xml:space="preserve">, </w:t>
       </w:r>
       <w:r>
-        <w:t>...</w:t>
-      </w:r>
-      <w:r>
-        <w:t xml:space="preserve"> </w:t>
-      </w:r>
-      <w:r>
-        <w:t>[</w:t>
+        <w:t>... [</w:t>
       </w:r>
       <w:r>
         <w:rPr>
@@ -3209,19 +2996,7 @@
       </w:r>
       <w:proofErr w:type="spellEnd"/>
       <w:r>
-        <w:t>]. Этот</w:t>
-      </w:r>
-      <w:r>
-        <w:t xml:space="preserve"> </w:t>
-      </w:r>
-      <w:r>
-        <w:t>повторяющийся (итерационный) процесс будем продолжать до тех пор, пока</w:t>
-      </w:r>
-      <w:r>
-        <w:t xml:space="preserve"> </w:t>
-      </w:r>
-      <w:r>
-        <w:t>длина отрезка [</w:t>
+        <w:t>]. Этот повторяющийся (итерационный) процесс будем продолжать до тех пор, пока длина отрезка [</w:t>
       </w:r>
       <w:r>
         <w:rPr>
@@ -3275,9 +3050,6 @@
     <w:p>
       <w:pPr>
         <w:jc w:val="center"/>
-        <w:rPr>
-          <w:lang w:val="en-US"/>
-        </w:rPr>
       </w:pPr>
       <w:proofErr w:type="gramStart"/>
       <w:r>
@@ -3359,9 +3131,6 @@
         <w:t>)/2</w:t>
       </w:r>
       <w:r>
-        <w:rPr>
-          <w:lang w:val="en-US"/>
-        </w:rPr>
         <w:t>.</w:t>
       </w:r>
     </w:p>
@@ -3397,13 +3166,7 @@
         <w:t>)</w:t>
       </w:r>
       <w:r>
-        <w:t xml:space="preserve"> вычисляется с некоторой абсолютной</w:t>
-      </w:r>
-      <w:r>
-        <w:t xml:space="preserve"> </w:t>
-      </w:r>
-      <w:r>
-        <w:t xml:space="preserve">погрешностью </w:t>
+        <w:t xml:space="preserve"> вычисляется с некоторой абсолютной погрешностью </w:t>
       </w:r>
       <w:r>
         <w:rPr>
@@ -3447,13 +3210,7 @@
         <w:t>)</w:t>
       </w:r>
       <w:r>
-        <w:t xml:space="preserve"> малы по абсолютной величине и могут оказаться сравнимыми с погрешностью ее вычисления. Другими</w:t>
-      </w:r>
-      <w:r>
-        <w:t xml:space="preserve"> </w:t>
-      </w:r>
-      <w:r>
-        <w:t>словами, при подходе к корню мы можем попасть в “полосу шумов” 2</w:t>
+        <w:t xml:space="preserve"> малы по абсолютной величине и могут оказаться сравнимыми с погрешностью ее вычисления. Другими словами, при подходе к корню мы можем попасть в “полосу шумов” 2</w:t>
       </w:r>
       <w:r>
         <w:rPr>
@@ -3468,25 +3225,7 @@
         <w:t>1</w:t>
       </w:r>
       <w:r>
-        <w:t xml:space="preserve"> (рисунок</w:t>
-      </w:r>
-      <w:r>
-        <w:t xml:space="preserve"> </w:t>
-      </w:r>
-      <w:r>
-        <w:t>2) и дальнейшее уточнение корня становится бессмысленным. Поэтому надо задать ширину “полосы шумов” и прекратить итерационный процесс при попадании</w:t>
-      </w:r>
-      <w:r>
-        <w:t xml:space="preserve"> </w:t>
-      </w:r>
-      <w:r>
-        <w:t>в нее. Также необходимо иметь в виду, что при уменьшении длины интервала</w:t>
-      </w:r>
-      <w:r>
-        <w:t xml:space="preserve"> </w:t>
-      </w:r>
-      <w:r>
-        <w:t>[</w:t>
+        <w:t xml:space="preserve"> (рисунок 2) и дальнейшее уточнение корня становится бессмысленным. Поэтому надо задать ширину “полосы шумов” и прекратить итерационный процесс при попадании в нее. Также необходимо иметь в виду, что при уменьшении длины интервала [</w:t>
       </w:r>
       <w:r>
         <w:rPr>
@@ -3554,10 +3293,7 @@
       </w:r>
       <w:proofErr w:type="spellEnd"/>
       <w:r>
-        <w:t xml:space="preserve"> за счет вычитания двух близких чисел.</w:t>
-      </w:r>
-      <w:r>
-        <w:t xml:space="preserve"> </w:t>
+        <w:t xml:space="preserve"> за счет вычитания двух близких чисел. </w:t>
       </w:r>
     </w:p>
     <w:p>
@@ -3605,13 +3341,7 @@
         <w:t>n</w:t>
       </w:r>
       <w:r>
-        <w:t>. За 10</w:t>
-      </w:r>
-      <w:r>
-        <w:t xml:space="preserve"> </w:t>
-      </w:r>
-      <w:r>
-        <w:t>итераций интервал уменьшится в 2</w:t>
+        <w:t>. За 10 итераций интервал уменьшится в 2</w:t>
       </w:r>
       <w:r>
         <w:rPr>
@@ -3635,13 +3365,7 @@
         <w:t> </w:t>
       </w:r>
       <w:r>
-        <w:t>итераций – в</w:t>
-      </w:r>
-      <w:r>
-        <w:t xml:space="preserve"> </w:t>
-      </w:r>
-      <w:r>
-        <w:t>2</w:t>
+        <w:t>итераций – в 2</w:t>
       </w:r>
       <w:r>
         <w:rPr>
@@ -3673,17 +3397,1534 @@
       </w:r>
       <w:bookmarkEnd w:id="5"/>
     </w:p>
+    <w:p>
+      <w:r>
+        <w:t>Для решения задачи необходимо определить типы данных, которые будут использоваться для хранения исходных и промежуточных данных, а также результатов вычислений.</w:t>
+      </w:r>
+    </w:p>
+    <w:p>
+      <w:r>
+        <w:t xml:space="preserve">Для реализации подсчета числа итераций необходимы данные целого типа. Язык </w:t>
+      </w:r>
+      <w:r>
+        <w:rPr>
+          <w:i/>
+          <w:lang w:val="en-US"/>
+        </w:rPr>
+        <w:t>Free</w:t>
+      </w:r>
+      <w:r>
+        <w:rPr>
+          <w:i/>
+        </w:rPr>
+        <w:t xml:space="preserve"> </w:t>
+      </w:r>
+      <w:r>
+        <w:rPr>
+          <w:i/>
+          <w:lang w:val="en-US"/>
+        </w:rPr>
+        <w:t>Pascal</w:t>
+      </w:r>
+      <w:r>
+        <w:t xml:space="preserve"> </w:t>
+      </w:r>
+      <w:r>
+        <w:t>предоставляет возможность использования следующих целочисленных типов</w:t>
+      </w:r>
+      <w:r>
+        <w:t xml:space="preserve"> (</w:t>
+      </w:r>
+      <w:r>
+        <w:fldChar w:fldCharType="begin"/>
+      </w:r>
+      <w:r>
+        <w:instrText xml:space="preserve"> REF _Ref24622759 \h </w:instrText>
+      </w:r>
+      <w:r>
+        <w:fldChar w:fldCharType="separate"/>
+      </w:r>
+      <w:r>
+        <w:t xml:space="preserve">Таблица </w:t>
+      </w:r>
+      <w:r>
+        <w:rPr>
+          <w:noProof/>
+        </w:rPr>
+        <w:t>1</w:t>
+      </w:r>
+      <w:r>
+        <w:fldChar w:fldCharType="end"/>
+      </w:r>
+      <w:r>
+        <w:t>)</w:t>
+      </w:r>
+      <w:r>
+        <w:t>:</w:t>
+      </w:r>
+    </w:p>
     <w:p/>
     <w:p>
       <w:pPr>
+        <w:pStyle w:val="a3"/>
+      </w:pPr>
+      <w:bookmarkStart w:id="6" w:name="_Ref24622759"/>
+      <w:r>
+        <w:t xml:space="preserve">Таблица </w:t>
+      </w:r>
+      <w:r>
+        <w:fldChar w:fldCharType="begin"/>
+      </w:r>
+      <w:r>
+        <w:instrText xml:space="preserve"> SEQ Таблица \* ARABIC </w:instrText>
+      </w:r>
+      <w:r>
+        <w:fldChar w:fldCharType="separate"/>
+      </w:r>
+      <w:r>
+        <w:rPr>
+          <w:noProof/>
+        </w:rPr>
+        <w:t>1</w:t>
+      </w:r>
+      <w:r>
+        <w:fldChar w:fldCharType="end"/>
+      </w:r>
+      <w:bookmarkEnd w:id="6"/>
+      <w:r>
+        <w:t xml:space="preserve"> – Целые типы данных</w:t>
+      </w:r>
+    </w:p>
+    <w:tbl>
+      <w:tblPr>
+        <w:tblStyle w:val="ac"/>
+        <w:tblW w:w="0" w:type="auto"/>
+        <w:tblLook w:val="04A0" w:firstRow="1" w:lastRow="0" w:firstColumn="1" w:lastColumn="0" w:noHBand="0" w:noVBand="1"/>
+      </w:tblPr>
+      <w:tblGrid>
+        <w:gridCol w:w="1696"/>
+        <w:gridCol w:w="6096"/>
+        <w:gridCol w:w="1836"/>
+      </w:tblGrid>
+      <w:tr>
+        <w:tc>
+          <w:tcPr>
+            <w:tcW w:w="1696" w:type="dxa"/>
+          </w:tcPr>
+          <w:p>
+            <w:pPr>
+              <w:ind w:firstLine="0"/>
+              <w:jc w:val="center"/>
+              <w:rPr>
+                <w:b/>
+              </w:rPr>
+            </w:pPr>
+            <w:r>
+              <w:rPr>
+                <w:b/>
+              </w:rPr>
+              <w:t>Тип</w:t>
+            </w:r>
+          </w:p>
+        </w:tc>
+        <w:tc>
+          <w:tcPr>
+            <w:tcW w:w="6096" w:type="dxa"/>
+          </w:tcPr>
+          <w:p>
+            <w:pPr>
+              <w:ind w:firstLine="0"/>
+              <w:jc w:val="center"/>
+              <w:rPr>
+                <w:b/>
+              </w:rPr>
+            </w:pPr>
+            <w:r>
+              <w:rPr>
+                <w:b/>
+              </w:rPr>
+              <w:t>Диапазон значений</w:t>
+            </w:r>
+          </w:p>
+        </w:tc>
+        <w:tc>
+          <w:tcPr>
+            <w:tcW w:w="1836" w:type="dxa"/>
+          </w:tcPr>
+          <w:p>
+            <w:pPr>
+              <w:ind w:firstLine="0"/>
+              <w:jc w:val="center"/>
+              <w:rPr>
+                <w:b/>
+              </w:rPr>
+            </w:pPr>
+            <w:r>
+              <w:rPr>
+                <w:b/>
+              </w:rPr>
+              <w:t>Размер, байт</w:t>
+            </w:r>
+          </w:p>
+        </w:tc>
+      </w:tr>
+      <w:tr>
+        <w:tc>
+          <w:tcPr>
+            <w:tcW w:w="1696" w:type="dxa"/>
+            <w:vAlign w:val="center"/>
+          </w:tcPr>
+          <w:p>
+            <w:pPr>
+              <w:ind w:firstLine="0"/>
+            </w:pPr>
+            <w:proofErr w:type="spellStart"/>
+            <w:r>
+              <w:t>Byte</w:t>
+            </w:r>
+            <w:proofErr w:type="spellEnd"/>
+          </w:p>
+        </w:tc>
+        <w:tc>
+          <w:tcPr>
+            <w:tcW w:w="6096" w:type="dxa"/>
+            <w:vAlign w:val="center"/>
+          </w:tcPr>
+          <w:p>
+            <w:pPr>
+              <w:ind w:firstLine="0"/>
+              <w:jc w:val="center"/>
+            </w:pPr>
+            <w:r>
+              <w:t>0 .. 255</w:t>
+            </w:r>
+          </w:p>
+        </w:tc>
+        <w:tc>
+          <w:tcPr>
+            <w:tcW w:w="1836" w:type="dxa"/>
+            <w:vAlign w:val="center"/>
+          </w:tcPr>
+          <w:p>
+            <w:pPr>
+              <w:ind w:firstLine="0"/>
+              <w:jc w:val="center"/>
+            </w:pPr>
+            <w:r>
+              <w:t>1</w:t>
+            </w:r>
+          </w:p>
+        </w:tc>
+      </w:tr>
+      <w:tr>
+        <w:tc>
+          <w:tcPr>
+            <w:tcW w:w="1696" w:type="dxa"/>
+            <w:vAlign w:val="center"/>
+          </w:tcPr>
+          <w:p>
+            <w:pPr>
+              <w:ind w:firstLine="0"/>
+            </w:pPr>
+            <w:proofErr w:type="spellStart"/>
+            <w:r>
+              <w:t>Shortint</w:t>
+            </w:r>
+            <w:proofErr w:type="spellEnd"/>
+          </w:p>
+        </w:tc>
+        <w:tc>
+          <w:tcPr>
+            <w:tcW w:w="6096" w:type="dxa"/>
+            <w:vAlign w:val="center"/>
+          </w:tcPr>
+          <w:p>
+            <w:pPr>
+              <w:ind w:firstLine="0"/>
+              <w:jc w:val="center"/>
+            </w:pPr>
+            <w:r>
+              <w:t>-128 .. 127</w:t>
+            </w:r>
+          </w:p>
+        </w:tc>
+        <w:tc>
+          <w:tcPr>
+            <w:tcW w:w="1836" w:type="dxa"/>
+            <w:vAlign w:val="center"/>
+          </w:tcPr>
+          <w:p>
+            <w:pPr>
+              <w:ind w:firstLine="0"/>
+              <w:jc w:val="center"/>
+            </w:pPr>
+            <w:r>
+              <w:t>1</w:t>
+            </w:r>
+          </w:p>
+        </w:tc>
+      </w:tr>
+      <w:tr>
+        <w:tc>
+          <w:tcPr>
+            <w:tcW w:w="1696" w:type="dxa"/>
+            <w:vAlign w:val="center"/>
+          </w:tcPr>
+          <w:p>
+            <w:pPr>
+              <w:ind w:firstLine="0"/>
+            </w:pPr>
+            <w:proofErr w:type="spellStart"/>
+            <w:r>
+              <w:t>Smallint</w:t>
+            </w:r>
+            <w:proofErr w:type="spellEnd"/>
+          </w:p>
+        </w:tc>
+        <w:tc>
+          <w:tcPr>
+            <w:tcW w:w="6096" w:type="dxa"/>
+            <w:vAlign w:val="center"/>
+          </w:tcPr>
+          <w:p>
+            <w:pPr>
+              <w:ind w:firstLine="0"/>
+              <w:jc w:val="center"/>
+            </w:pPr>
+            <w:r>
+              <w:t>-32768 .. 32767</w:t>
+            </w:r>
+          </w:p>
+        </w:tc>
+        <w:tc>
+          <w:tcPr>
+            <w:tcW w:w="1836" w:type="dxa"/>
+            <w:vAlign w:val="center"/>
+          </w:tcPr>
+          <w:p>
+            <w:pPr>
+              <w:ind w:firstLine="0"/>
+              <w:jc w:val="center"/>
+            </w:pPr>
+            <w:r>
+              <w:t>2</w:t>
+            </w:r>
+          </w:p>
+        </w:tc>
+      </w:tr>
+      <w:tr>
+        <w:tc>
+          <w:tcPr>
+            <w:tcW w:w="1696" w:type="dxa"/>
+            <w:vAlign w:val="center"/>
+          </w:tcPr>
+          <w:p>
+            <w:pPr>
+              <w:ind w:firstLine="0"/>
+            </w:pPr>
+            <w:proofErr w:type="spellStart"/>
+            <w:r>
+              <w:t>Word</w:t>
+            </w:r>
+            <w:proofErr w:type="spellEnd"/>
+          </w:p>
+        </w:tc>
+        <w:tc>
+          <w:tcPr>
+            <w:tcW w:w="6096" w:type="dxa"/>
+            <w:vAlign w:val="center"/>
+          </w:tcPr>
+          <w:p>
+            <w:pPr>
+              <w:ind w:firstLine="0"/>
+              <w:jc w:val="center"/>
+            </w:pPr>
+            <w:r>
+              <w:t>0 .. 65535</w:t>
+            </w:r>
+          </w:p>
+        </w:tc>
+        <w:tc>
+          <w:tcPr>
+            <w:tcW w:w="1836" w:type="dxa"/>
+            <w:vAlign w:val="center"/>
+          </w:tcPr>
+          <w:p>
+            <w:pPr>
+              <w:ind w:firstLine="0"/>
+              <w:jc w:val="center"/>
+            </w:pPr>
+            <w:r>
+              <w:t>2</w:t>
+            </w:r>
+          </w:p>
+        </w:tc>
+      </w:tr>
+      <w:tr>
+        <w:tc>
+          <w:tcPr>
+            <w:tcW w:w="1696" w:type="dxa"/>
+            <w:vAlign w:val="center"/>
+          </w:tcPr>
+          <w:p>
+            <w:pPr>
+              <w:ind w:firstLine="0"/>
+            </w:pPr>
+            <w:proofErr w:type="spellStart"/>
+            <w:r>
+              <w:t>Integer</w:t>
+            </w:r>
+            <w:proofErr w:type="spellEnd"/>
+          </w:p>
+        </w:tc>
+        <w:tc>
+          <w:tcPr>
+            <w:tcW w:w="6096" w:type="dxa"/>
+            <w:vAlign w:val="center"/>
+          </w:tcPr>
+          <w:p>
+            <w:pPr>
+              <w:ind w:firstLine="0"/>
+              <w:jc w:val="center"/>
+            </w:pPr>
+            <w:proofErr w:type="spellStart"/>
+            <w:r>
+              <w:t>smallint</w:t>
+            </w:r>
+            <w:proofErr w:type="spellEnd"/>
+            <w:r>
+              <w:t xml:space="preserve"> </w:t>
+            </w:r>
+            <w:proofErr w:type="spellStart"/>
+            <w:r>
+              <w:t>or</w:t>
+            </w:r>
+            <w:proofErr w:type="spellEnd"/>
+            <w:r>
+              <w:t xml:space="preserve"> </w:t>
+            </w:r>
+            <w:proofErr w:type="spellStart"/>
+            <w:r>
+              <w:t>longint</w:t>
+            </w:r>
+            <w:proofErr w:type="spellEnd"/>
+          </w:p>
+        </w:tc>
+        <w:tc>
+          <w:tcPr>
+            <w:tcW w:w="1836" w:type="dxa"/>
+            <w:vAlign w:val="center"/>
+          </w:tcPr>
+          <w:p>
+            <w:pPr>
+              <w:ind w:firstLine="0"/>
+              <w:jc w:val="center"/>
+            </w:pPr>
+            <w:r>
+              <w:t>2 или 4</w:t>
+            </w:r>
+          </w:p>
+        </w:tc>
+      </w:tr>
+      <w:tr>
+        <w:tc>
+          <w:tcPr>
+            <w:tcW w:w="1696" w:type="dxa"/>
+            <w:vAlign w:val="center"/>
+          </w:tcPr>
+          <w:p>
+            <w:pPr>
+              <w:ind w:firstLine="0"/>
+            </w:pPr>
+            <w:proofErr w:type="spellStart"/>
+            <w:r>
+              <w:t>Cardinal</w:t>
+            </w:r>
+            <w:proofErr w:type="spellEnd"/>
+          </w:p>
+        </w:tc>
+        <w:tc>
+          <w:tcPr>
+            <w:tcW w:w="6096" w:type="dxa"/>
+            <w:vAlign w:val="center"/>
+          </w:tcPr>
+          <w:p>
+            <w:pPr>
+              <w:ind w:firstLine="0"/>
+              <w:jc w:val="center"/>
+            </w:pPr>
+            <w:proofErr w:type="spellStart"/>
+            <w:r>
+              <w:t>longword</w:t>
+            </w:r>
+            <w:proofErr w:type="spellEnd"/>
+          </w:p>
+        </w:tc>
+        <w:tc>
+          <w:tcPr>
+            <w:tcW w:w="1836" w:type="dxa"/>
+            <w:vAlign w:val="center"/>
+          </w:tcPr>
+          <w:p>
+            <w:pPr>
+              <w:ind w:firstLine="0"/>
+              <w:jc w:val="center"/>
+            </w:pPr>
+            <w:r>
+              <w:t>4</w:t>
+            </w:r>
+          </w:p>
+        </w:tc>
+      </w:tr>
+      <w:tr>
+        <w:tc>
+          <w:tcPr>
+            <w:tcW w:w="1696" w:type="dxa"/>
+            <w:vAlign w:val="center"/>
+          </w:tcPr>
+          <w:p>
+            <w:pPr>
+              <w:ind w:firstLine="0"/>
+            </w:pPr>
+            <w:proofErr w:type="spellStart"/>
+            <w:r>
+              <w:t>Longint</w:t>
+            </w:r>
+            <w:proofErr w:type="spellEnd"/>
+          </w:p>
+        </w:tc>
+        <w:tc>
+          <w:tcPr>
+            <w:tcW w:w="6096" w:type="dxa"/>
+            <w:vAlign w:val="center"/>
+          </w:tcPr>
+          <w:p>
+            <w:pPr>
+              <w:ind w:firstLine="0"/>
+              <w:jc w:val="center"/>
+            </w:pPr>
+            <w:r>
+              <w:t>-2147483648 .. 2147483647</w:t>
+            </w:r>
+          </w:p>
+        </w:tc>
+        <w:tc>
+          <w:tcPr>
+            <w:tcW w:w="1836" w:type="dxa"/>
+            <w:vAlign w:val="center"/>
+          </w:tcPr>
+          <w:p>
+            <w:pPr>
+              <w:ind w:firstLine="0"/>
+              <w:jc w:val="center"/>
+            </w:pPr>
+            <w:r>
+              <w:t>4</w:t>
+            </w:r>
+          </w:p>
+        </w:tc>
+      </w:tr>
+      <w:tr>
+        <w:tc>
+          <w:tcPr>
+            <w:tcW w:w="1696" w:type="dxa"/>
+            <w:vAlign w:val="center"/>
+          </w:tcPr>
+          <w:p>
+            <w:pPr>
+              <w:ind w:firstLine="0"/>
+            </w:pPr>
+            <w:proofErr w:type="spellStart"/>
+            <w:r>
+              <w:t>Longword</w:t>
+            </w:r>
+            <w:proofErr w:type="spellEnd"/>
+          </w:p>
+        </w:tc>
+        <w:tc>
+          <w:tcPr>
+            <w:tcW w:w="6096" w:type="dxa"/>
+            <w:vAlign w:val="center"/>
+          </w:tcPr>
+          <w:p>
+            <w:pPr>
+              <w:ind w:firstLine="0"/>
+              <w:jc w:val="center"/>
+            </w:pPr>
+            <w:r>
+              <w:t>0..4294967295</w:t>
+            </w:r>
+          </w:p>
+        </w:tc>
+        <w:tc>
+          <w:tcPr>
+            <w:tcW w:w="1836" w:type="dxa"/>
+            <w:vAlign w:val="center"/>
+          </w:tcPr>
+          <w:p>
+            <w:pPr>
+              <w:ind w:firstLine="0"/>
+              <w:jc w:val="center"/>
+            </w:pPr>
+            <w:r>
+              <w:t>4</w:t>
+            </w:r>
+          </w:p>
+        </w:tc>
+      </w:tr>
+      <w:tr>
+        <w:tc>
+          <w:tcPr>
+            <w:tcW w:w="1696" w:type="dxa"/>
+            <w:vAlign w:val="center"/>
+          </w:tcPr>
+          <w:p>
+            <w:pPr>
+              <w:ind w:firstLine="0"/>
+            </w:pPr>
+            <w:r>
+              <w:t>Int64</w:t>
+            </w:r>
+          </w:p>
+        </w:tc>
+        <w:tc>
+          <w:tcPr>
+            <w:tcW w:w="6096" w:type="dxa"/>
+            <w:vAlign w:val="center"/>
+          </w:tcPr>
+          <w:p>
+            <w:pPr>
+              <w:ind w:firstLine="0"/>
+              <w:jc w:val="center"/>
+            </w:pPr>
+            <w:r>
+              <w:t>-9223372036854775808 .. 9223372036854775807</w:t>
+            </w:r>
+          </w:p>
+        </w:tc>
+        <w:tc>
+          <w:tcPr>
+            <w:tcW w:w="1836" w:type="dxa"/>
+            <w:vAlign w:val="center"/>
+          </w:tcPr>
+          <w:p>
+            <w:pPr>
+              <w:ind w:firstLine="0"/>
+              <w:jc w:val="center"/>
+            </w:pPr>
+            <w:r>
+              <w:t>8</w:t>
+            </w:r>
+          </w:p>
+        </w:tc>
+      </w:tr>
+      <w:tr>
+        <w:tc>
+          <w:tcPr>
+            <w:tcW w:w="1696" w:type="dxa"/>
+            <w:vAlign w:val="center"/>
+          </w:tcPr>
+          <w:p>
+            <w:pPr>
+              <w:ind w:firstLine="0"/>
+            </w:pPr>
+            <w:proofErr w:type="spellStart"/>
+            <w:r>
+              <w:t>QWord</w:t>
+            </w:r>
+            <w:proofErr w:type="spellEnd"/>
+          </w:p>
+        </w:tc>
+        <w:tc>
+          <w:tcPr>
+            <w:tcW w:w="6096" w:type="dxa"/>
+            <w:vAlign w:val="center"/>
+          </w:tcPr>
+          <w:p>
+            <w:pPr>
+              <w:ind w:firstLine="0"/>
+              <w:jc w:val="center"/>
+            </w:pPr>
+            <w:r>
+              <w:t>0 .. 18446744073709551615</w:t>
+            </w:r>
+          </w:p>
+        </w:tc>
+        <w:tc>
+          <w:tcPr>
+            <w:tcW w:w="1836" w:type="dxa"/>
+            <w:vAlign w:val="center"/>
+          </w:tcPr>
+          <w:p>
+            <w:pPr>
+              <w:ind w:firstLine="0"/>
+              <w:jc w:val="center"/>
+            </w:pPr>
+            <w:r>
+              <w:t>8</w:t>
+            </w:r>
+          </w:p>
+        </w:tc>
+      </w:tr>
+    </w:tbl>
+    <w:p/>
+    <w:p>
+      <w:r>
+        <w:t xml:space="preserve">Диапазона значений типов </w:t>
+      </w:r>
+      <w:r>
+        <w:rPr>
+          <w:i/>
+          <w:lang w:val="en-US"/>
+        </w:rPr>
+        <w:t>Byte</w:t>
+      </w:r>
+      <w:r>
+        <w:t xml:space="preserve">, </w:t>
+      </w:r>
+      <w:proofErr w:type="spellStart"/>
+      <w:r>
+        <w:rPr>
+          <w:i/>
+          <w:lang w:val="en-US"/>
+        </w:rPr>
+        <w:t>ShortInt</w:t>
+      </w:r>
+      <w:proofErr w:type="spellEnd"/>
+      <w:r>
+        <w:t xml:space="preserve"> </w:t>
+      </w:r>
+      <w:r>
+        <w:t>может не хватить для подсчета количества итераций.</w:t>
+      </w:r>
+      <w:r>
+        <w:t xml:space="preserve"> </w:t>
+      </w:r>
+      <w:r>
+        <w:t>Диапазон</w:t>
+      </w:r>
+      <w:r>
+        <w:t xml:space="preserve"> </w:t>
+      </w:r>
+      <w:r>
+        <w:t>значений</w:t>
+      </w:r>
+      <w:r>
+        <w:t xml:space="preserve"> </w:t>
+      </w:r>
+      <w:r>
+        <w:t>типов</w:t>
+      </w:r>
+      <w:r>
+        <w:t xml:space="preserve"> </w:t>
+      </w:r>
+      <w:r>
+        <w:rPr>
+          <w:i/>
+          <w:lang w:val="en-US"/>
+        </w:rPr>
+        <w:t>Cardinal</w:t>
+      </w:r>
+      <w:r>
+        <w:t xml:space="preserve">, </w:t>
+      </w:r>
+      <w:proofErr w:type="spellStart"/>
+      <w:r>
+        <w:rPr>
+          <w:i/>
+          <w:lang w:val="en-US"/>
+        </w:rPr>
+        <w:t>Longint</w:t>
+      </w:r>
+      <w:proofErr w:type="spellEnd"/>
+      <w:r>
+        <w:t xml:space="preserve">, </w:t>
+      </w:r>
+      <w:proofErr w:type="spellStart"/>
+      <w:r>
+        <w:rPr>
+          <w:i/>
+          <w:lang w:val="en-US"/>
+        </w:rPr>
+        <w:t>Longword</w:t>
+      </w:r>
+      <w:proofErr w:type="spellEnd"/>
+      <w:r>
+        <w:t xml:space="preserve">, </w:t>
+      </w:r>
+      <w:proofErr w:type="spellStart"/>
+      <w:r>
+        <w:rPr>
+          <w:i/>
+          <w:lang w:val="en-US"/>
+        </w:rPr>
+        <w:t>Int</w:t>
+      </w:r>
+      <w:proofErr w:type="spellEnd"/>
+      <w:r>
+        <w:rPr>
+          <w:i/>
+        </w:rPr>
+        <w:t>64</w:t>
+      </w:r>
+      <w:r>
+        <w:t xml:space="preserve">, </w:t>
+      </w:r>
+      <w:proofErr w:type="spellStart"/>
+      <w:r>
+        <w:rPr>
+          <w:i/>
+          <w:lang w:val="en-US"/>
+        </w:rPr>
+        <w:t>QWord</w:t>
+      </w:r>
+      <w:proofErr w:type="spellEnd"/>
+      <w:r>
+        <w:t xml:space="preserve"> </w:t>
+      </w:r>
+      <w:r>
+        <w:t>явно избыточен для решения поставленной задачи.</w:t>
+      </w:r>
+      <w:r>
+        <w:t xml:space="preserve"> </w:t>
+      </w:r>
+      <w:r>
+        <w:t xml:space="preserve">Количество итераций не может быть отрицательным, поэтому тип </w:t>
+      </w:r>
+      <w:proofErr w:type="spellStart"/>
+      <w:r>
+        <w:rPr>
+          <w:i/>
+          <w:lang w:val="en-US"/>
+        </w:rPr>
+        <w:t>Wo</w:t>
+      </w:r>
+      <w:r>
+        <w:rPr>
+          <w:i/>
+        </w:rPr>
+        <w:t>rd</w:t>
+      </w:r>
+      <w:proofErr w:type="spellEnd"/>
+      <w:r>
+        <w:t xml:space="preserve"> предпочтительнее, чем </w:t>
+      </w:r>
+      <w:proofErr w:type="spellStart"/>
+      <w:r>
+        <w:rPr>
+          <w:i/>
+        </w:rPr>
+        <w:t>Smallint</w:t>
+      </w:r>
+      <w:proofErr w:type="spellEnd"/>
+      <w:r>
+        <w:t>.</w:t>
+      </w:r>
+    </w:p>
+    <w:p>
+      <w:r>
+        <w:t xml:space="preserve">Для реализации </w:t>
+      </w:r>
+      <w:r>
+        <w:t xml:space="preserve">математических вычислений </w:t>
+      </w:r>
+      <w:r>
+        <w:t xml:space="preserve">необходимы данные </w:t>
+      </w:r>
+      <w:r>
+        <w:t xml:space="preserve">вещественного </w:t>
+      </w:r>
+      <w:r>
+        <w:t xml:space="preserve">типа. Язык </w:t>
+      </w:r>
+      <w:r>
+        <w:rPr>
+          <w:i/>
+          <w:lang w:val="en-US"/>
+        </w:rPr>
+        <w:t>Free</w:t>
+      </w:r>
+      <w:r>
+        <w:rPr>
+          <w:i/>
+        </w:rPr>
+        <w:t xml:space="preserve"> </w:t>
+      </w:r>
+      <w:r>
+        <w:rPr>
+          <w:i/>
+          <w:lang w:val="en-US"/>
+        </w:rPr>
+        <w:t>Pascal</w:t>
+      </w:r>
+      <w:r>
+        <w:t xml:space="preserve"> </w:t>
+      </w:r>
+      <w:r>
+        <w:t xml:space="preserve">предоставляет возможность использования </w:t>
+      </w:r>
+      <w:r>
+        <w:t xml:space="preserve">вещественных </w:t>
+      </w:r>
+      <w:r>
+        <w:t>типов</w:t>
+      </w:r>
+      <w:r>
+        <w:t xml:space="preserve"> данных</w:t>
+      </w:r>
+      <w:r>
+        <w:t>:</w:t>
+      </w:r>
+    </w:p>
+    <w:p>
+      <w:pPr>
+        <w:ind w:firstLine="0"/>
+        <w:jc w:val="left"/>
+        <w:rPr>
+          <w:rFonts w:eastAsia="NSimSun" w:cs="Lucida Sans"/>
+          <w:i/>
+          <w:iCs/>
+          <w:szCs w:val="24"/>
+          <w:lang w:eastAsia="zh-CN" w:bidi="hi-IN"/>
+        </w:rPr>
+      </w:pPr>
+      <w:bookmarkStart w:id="7" w:name="_GoBack"/>
+      <w:bookmarkEnd w:id="7"/>
+      <w:r>
+        <w:br w:type="page"/>
+      </w:r>
+    </w:p>
+    <w:p>
+      <w:pPr>
+        <w:pStyle w:val="a3"/>
+      </w:pPr>
+      <w:r>
+        <w:lastRenderedPageBreak/>
+        <w:t xml:space="preserve">Таблица </w:t>
+      </w:r>
+      <w:r>
+        <w:fldChar w:fldCharType="begin"/>
+      </w:r>
+      <w:r>
+        <w:instrText xml:space="preserve"> SEQ Таблица \* ARABIC </w:instrText>
+      </w:r>
+      <w:r>
+        <w:fldChar w:fldCharType="separate"/>
+      </w:r>
+      <w:r>
+        <w:t>2</w:t>
+      </w:r>
+      <w:r>
+        <w:fldChar w:fldCharType="end"/>
+      </w:r>
+      <w:r>
+        <w:t xml:space="preserve"> – </w:t>
+      </w:r>
+      <w:r>
+        <w:t>Вещественные</w:t>
+      </w:r>
+      <w:r>
+        <w:t xml:space="preserve"> типы данных</w:t>
+      </w:r>
+    </w:p>
+    <w:tbl>
+      <w:tblPr>
+        <w:tblStyle w:val="ac"/>
+        <w:tblW w:w="0" w:type="auto"/>
+        <w:tblLook w:val="04A0" w:firstRow="1" w:lastRow="0" w:firstColumn="1" w:lastColumn="0" w:noHBand="0" w:noVBand="1"/>
+      </w:tblPr>
+      <w:tblGrid>
+        <w:gridCol w:w="1373"/>
+        <w:gridCol w:w="3987"/>
+        <w:gridCol w:w="2946"/>
+        <w:gridCol w:w="1322"/>
+      </w:tblGrid>
+      <w:tr>
+        <w:tc>
+          <w:tcPr>
+            <w:tcW w:w="1373" w:type="dxa"/>
+          </w:tcPr>
+          <w:p>
+            <w:pPr>
+              <w:ind w:firstLine="0"/>
+              <w:jc w:val="center"/>
+              <w:rPr>
+                <w:b/>
+              </w:rPr>
+            </w:pPr>
+            <w:r>
+              <w:rPr>
+                <w:b/>
+              </w:rPr>
+              <w:t>Тип</w:t>
+            </w:r>
+          </w:p>
+        </w:tc>
+        <w:tc>
+          <w:tcPr>
+            <w:tcW w:w="3987" w:type="dxa"/>
+          </w:tcPr>
+          <w:p>
+            <w:pPr>
+              <w:ind w:firstLine="0"/>
+              <w:jc w:val="center"/>
+              <w:rPr>
+                <w:b/>
+              </w:rPr>
+            </w:pPr>
+            <w:r>
+              <w:rPr>
+                <w:b/>
+              </w:rPr>
+              <w:t>Диапазон значений</w:t>
+            </w:r>
+          </w:p>
+        </w:tc>
+        <w:tc>
+          <w:tcPr>
+            <w:tcW w:w="2946" w:type="dxa"/>
+          </w:tcPr>
+          <w:p>
+            <w:pPr>
+              <w:ind w:firstLine="0"/>
+              <w:jc w:val="center"/>
+              <w:rPr>
+                <w:b/>
+              </w:rPr>
+            </w:pPr>
+            <w:r>
+              <w:rPr>
+                <w:b/>
+              </w:rPr>
+              <w:t>Значимых разрядов</w:t>
+            </w:r>
+          </w:p>
+        </w:tc>
+        <w:tc>
+          <w:tcPr>
+            <w:tcW w:w="1322" w:type="dxa"/>
+          </w:tcPr>
+          <w:p>
+            <w:pPr>
+              <w:ind w:firstLine="0"/>
+              <w:jc w:val="center"/>
+              <w:rPr>
+                <w:b/>
+              </w:rPr>
+            </w:pPr>
+            <w:r>
+              <w:rPr>
+                <w:b/>
+              </w:rPr>
+              <w:t>Размер, байт</w:t>
+            </w:r>
+          </w:p>
+        </w:tc>
+      </w:tr>
+      <w:tr>
+        <w:tc>
+          <w:tcPr>
+            <w:tcW w:w="1373" w:type="dxa"/>
+            <w:vAlign w:val="center"/>
+          </w:tcPr>
+          <w:p>
+            <w:pPr>
+              <w:ind w:firstLine="0"/>
+            </w:pPr>
+            <w:proofErr w:type="spellStart"/>
+            <w:r>
+              <w:t>Real</w:t>
+            </w:r>
+            <w:proofErr w:type="spellEnd"/>
+          </w:p>
+        </w:tc>
+        <w:tc>
+          <w:tcPr>
+            <w:tcW w:w="3987" w:type="dxa"/>
+            <w:vAlign w:val="center"/>
+          </w:tcPr>
+          <w:p>
+            <w:pPr>
+              <w:ind w:firstLine="0"/>
+            </w:pPr>
+            <w:r>
+              <w:t>Зависит от платформы</w:t>
+            </w:r>
+          </w:p>
+        </w:tc>
+        <w:tc>
+          <w:tcPr>
+            <w:tcW w:w="2946" w:type="dxa"/>
+            <w:vAlign w:val="center"/>
+          </w:tcPr>
+          <w:p>
+            <w:pPr>
+              <w:ind w:firstLine="0"/>
+            </w:pPr>
+            <w:r>
+              <w:t>Зависит от платформы</w:t>
+            </w:r>
+          </w:p>
+        </w:tc>
+        <w:tc>
+          <w:tcPr>
+            <w:tcW w:w="1322" w:type="dxa"/>
+            <w:vAlign w:val="center"/>
+          </w:tcPr>
+          <w:p>
+            <w:pPr>
+              <w:ind w:firstLine="0"/>
+            </w:pPr>
+            <w:r>
+              <w:t xml:space="preserve">4 </w:t>
+            </w:r>
+            <w:proofErr w:type="spellStart"/>
+            <w:r>
+              <w:t>or</w:t>
+            </w:r>
+            <w:proofErr w:type="spellEnd"/>
+            <w:r>
+              <w:t xml:space="preserve"> 8 </w:t>
+            </w:r>
+          </w:p>
+        </w:tc>
+      </w:tr>
+      <w:tr>
+        <w:tc>
+          <w:tcPr>
+            <w:tcW w:w="1373" w:type="dxa"/>
+            <w:vAlign w:val="center"/>
+          </w:tcPr>
+          <w:p>
+            <w:pPr>
+              <w:ind w:firstLine="0"/>
+            </w:pPr>
+            <w:proofErr w:type="spellStart"/>
+            <w:r>
+              <w:t>Single</w:t>
+            </w:r>
+            <w:proofErr w:type="spellEnd"/>
+          </w:p>
+        </w:tc>
+        <w:tc>
+          <w:tcPr>
+            <w:tcW w:w="3987" w:type="dxa"/>
+            <w:vAlign w:val="center"/>
+          </w:tcPr>
+          <w:p>
+            <w:pPr>
+              <w:ind w:firstLine="0"/>
+            </w:pPr>
+            <w:r>
+              <w:t>1.5E-45</w:t>
+            </w:r>
+            <w:proofErr w:type="gramStart"/>
+            <w:r>
+              <w:t xml:space="preserve"> ..</w:t>
+            </w:r>
+            <w:proofErr w:type="gramEnd"/>
+            <w:r>
+              <w:t xml:space="preserve"> 3.4E38</w:t>
+            </w:r>
+          </w:p>
+        </w:tc>
+        <w:tc>
+          <w:tcPr>
+            <w:tcW w:w="2946" w:type="dxa"/>
+            <w:vAlign w:val="center"/>
+          </w:tcPr>
+          <w:p>
+            <w:pPr>
+              <w:ind w:firstLine="0"/>
+            </w:pPr>
+            <w:r>
+              <w:t>7-8</w:t>
+            </w:r>
+          </w:p>
+        </w:tc>
+        <w:tc>
+          <w:tcPr>
+            <w:tcW w:w="1322" w:type="dxa"/>
+            <w:vAlign w:val="center"/>
+          </w:tcPr>
+          <w:p>
+            <w:pPr>
+              <w:ind w:firstLine="0"/>
+            </w:pPr>
+            <w:r>
+              <w:t xml:space="preserve">4 </w:t>
+            </w:r>
+          </w:p>
+        </w:tc>
+      </w:tr>
+      <w:tr>
+        <w:tc>
+          <w:tcPr>
+            <w:tcW w:w="1373" w:type="dxa"/>
+            <w:vAlign w:val="center"/>
+          </w:tcPr>
+          <w:p>
+            <w:pPr>
+              <w:ind w:firstLine="0"/>
+            </w:pPr>
+            <w:proofErr w:type="spellStart"/>
+            <w:r>
+              <w:t>Double</w:t>
+            </w:r>
+            <w:proofErr w:type="spellEnd"/>
+          </w:p>
+        </w:tc>
+        <w:tc>
+          <w:tcPr>
+            <w:tcW w:w="3987" w:type="dxa"/>
+            <w:vAlign w:val="center"/>
+          </w:tcPr>
+          <w:p>
+            <w:pPr>
+              <w:ind w:firstLine="0"/>
+            </w:pPr>
+            <w:r>
+              <w:t>5.0E-324</w:t>
+            </w:r>
+            <w:proofErr w:type="gramStart"/>
+            <w:r>
+              <w:t xml:space="preserve"> ..</w:t>
+            </w:r>
+            <w:proofErr w:type="gramEnd"/>
+            <w:r>
+              <w:t xml:space="preserve"> 1.7E308</w:t>
+            </w:r>
+          </w:p>
+        </w:tc>
+        <w:tc>
+          <w:tcPr>
+            <w:tcW w:w="2946" w:type="dxa"/>
+            <w:vAlign w:val="center"/>
+          </w:tcPr>
+          <w:p>
+            <w:pPr>
+              <w:ind w:firstLine="0"/>
+            </w:pPr>
+            <w:r>
+              <w:t>15-16</w:t>
+            </w:r>
+          </w:p>
+        </w:tc>
+        <w:tc>
+          <w:tcPr>
+            <w:tcW w:w="1322" w:type="dxa"/>
+            <w:vAlign w:val="center"/>
+          </w:tcPr>
+          <w:p>
+            <w:pPr>
+              <w:ind w:firstLine="0"/>
+            </w:pPr>
+            <w:r>
+              <w:t xml:space="preserve">8 </w:t>
+            </w:r>
+          </w:p>
+        </w:tc>
+      </w:tr>
+      <w:tr>
+        <w:tc>
+          <w:tcPr>
+            <w:tcW w:w="1373" w:type="dxa"/>
+            <w:vAlign w:val="center"/>
+          </w:tcPr>
+          <w:p>
+            <w:pPr>
+              <w:ind w:firstLine="0"/>
+            </w:pPr>
+            <w:proofErr w:type="spellStart"/>
+            <w:r>
+              <w:t>Extended</w:t>
+            </w:r>
+            <w:proofErr w:type="spellEnd"/>
+          </w:p>
+        </w:tc>
+        <w:tc>
+          <w:tcPr>
+            <w:tcW w:w="3987" w:type="dxa"/>
+            <w:vAlign w:val="center"/>
+          </w:tcPr>
+          <w:p>
+            <w:pPr>
+              <w:ind w:firstLine="0"/>
+            </w:pPr>
+            <w:r>
+              <w:t>1.9E-4932</w:t>
+            </w:r>
+            <w:proofErr w:type="gramStart"/>
+            <w:r>
+              <w:t xml:space="preserve"> ..</w:t>
+            </w:r>
+            <w:proofErr w:type="gramEnd"/>
+            <w:r>
+              <w:t xml:space="preserve"> 1.1E4932</w:t>
+            </w:r>
+          </w:p>
+        </w:tc>
+        <w:tc>
+          <w:tcPr>
+            <w:tcW w:w="2946" w:type="dxa"/>
+            <w:vAlign w:val="center"/>
+          </w:tcPr>
+          <w:p>
+            <w:pPr>
+              <w:ind w:firstLine="0"/>
+            </w:pPr>
+            <w:r>
+              <w:t>19-20</w:t>
+            </w:r>
+          </w:p>
+        </w:tc>
+        <w:tc>
+          <w:tcPr>
+            <w:tcW w:w="1322" w:type="dxa"/>
+            <w:vAlign w:val="center"/>
+          </w:tcPr>
+          <w:p>
+            <w:pPr>
+              <w:ind w:firstLine="0"/>
+            </w:pPr>
+            <w:r>
+              <w:t xml:space="preserve">10 </w:t>
+            </w:r>
+          </w:p>
+        </w:tc>
+      </w:tr>
+      <w:tr>
+        <w:tc>
+          <w:tcPr>
+            <w:tcW w:w="1373" w:type="dxa"/>
+            <w:vAlign w:val="center"/>
+          </w:tcPr>
+          <w:p>
+            <w:pPr>
+              <w:ind w:firstLine="0"/>
+            </w:pPr>
+            <w:proofErr w:type="spellStart"/>
+            <w:r>
+              <w:t>Comp</w:t>
+            </w:r>
+            <w:proofErr w:type="spellEnd"/>
+          </w:p>
+        </w:tc>
+        <w:tc>
+          <w:tcPr>
+            <w:tcW w:w="3987" w:type="dxa"/>
+            <w:vAlign w:val="center"/>
+          </w:tcPr>
+          <w:p>
+            <w:pPr>
+              <w:ind w:firstLine="0"/>
+            </w:pPr>
+            <w:r>
+              <w:t>-2E64+1</w:t>
+            </w:r>
+            <w:proofErr w:type="gramStart"/>
+            <w:r>
+              <w:t xml:space="preserve"> ..</w:t>
+            </w:r>
+            <w:proofErr w:type="gramEnd"/>
+            <w:r>
+              <w:t xml:space="preserve"> 2E63-1</w:t>
+            </w:r>
+          </w:p>
+        </w:tc>
+        <w:tc>
+          <w:tcPr>
+            <w:tcW w:w="2946" w:type="dxa"/>
+            <w:vAlign w:val="center"/>
+          </w:tcPr>
+          <w:p>
+            <w:pPr>
+              <w:ind w:firstLine="0"/>
+            </w:pPr>
+            <w:r>
+              <w:t>19-20</w:t>
+            </w:r>
+          </w:p>
+        </w:tc>
+        <w:tc>
+          <w:tcPr>
+            <w:tcW w:w="1322" w:type="dxa"/>
+            <w:vAlign w:val="center"/>
+          </w:tcPr>
+          <w:p>
+            <w:pPr>
+              <w:ind w:firstLine="0"/>
+            </w:pPr>
+            <w:r>
+              <w:t xml:space="preserve">8 </w:t>
+            </w:r>
+          </w:p>
+        </w:tc>
+      </w:tr>
+      <w:tr>
+        <w:tc>
+          <w:tcPr>
+            <w:tcW w:w="1373" w:type="dxa"/>
+            <w:vAlign w:val="center"/>
+          </w:tcPr>
+          <w:p>
+            <w:pPr>
+              <w:ind w:firstLine="0"/>
+            </w:pPr>
+            <w:proofErr w:type="spellStart"/>
+            <w:r>
+              <w:t>Currency</w:t>
+            </w:r>
+            <w:proofErr w:type="spellEnd"/>
+          </w:p>
+        </w:tc>
+        <w:tc>
+          <w:tcPr>
+            <w:tcW w:w="3987" w:type="dxa"/>
+            <w:vAlign w:val="center"/>
+          </w:tcPr>
+          <w:p>
+            <w:pPr>
+              <w:ind w:firstLine="0"/>
+            </w:pPr>
+            <w:r>
+              <w:t>-922337203685477.5808</w:t>
+            </w:r>
+          </w:p>
+        </w:tc>
+        <w:tc>
+          <w:tcPr>
+            <w:tcW w:w="2946" w:type="dxa"/>
+            <w:vAlign w:val="center"/>
+          </w:tcPr>
+          <w:p>
+            <w:pPr>
+              <w:ind w:firstLine="0"/>
+            </w:pPr>
+            <w:r>
+              <w:t>922337203685477.5807</w:t>
+            </w:r>
+          </w:p>
+        </w:tc>
+        <w:tc>
+          <w:tcPr>
+            <w:tcW w:w="1322" w:type="dxa"/>
+            <w:vAlign w:val="center"/>
+          </w:tcPr>
+          <w:p>
+            <w:pPr>
+              <w:ind w:firstLine="0"/>
+            </w:pPr>
+            <w:r>
+              <w:t xml:space="preserve">8 </w:t>
+            </w:r>
+          </w:p>
+        </w:tc>
+      </w:tr>
+    </w:tbl>
+    <w:p/>
+    <w:p>
+      <w:r>
+        <w:t xml:space="preserve">Тип данных </w:t>
+      </w:r>
+      <w:r>
+        <w:rPr>
+          <w:i/>
+          <w:lang w:val="en-US"/>
+        </w:rPr>
+        <w:t>Real</w:t>
+      </w:r>
+      <w:r>
+        <w:t xml:space="preserve"> </w:t>
+      </w:r>
+      <w:r>
+        <w:t xml:space="preserve">зависит от платформы, и использовать его нежелательно. Тип </w:t>
+      </w:r>
+      <w:r>
+        <w:rPr>
+          <w:i/>
+          <w:lang w:val="en-US"/>
+        </w:rPr>
+        <w:t>Currency</w:t>
+      </w:r>
+      <w:r>
+        <w:t xml:space="preserve"> </w:t>
+      </w:r>
+      <w:r>
+        <w:t xml:space="preserve">предназначен для операций с числами с фиксированной точностью (операции с денежными величинами). Тип </w:t>
+      </w:r>
+      <w:r>
+        <w:rPr>
+          <w:i/>
+          <w:lang w:val="en-US"/>
+        </w:rPr>
+        <w:t>Comp</w:t>
+      </w:r>
+      <w:r>
+        <w:t xml:space="preserve"> </w:t>
+      </w:r>
+      <w:r>
+        <w:t xml:space="preserve">трактуется как вещественное число без дробной части. </w:t>
+      </w:r>
+    </w:p>
+    <w:p>
+      <w:r>
+        <w:t xml:space="preserve">Точность данных типа </w:t>
+      </w:r>
+      <w:r>
+        <w:rPr>
+          <w:i/>
+          <w:lang w:val="en-US"/>
+        </w:rPr>
+        <w:t>Single</w:t>
+      </w:r>
+      <w:r>
+        <w:t xml:space="preserve"> </w:t>
+      </w:r>
+      <w:r>
+        <w:t xml:space="preserve">недостаточна для решения задач вычислительной математики, поэтому предпочтение следует отдать типам </w:t>
+      </w:r>
+      <w:r>
+        <w:rPr>
+          <w:i/>
+          <w:lang w:val="en-US"/>
+        </w:rPr>
+        <w:t>Double</w:t>
+      </w:r>
+      <w:r>
+        <w:rPr>
+          <w:i/>
+        </w:rPr>
+        <w:t xml:space="preserve"> </w:t>
+      </w:r>
+      <w:r>
+        <w:t>или</w:t>
+      </w:r>
+      <w:r>
+        <w:t xml:space="preserve"> </w:t>
+      </w:r>
+      <w:r>
+        <w:rPr>
+          <w:i/>
+          <w:lang w:val="en-US"/>
+        </w:rPr>
+        <w:t>Extended</w:t>
+      </w:r>
+      <w:r>
+        <w:t>.</w:t>
+      </w:r>
+    </w:p>
+    <w:p/>
+    <w:p>
+      <w:pPr>
         <w:pStyle w:val="1"/>
       </w:pPr>
-      <w:bookmarkStart w:id="6" w:name="_Toc22546902"/>
+      <w:bookmarkStart w:id="8" w:name="_Toc22546902"/>
       <w:r>
         <w:lastRenderedPageBreak/>
         <w:t>Разработка алгоритмов</w:t>
       </w:r>
-      <w:bookmarkEnd w:id="6"/>
+      <w:bookmarkEnd w:id="8"/>
     </w:p>
     <w:p>
       <w:pPr>
@@ -3711,12 +4952,12 @@
       <w:pPr>
         <w:pStyle w:val="1"/>
       </w:pPr>
-      <w:bookmarkStart w:id="7" w:name="_Toc22546903"/>
+      <w:bookmarkStart w:id="9" w:name="_Toc22546903"/>
       <w:r>
         <w:lastRenderedPageBreak/>
         <w:t>Тестирование программы</w:t>
       </w:r>
-      <w:bookmarkEnd w:id="7"/>
+      <w:bookmarkEnd w:id="9"/>
     </w:p>
     <w:p/>
     <w:p>
@@ -3724,7 +4965,7 @@
         <w:pStyle w:val="1"/>
         <w:ind w:firstLine="0"/>
       </w:pPr>
-      <w:bookmarkStart w:id="8" w:name="_Toc22546904"/>
+      <w:bookmarkStart w:id="10" w:name="_Toc22546904"/>
       <w:r>
         <w:lastRenderedPageBreak/>
         <w:t xml:space="preserve">Разработка </w:t>
@@ -3732,7 +4973,7 @@
       <w:r>
         <w:t>документации</w:t>
       </w:r>
-      <w:bookmarkEnd w:id="8"/>
+      <w:bookmarkEnd w:id="10"/>
     </w:p>
     <w:p>
       <w:pPr>
@@ -3745,12 +4986,12 @@
       <w:pPr>
         <w:pStyle w:val="11"/>
       </w:pPr>
-      <w:bookmarkStart w:id="9" w:name="_Toc22546905"/>
+      <w:bookmarkStart w:id="11" w:name="_Toc22546905"/>
       <w:r>
         <w:lastRenderedPageBreak/>
         <w:t>Заключение</w:t>
       </w:r>
-      <w:bookmarkEnd w:id="9"/>
+      <w:bookmarkEnd w:id="11"/>
     </w:p>
     <w:p>
       <w:pPr>
@@ -3763,12 +5004,12 @@
       <w:pPr>
         <w:pStyle w:val="11"/>
       </w:pPr>
-      <w:bookmarkStart w:id="10" w:name="_Toc22546906"/>
+      <w:bookmarkStart w:id="12" w:name="_Toc22546906"/>
       <w:r>
         <w:lastRenderedPageBreak/>
         <w:t>Библиографический список</w:t>
       </w:r>
-      <w:bookmarkEnd w:id="10"/>
+      <w:bookmarkEnd w:id="12"/>
     </w:p>
     <w:p>
       <w:pPr>
@@ -3875,81 +5116,55 @@
         <w:rPr>
           <w:lang w:eastAsia="zh-CN" w:bidi="hi-IN"/>
         </w:rPr>
-        <w:t xml:space="preserve"> - М.: Наука,</w:t>
-      </w:r>
-      <w:r>
+        <w:t xml:space="preserve"> - М.: Наука, 1972.</w:t>
+      </w:r>
+    </w:p>
+    <w:p>
+      <w:pPr>
         <w:rPr>
           <w:lang w:eastAsia="zh-CN" w:bidi="hi-IN"/>
         </w:rPr>
-        <w:t xml:space="preserve"> </w:t>
-      </w:r>
+      </w:pPr>
       <w:r>
         <w:rPr>
           <w:lang w:eastAsia="zh-CN" w:bidi="hi-IN"/>
         </w:rPr>
-        <w:t>1972.</w:t>
-      </w:r>
-    </w:p>
-    <w:p>
-      <w:pPr>
+        <w:t xml:space="preserve">5. </w:t>
+      </w:r>
+      <w:proofErr w:type="spellStart"/>
+      <w:r>
         <w:rPr>
           <w:lang w:eastAsia="zh-CN" w:bidi="hi-IN"/>
         </w:rPr>
-      </w:pPr>
+        <w:t>Мудров</w:t>
+      </w:r>
+      <w:proofErr w:type="spellEnd"/>
       <w:r>
         <w:rPr>
           <w:lang w:eastAsia="zh-CN" w:bidi="hi-IN"/>
         </w:rPr>
-        <w:t xml:space="preserve">5. </w:t>
+        <w:t xml:space="preserve"> А.Е. Численные методы для ПЭВМ на языках Бейсик, Фортран, Паскаль. – Томск: МП «</w:t>
       </w:r>
       <w:proofErr w:type="spellStart"/>
       <w:r>
         <w:rPr>
           <w:lang w:eastAsia="zh-CN" w:bidi="hi-IN"/>
         </w:rPr>
-        <w:t>Мудров</w:t>
+        <w:t>Раско</w:t>
       </w:r>
       <w:proofErr w:type="spellEnd"/>
       <w:r>
         <w:rPr>
           <w:lang w:eastAsia="zh-CN" w:bidi="hi-IN"/>
         </w:rPr>
-        <w:t xml:space="preserve"> А.Е. Численные методы для ПЭВМ на языках Бейсик, Фортран, Паскаль. – Томск:</w:t>
-      </w:r>
-      <w:r>
-        <w:rPr>
-          <w:lang w:eastAsia="zh-CN" w:bidi="hi-IN"/>
-        </w:rPr>
-        <w:t xml:space="preserve"> </w:t>
-      </w:r>
-      <w:r>
-        <w:rPr>
-          <w:lang w:eastAsia="zh-CN" w:bidi="hi-IN"/>
-        </w:rPr>
-        <w:t>МП «</w:t>
-      </w:r>
-      <w:proofErr w:type="spellStart"/>
-      <w:r>
-        <w:rPr>
-          <w:lang w:eastAsia="zh-CN" w:bidi="hi-IN"/>
-        </w:rPr>
-        <w:t>Раско</w:t>
-      </w:r>
-      <w:proofErr w:type="spellEnd"/>
-      <w:r>
-        <w:rPr>
-          <w:lang w:eastAsia="zh-CN" w:bidi="hi-IN"/>
-        </w:rPr>
         <w:t>», 1991.</w:t>
       </w:r>
-      <w:bookmarkStart w:id="11" w:name="_GoBack"/>
-      <w:bookmarkEnd w:id="11"/>
     </w:p>
     <w:p>
       <w:pPr>
         <w:pStyle w:val="11"/>
       </w:pPr>
-      <w:bookmarkStart w:id="12" w:name="_Toc22546907"/>
+      <w:bookmarkStart w:id="13" w:name="_Toc22546907"/>
       <w:r>
         <w:lastRenderedPageBreak/>
         <w:t xml:space="preserve">Приложение А. </w:t>
@@ -3957,7 +5172,7 @@
       <w:r>
         <w:t>Листинг программы</w:t>
       </w:r>
-      <w:bookmarkEnd w:id="12"/>
+      <w:bookmarkEnd w:id="13"/>
     </w:p>
     <w:p>
       <w:pPr>
@@ -4038,7 +5253,7 @@
           <w:rPr>
             <w:noProof/>
           </w:rPr>
-          <w:t>14</w:t>
+          <w:t>9</w:t>
         </w:r>
         <w:r>
           <w:fldChar w:fldCharType="end"/>
@@ -6982,579 +8197,6 @@
 </w:styles>
 </file>
 
-<file path=word/glossary/document.xml><?xml version="1.0" encoding="utf-8"?>
-<w:glossaryDocument xmlns:wpc="http://schemas.microsoft.com/office/word/2010/wordprocessingCanvas" xmlns:mc="http://schemas.openxmlformats.org/markup-compatibility/2006" xmlns:o="urn:schemas-microsoft-com:office:office" xmlns:r="http://schemas.openxmlformats.org/officeDocument/2006/relationships" xmlns:m="http://schemas.openxmlformats.org/officeDocument/2006/math" xmlns:v="urn:schemas-microsoft-com:vml" xmlns:wp14="http://schemas.microsoft.com/office/word/2010/wordprocessingDrawing" xmlns:wp="http://schemas.openxmlformats.org/drawingml/2006/wordprocessingDrawing" xmlns:w10="urn:schemas-microsoft-com:office:word" xmlns:w="http://schemas.openxmlformats.org/wordprocessingml/2006/main" xmlns:w14="http://schemas.microsoft.com/office/word/2010/wordml" xmlns:w15="http://schemas.microsoft.com/office/word/2012/wordml" xmlns:wpg="http://schemas.microsoft.com/office/word/2010/wordprocessingGroup" xmlns:wpi="http://schemas.microsoft.com/office/word/2010/wordprocessingInk" xmlns:wne="http://schemas.microsoft.com/office/word/2006/wordml" xmlns:wps="http://schemas.microsoft.com/office/word/2010/wordprocessingShape" mc:Ignorable="w14 w15 wp14"/>
-</file>
-
-<file path=word/glossary/fontTable.xml><?xml version="1.0" encoding="utf-8"?>
-<w:fonts xmlns:mc="http://schemas.openxmlformats.org/markup-compatibility/2006" xmlns:r="http://schemas.openxmlformats.org/officeDocument/2006/relationships" xmlns:w="http://schemas.openxmlformats.org/wordprocessingml/2006/main" xmlns:w14="http://schemas.microsoft.com/office/word/2010/wordml" xmlns:w15="http://schemas.microsoft.com/office/word/2012/wordml" mc:Ignorable="w14 w15">
-  <w:font w:name="Symbol">
-    <w:panose1 w:val="05050102010706020507"/>
-    <w:charset w:val="02"/>
-    <w:family w:val="roman"/>
-    <w:pitch w:val="variable"/>
-    <w:sig w:usb0="00000000" w:usb1="10000000" w:usb2="00000000" w:usb3="00000000" w:csb0="80000000" w:csb1="00000000"/>
-  </w:font>
-  <w:font w:name="Times New Roman">
-    <w:panose1 w:val="02020603050405020304"/>
-    <w:charset w:val="CC"/>
-    <w:family w:val="roman"/>
-    <w:pitch w:val="variable"/>
-    <w:sig w:usb0="E0002EFF" w:usb1="C0007843" w:usb2="00000009" w:usb3="00000000" w:csb0="000001FF" w:csb1="00000000"/>
-  </w:font>
-  <w:font w:name="OpenSymbol">
-    <w:altName w:val="Courier New"/>
-    <w:charset w:val="00"/>
-    <w:family w:val="auto"/>
-    <w:pitch w:val="variable"/>
-    <w:sig w:usb0="00000003" w:usb1="1001ECEA" w:usb2="00000000" w:usb3="00000000" w:csb0="00000001" w:csb1="00000000"/>
-  </w:font>
-  <w:font w:name="Courier New">
-    <w:panose1 w:val="02070309020205020404"/>
-    <w:charset w:val="CC"/>
-    <w:family w:val="modern"/>
-    <w:pitch w:val="fixed"/>
-    <w:sig w:usb0="E0002AFF" w:usb1="C0007843" w:usb2="00000009" w:usb3="00000000" w:csb0="000001FF" w:csb1="00000000"/>
-  </w:font>
-  <w:font w:name="Wingdings">
-    <w:panose1 w:val="05000000000000000000"/>
-    <w:charset w:val="02"/>
-    <w:family w:val="auto"/>
-    <w:pitch w:val="variable"/>
-    <w:sig w:usb0="00000000" w:usb1="10000000" w:usb2="00000000" w:usb3="00000000" w:csb0="80000000" w:csb1="00000000"/>
-  </w:font>
-  <w:font w:name="Calibri">
-    <w:panose1 w:val="020F0502020204030204"/>
-    <w:charset w:val="CC"/>
-    <w:family w:val="swiss"/>
-    <w:pitch w:val="variable"/>
-    <w:sig w:usb0="E00002FF" w:usb1="4000ACFF" w:usb2="00000001" w:usb3="00000000" w:csb0="0000019F" w:csb1="00000000"/>
-  </w:font>
-  <w:font w:name="Mangal">
-    <w:panose1 w:val="02040503050203030202"/>
-    <w:charset w:val="00"/>
-    <w:family w:val="roman"/>
-    <w:pitch w:val="variable"/>
-    <w:sig w:usb0="00008003" w:usb1="00000000" w:usb2="00000000" w:usb3="00000000" w:csb0="00000001" w:csb1="00000000"/>
-  </w:font>
-  <w:font w:name="NSimSun">
-    <w:panose1 w:val="02010609030101010101"/>
-    <w:charset w:val="86"/>
-    <w:family w:val="modern"/>
-    <w:pitch w:val="fixed"/>
-    <w:sig w:usb0="00000003" w:usb1="288F0000" w:usb2="00000016" w:usb3="00000000" w:csb0="00040001" w:csb1="00000000"/>
-  </w:font>
-  <w:font w:name="Lucida Sans">
-    <w:altName w:val="Lucida Sans Unicode"/>
-    <w:charset w:val="00"/>
-    <w:family w:val="swiss"/>
-    <w:pitch w:val="variable"/>
-    <w:sig w:usb0="00000003" w:usb1="00000000" w:usb2="00000000" w:usb3="00000000" w:csb0="00000001" w:csb1="00000000"/>
-  </w:font>
-  <w:font w:name="Liberation Serif">
-    <w:altName w:val="Times New Roman"/>
-    <w:charset w:val="CC"/>
-    <w:family w:val="roman"/>
-    <w:pitch w:val="variable"/>
-    <w:sig w:usb0="00000000" w:usb1="500078FF" w:usb2="00000021" w:usb3="00000000" w:csb0="000001BF" w:csb1="00000000"/>
-  </w:font>
-  <w:font w:name="Cambria Math">
-    <w:panose1 w:val="02040503050406030204"/>
-    <w:charset w:val="CC"/>
-    <w:family w:val="roman"/>
-    <w:pitch w:val="variable"/>
-    <w:sig w:usb0="E00002FF" w:usb1="420024FF" w:usb2="00000000" w:usb3="00000000" w:csb0="0000019F" w:csb1="00000000"/>
-  </w:font>
-  <w:font w:name="Calibri Light">
-    <w:panose1 w:val="020F0302020204030204"/>
-    <w:charset w:val="CC"/>
-    <w:family w:val="swiss"/>
-    <w:pitch w:val="variable"/>
-    <w:sig w:usb0="A00002EF" w:usb1="4000207B" w:usb2="00000000" w:usb3="00000000" w:csb0="0000019F" w:csb1="00000000"/>
-  </w:font>
-</w:fonts>
-</file>
-
-<file path=word/glossary/settings.xml><?xml version="1.0" encoding="utf-8"?>
-<w:settings xmlns:mc="http://schemas.openxmlformats.org/markup-compatibility/2006" xmlns:o="urn:schemas-microsoft-com:office:office" xmlns:r="http://schemas.openxmlformats.org/officeDocument/2006/relationships" xmlns:m="http://schemas.openxmlformats.org/officeDocument/2006/math" xmlns:v="urn:schemas-microsoft-com:vml" xmlns:w10="urn:schemas-microsoft-com:office:word" xmlns:w="http://schemas.openxmlformats.org/wordprocessingml/2006/main" xmlns:w14="http://schemas.microsoft.com/office/word/2010/wordml" xmlns:w15="http://schemas.microsoft.com/office/word/2012/wordml" xmlns:sl="http://schemas.openxmlformats.org/schemaLibrary/2006/main" mc:Ignorable="w14 w15">
-  <w:view w:val="normal"/>
-  <w:defaultTabStop w:val="708"/>
-  <w:characterSpacingControl w:val="doNotCompress"/>
-  <w:compat>
-    <w:useFELayout/>
-    <w:compatSetting w:name="compatibilityMode" w:uri="http://schemas.microsoft.com/office/word" w:val="15"/>
-    <w:compatSetting w:name="overrideTableStyleFontSizeAndJustification" w:uri="http://schemas.microsoft.com/office/word" w:val="1"/>
-    <w:compatSetting w:name="enableOpenTypeFeatures" w:uri="http://schemas.microsoft.com/office/word" w:val="1"/>
-    <w:compatSetting w:name="doNotFlipMirrorIndents" w:uri="http://schemas.microsoft.com/office/word" w:val="1"/>
-    <w:compatSetting w:name="differentiateMultirowTableHeaders" w:uri="http://schemas.microsoft.com/office/word" w:val="1"/>
-  </w:compat>
-  <w:rsids>
-    <w:rsidRoot w:val="00383AA3"/>
-    <w:rsid w:val="00135D48"/>
-    <w:rsid w:val="00383AA3"/>
-  </w:rsids>
-  <m:mathPr>
-    <m:mathFont m:val="Cambria Math"/>
-    <m:brkBin m:val="before"/>
-    <m:brkBinSub m:val="--"/>
-    <m:smallFrac m:val="0"/>
-    <m:dispDef/>
-    <m:lMargin m:val="0"/>
-    <m:rMargin m:val="0"/>
-    <m:defJc m:val="centerGroup"/>
-    <m:wrapIndent m:val="1440"/>
-    <m:intLim m:val="subSup"/>
-    <m:naryLim m:val="undOvr"/>
-  </m:mathPr>
-  <w:themeFontLang w:val="ru-RU"/>
-  <w:clrSchemeMapping w:bg1="light1" w:t1="dark1" w:bg2="light2" w:t2="dark2" w:accent1="accent1" w:accent2="accent2" w:accent3="accent3" w:accent4="accent4" w:accent5="accent5" w:accent6="accent6" w:hyperlink="hyperlink" w:followedHyperlink="followedHyperlink"/>
-  <w:decimalSymbol w:val=","/>
-  <w:listSeparator w:val=";"/>
-  <w15:chartTrackingRefBased/>
-</w:settings>
-</file>
-
-<file path=word/glossary/styles.xml><?xml version="1.0" encoding="utf-8"?>
-<w:styles xmlns:mc="http://schemas.openxmlformats.org/markup-compatibility/2006" xmlns:r="http://schemas.openxmlformats.org/officeDocument/2006/relationships" xmlns:w="http://schemas.openxmlformats.org/wordprocessingml/2006/main" xmlns:w14="http://schemas.microsoft.com/office/word/2010/wordml" xmlns:w15="http://schemas.microsoft.com/office/word/2012/wordml" mc:Ignorable="w14 w15">
-  <w:docDefaults>
-    <w:rPrDefault>
-      <w:rPr>
-        <w:rFonts w:asciiTheme="minorHAnsi" w:eastAsiaTheme="minorEastAsia" w:hAnsiTheme="minorHAnsi" w:cstheme="minorBidi"/>
-        <w:sz w:val="22"/>
-        <w:szCs w:val="22"/>
-        <w:lang w:val="ru-RU" w:eastAsia="ru-RU" w:bidi="ar-SA"/>
-      </w:rPr>
-    </w:rPrDefault>
-    <w:pPrDefault>
-      <w:pPr>
-        <w:spacing w:after="160" w:line="259" w:lineRule="auto"/>
-      </w:pPr>
-    </w:pPrDefault>
-  </w:docDefaults>
-  <w:latentStyles w:defLockedState="0" w:defUIPriority="99" w:defSemiHidden="0" w:defUnhideWhenUsed="0" w:defQFormat="0" w:count="371">
-    <w:lsdException w:name="Normal" w:uiPriority="0" w:qFormat="1"/>
-    <w:lsdException w:name="heading 1" w:uiPriority="9" w:qFormat="1"/>
-    <w:lsdException w:name="heading 2" w:semiHidden="1" w:uiPriority="9" w:unhideWhenUsed="1" w:qFormat="1"/>
-    <w:lsdException w:name="heading 3" w:semiHidden="1" w:uiPriority="9" w:unhideWhenUsed="1" w:qFormat="1"/>
-    <w:lsdException w:name="heading 4" w:semiHidden="1" w:uiPriority="9" w:unhideWhenUsed="1" w:qFormat="1"/>
-    <w:lsdException w:name="heading 5" w:semiHidden="1" w:uiPriority="9" w:unhideWhenUsed="1" w:qFormat="1"/>
-    <w:lsdException w:name="heading 6" w:semiHidden="1" w:uiPriority="9" w:unhideWhenUsed="1" w:qFormat="1"/>
-    <w:lsdException w:name="heading 7" w:semiHidden="1" w:uiPriority="9" w:unhideWhenUsed="1" w:qFormat="1"/>
-    <w:lsdException w:name="heading 8" w:semiHidden="1" w:uiPriority="9" w:unhideWhenUsed="1" w:qFormat="1"/>
-    <w:lsdException w:name="heading 9" w:semiHidden="1" w:uiPriority="9" w:unhideWhenUsed="1" w:qFormat="1"/>
-    <w:lsdException w:name="index 1" w:semiHidden="1" w:unhideWhenUsed="1"/>
-    <w:lsdException w:name="index 2" w:semiHidden="1" w:unhideWhenUsed="1"/>
-    <w:lsdException w:name="index 3" w:semiHidden="1" w:unhideWhenUsed="1"/>
-    <w:lsdException w:name="index 4" w:semiHidden="1" w:unhideWhenUsed="1"/>
-    <w:lsdException w:name="index 5" w:semiHidden="1" w:unhideWhenUsed="1"/>
-    <w:lsdException w:name="index 6" w:semiHidden="1" w:unhideWhenUsed="1"/>
-    <w:lsdException w:name="index 7" w:semiHidden="1" w:unhideWhenUsed="1"/>
-    <w:lsdException w:name="index 8" w:semiHidden="1" w:unhideWhenUsed="1"/>
-    <w:lsdException w:name="index 9" w:semiHidden="1" w:unhideWhenUsed="1"/>
-    <w:lsdException w:name="toc 1" w:semiHidden="1" w:uiPriority="39" w:unhideWhenUsed="1"/>
-    <w:lsdException w:name="toc 2" w:semiHidden="1" w:uiPriority="39" w:unhideWhenUsed="1"/>
-    <w:lsdException w:name="toc 3" w:semiHidden="1" w:uiPriority="39" w:unhideWhenUsed="1"/>
-    <w:lsdException w:name="toc 4" w:semiHidden="1" w:uiPriority="39" w:unhideWhenUsed="1"/>
-    <w:lsdException w:name="toc 5" w:semiHidden="1" w:uiPriority="39" w:unhideWhenUsed="1"/>
-    <w:lsdException w:name="toc 6" w:semiHidden="1" w:uiPriority="39" w:unhideWhenUsed="1"/>
-    <w:lsdException w:name="toc 7" w:semiHidden="1" w:uiPriority="39" w:unhideWhenUsed="1"/>
-    <w:lsdException w:name="toc 8" w:semiHidden="1" w:uiPriority="39" w:unhideWhenUsed="1"/>
-    <w:lsdException w:name="toc 9" w:semiHidden="1" w:uiPriority="39" w:unhideWhenUsed="1"/>
-    <w:lsdException w:name="Normal Indent" w:semiHidden="1" w:unhideWhenUsed="1"/>
-    <w:lsdException w:name="footnote text" w:semiHidden="1" w:unhideWhenUsed="1"/>
-    <w:lsdException w:name="annotation text" w:semiHidden="1" w:unhideWhenUsed="1"/>
-    <w:lsdException w:name="header" w:semiHidden="1" w:unhideWhenUsed="1"/>
-    <w:lsdException w:name="footer" w:semiHidden="1" w:unhideWhenUsed="1"/>
-    <w:lsdException w:name="index heading" w:semiHidden="1" w:unhideWhenUsed="1"/>
-    <w:lsdException w:name="caption" w:semiHidden="1" w:uiPriority="35" w:unhideWhenUsed="1" w:qFormat="1"/>
-    <w:lsdException w:name="table of figures" w:semiHidden="1" w:unhideWhenUsed="1"/>
-    <w:lsdException w:name="envelope address" w:semiHidden="1" w:unhideWhenUsed="1"/>
-    <w:lsdException w:name="envelope return" w:semiHidden="1" w:unhideWhenUsed="1"/>
-    <w:lsdException w:name="footnote reference" w:semiHidden="1" w:unhideWhenUsed="1"/>
-    <w:lsdException w:name="annotation reference" w:semiHidden="1" w:unhideWhenUsed="1"/>
-    <w:lsdException w:name="line number" w:semiHidden="1" w:unhideWhenUsed="1"/>
-    <w:lsdException w:name="page number" w:semiHidden="1" w:unhideWhenUsed="1"/>
-    <w:lsdException w:name="endnote reference" w:semiHidden="1" w:unhideWhenUsed="1"/>
-    <w:lsdException w:name="endnote text" w:semiHidden="1" w:unhideWhenUsed="1"/>
-    <w:lsdException w:name="table of authorities" w:semiHidden="1" w:unhideWhenUsed="1"/>
-    <w:lsdException w:name="macro" w:semiHidden="1" w:unhideWhenUsed="1"/>
-    <w:lsdException w:name="toa heading" w:semiHidden="1" w:unhideWhenUsed="1"/>
-    <w:lsdException w:name="List" w:semiHidden="1" w:unhideWhenUsed="1"/>
-    <w:lsdException w:name="List Bullet" w:semiHidden="1" w:unhideWhenUsed="1"/>
-    <w:lsdException w:name="List Number" w:semiHidden="1" w:unhideWhenUsed="1"/>
-    <w:lsdException w:name="List 2" w:semiHidden="1" w:unhideWhenUsed="1"/>
-    <w:lsdException w:name="List 3" w:semiHidden="1" w:unhideWhenUsed="1"/>
-    <w:lsdException w:name="List 4" w:semiHidden="1" w:unhideWhenUsed="1"/>
-    <w:lsdException w:name="List 5" w:semiHidden="1" w:unhideWhenUsed="1"/>
-    <w:lsdException w:name="List Bullet 2" w:semiHidden="1" w:unhideWhenUsed="1"/>
-    <w:lsdException w:name="List Bullet 3" w:semiHidden="1" w:unhideWhenUsed="1"/>
-    <w:lsdException w:name="List Bullet 4" w:semiHidden="1" w:unhideWhenUsed="1"/>
-    <w:lsdException w:name="List Bullet 5" w:semiHidden="1" w:unhideWhenUsed="1"/>
-    <w:lsdException w:name="List Number 2" w:semiHidden="1" w:unhideWhenUsed="1"/>
-    <w:lsdException w:name="List Number 3" w:semiHidden="1" w:unhideWhenUsed="1"/>
-    <w:lsdException w:name="List Number 4" w:semiHidden="1" w:unhideWhenUsed="1"/>
-    <w:lsdException w:name="List Number 5" w:semiHidden="1" w:unhideWhenUsed="1"/>
-    <w:lsdException w:name="Title" w:uiPriority="10" w:qFormat="1"/>
-    <w:lsdException w:name="Closing" w:semiHidden="1" w:unhideWhenUsed="1"/>
-    <w:lsdException w:name="Signature" w:semiHidden="1" w:unhideWhenUsed="1"/>
-    <w:lsdException w:name="Default Paragraph Font" w:semiHidden="1" w:uiPriority="1" w:unhideWhenUsed="1"/>
-    <w:lsdException w:name="Body Text" w:semiHidden="1" w:unhideWhenUsed="1"/>
-    <w:lsdException w:name="Body Text Indent" w:semiHidden="1" w:unhideWhenUsed="1"/>
-    <w:lsdException w:name="List Continue" w:semiHidden="1" w:unhideWhenUsed="1"/>
-    <w:lsdException w:name="List Continue 2" w:semiHidden="1" w:unhideWhenUsed="1"/>
-    <w:lsdException w:name="List Continue 3" w:semiHidden="1" w:unhideWhenUsed="1"/>
-    <w:lsdException w:name="List Continue 4" w:semiHidden="1" w:unhideWhenUsed="1"/>
-    <w:lsdException w:name="List Continue 5" w:semiHidden="1" w:unhideWhenUsed="1"/>
-    <w:lsdException w:name="Message Header" w:semiHidden="1" w:unhideWhenUsed="1"/>
-    <w:lsdException w:name="Subtitle" w:uiPriority="11" w:qFormat="1"/>
-    <w:lsdException w:name="Salutation" w:semiHidden="1" w:unhideWhenUsed="1"/>
-    <w:lsdException w:name="Date" w:semiHidden="1" w:unhideWhenUsed="1"/>
-    <w:lsdException w:name="Body Text First Indent" w:semiHidden="1" w:unhideWhenUsed="1"/>
-    <w:lsdException w:name="Body Text First Indent 2" w:semiHidden="1" w:unhideWhenUsed="1"/>
-    <w:lsdException w:name="Note Heading" w:semiHidden="1" w:unhideWhenUsed="1"/>
-    <w:lsdException w:name="Body Text 2" w:semiHidden="1" w:unhideWhenUsed="1"/>
-    <w:lsdException w:name="Body Text 3" w:semiHidden="1" w:unhideWhenUsed="1"/>
-    <w:lsdException w:name="Body Text Indent 2" w:semiHidden="1" w:unhideWhenUsed="1"/>
-    <w:lsdException w:name="Body Text Indent 3" w:semiHidden="1" w:unhideWhenUsed="1"/>
-    <w:lsdException w:name="Block Text" w:semiHidden="1" w:unhideWhenUsed="1"/>
-    <w:lsdException w:name="Hyperlink" w:semiHidden="1" w:unhideWhenUsed="1"/>
-    <w:lsdException w:name="FollowedHyperlink" w:semiHidden="1" w:unhideWhenUsed="1"/>
-    <w:lsdException w:name="Strong" w:uiPriority="22" w:qFormat="1"/>
-    <w:lsdException w:name="Emphasis" w:uiPriority="20" w:qFormat="1"/>
-    <w:lsdException w:name="Document Map" w:semiHidden="1" w:unhideWhenUsed="1"/>
-    <w:lsdException w:name="Plain Text" w:semiHidden="1" w:unhideWhenUsed="1"/>
-    <w:lsdException w:name="E-mail Signature" w:semiHidden="1" w:unhideWhenUsed="1"/>
-    <w:lsdException w:name="HTML Top of Form" w:semiHidden="1" w:unhideWhenUsed="1"/>
-    <w:lsdException w:name="HTML Bottom of Form" w:semiHidden="1" w:unhideWhenUsed="1"/>
-    <w:lsdException w:name="Normal (Web)" w:semiHidden="1" w:unhideWhenUsed="1"/>
-    <w:lsdException w:name="HTML Acronym" w:semiHidden="1" w:unhideWhenUsed="1"/>
-    <w:lsdException w:name="HTML Address" w:semiHidden="1" w:unhideWhenUsed="1"/>
-    <w:lsdException w:name="HTML Cite" w:semiHidden="1" w:unhideWhenUsed="1"/>
-    <w:lsdException w:name="HTML Code" w:semiHidden="1" w:unhideWhenUsed="1"/>
-    <w:lsdException w:name="HTML Definition" w:semiHidden="1" w:unhideWhenUsed="1"/>
-    <w:lsdException w:name="HTML Keyboard" w:semiHidden="1" w:unhideWhenUsed="1"/>
-    <w:lsdException w:name="HTML Preformatted" w:semiHidden="1" w:unhideWhenUsed="1"/>
-    <w:lsdException w:name="HTML Sample" w:semiHidden="1" w:unhideWhenUsed="1"/>
-    <w:lsdException w:name="HTML Typewriter" w:semiHidden="1" w:unhideWhenUsed="1"/>
-    <w:lsdException w:name="HTML Variable" w:semiHidden="1" w:unhideWhenUsed="1"/>
-    <w:lsdException w:name="Normal Table" w:semiHidden="1" w:unhideWhenUsed="1"/>
-    <w:lsdException w:name="annotation subject" w:semiHidden="1" w:unhideWhenUsed="1"/>
-    <w:lsdException w:name="No List" w:semiHidden="1" w:unhideWhenUsed="1"/>
-    <w:lsdException w:name="Outline List 1" w:semiHidden="1" w:unhideWhenUsed="1"/>
-    <w:lsdException w:name="Outline List 2" w:semiHidden="1" w:unhideWhenUsed="1"/>
-    <w:lsdException w:name="Outline List 3" w:semiHidden="1" w:unhideWhenUsed="1"/>
-    <w:lsdException w:name="Table Simple 1" w:semiHidden="1" w:unhideWhenUsed="1"/>
-    <w:lsdException w:name="Table Simple 2" w:semiHidden="1" w:unhideWhenUsed="1"/>
-    <w:lsdException w:name="Table Simple 3" w:semiHidden="1" w:unhideWhenUsed="1"/>
-    <w:lsdException w:name="Table Classic 1" w:semiHidden="1" w:unhideWhenUsed="1"/>
-    <w:lsdException w:name="Table Classic 2" w:semiHidden="1" w:unhideWhenUsed="1"/>
-    <w:lsdException w:name="Table Classic 3" w:semiHidden="1" w:unhideWhenUsed="1"/>
-    <w:lsdException w:name="Table Classic 4" w:semiHidden="1" w:unhideWhenUsed="1"/>
-    <w:lsdException w:name="Table Colorful 1" w:semiHidden="1" w:unhideWhenUsed="1"/>
-    <w:lsdException w:name="Table Colorful 2" w:semiHidden="1" w:unhideWhenUsed="1"/>
-    <w:lsdException w:name="Table Colorful 3" w:semiHidden="1" w:unhideWhenUsed="1"/>
-    <w:lsdException w:name="Table Columns 1" w:semiHidden="1" w:unhideWhenUsed="1"/>
-    <w:lsdException w:name="Table Columns 2" w:semiHidden="1" w:unhideWhenUsed="1"/>
-    <w:lsdException w:name="Table Columns 3" w:semiHidden="1" w:unhideWhenUsed="1"/>
-    <w:lsdException w:name="Table Columns 4" w:semiHidden="1" w:unhideWhenUsed="1"/>
-    <w:lsdException w:name="Table Columns 5" w:semiHidden="1" w:unhideWhenUsed="1"/>
-    <w:lsdException w:name="Table Grid 1" w:semiHidden="1" w:unhideWhenUsed="1"/>
-    <w:lsdException w:name="Table Grid 2" w:semiHidden="1" w:unhideWhenUsed="1"/>
-    <w:lsdException w:name="Table Grid 3" w:semiHidden="1" w:unhideWhenUsed="1"/>
-    <w:lsdException w:name="Table Grid 4" w:semiHidden="1" w:unhideWhenUsed="1"/>
-    <w:lsdException w:name="Table Grid 5" w:semiHidden="1" w:unhideWhenUsed="1"/>
-    <w:lsdException w:name="Table Grid 6" w:semiHidden="1" w:unhideWhenUsed="1"/>
-    <w:lsdException w:name="Table Grid 7" w:semiHidden="1" w:unhideWhenUsed="1"/>
-    <w:lsdException w:name="Table Grid 8" w:semiHidden="1" w:unhideWhenUsed="1"/>
-    <w:lsdException w:name="Table List 1" w:semiHidden="1" w:unhideWhenUsed="1"/>
-    <w:lsdException w:name="Table List 2" w:semiHidden="1" w:unhideWhenUsed="1"/>
-    <w:lsdException w:name="Table List 3" w:semiHidden="1" w:unhideWhenUsed="1"/>
-    <w:lsdException w:name="Table List 4" w:semiHidden="1" w:unhideWhenUsed="1"/>
-    <w:lsdException w:name="Table List 5" w:semiHidden="1" w:unhideWhenUsed="1"/>
-    <w:lsdException w:name="Table List 6" w:semiHidden="1" w:unhideWhenUsed="1"/>
-    <w:lsdException w:name="Table List 7" w:semiHidden="1" w:unhideWhenUsed="1"/>
-    <w:lsdException w:name="Table List 8" w:semiHidden="1" w:unhideWhenUsed="1"/>
-    <w:lsdException w:name="Table 3D effects 1" w:semiHidden="1" w:unhideWhenUsed="1"/>
-    <w:lsdException w:name="Table 3D effects 2" w:semiHidden="1" w:unhideWhenUsed="1"/>
-    <w:lsdException w:name="Table 3D effects 3" w:semiHidden="1" w:unhideWhenUsed="1"/>
-    <w:lsdException w:name="Table Contemporary" w:semiHidden="1" w:unhideWhenUsed="1"/>
-    <w:lsdException w:name="Table Elegant" w:semiHidden="1" w:unhideWhenUsed="1"/>
-    <w:lsdException w:name="Table Professional" w:semiHidden="1" w:unhideWhenUsed="1"/>
-    <w:lsdException w:name="Table Subtle 1" w:semiHidden="1" w:unhideWhenUsed="1"/>
-    <w:lsdException w:name="Table Subtle 2" w:semiHidden="1" w:unhideWhenUsed="1"/>
-    <w:lsdException w:name="Table Web 1" w:semiHidden="1" w:unhideWhenUsed="1"/>
-    <w:lsdException w:name="Table Web 2" w:semiHidden="1" w:unhideWhenUsed="1"/>
-    <w:lsdException w:name="Table Web 3" w:semiHidden="1" w:unhideWhenUsed="1"/>
-    <w:lsdException w:name="Balloon Text" w:semiHidden="1" w:unhideWhenUsed="1"/>
-    <w:lsdException w:name="Table Grid" w:uiPriority="39"/>
-    <w:lsdException w:name="Table Theme" w:semiHidden="1" w:unhideWhenUsed="1"/>
-    <w:lsdException w:name="Placeholder Text" w:semiHidden="1"/>
-    <w:lsdException w:name="No Spacing" w:uiPriority="1" w:qFormat="1"/>
-    <w:lsdException w:name="Light Shading" w:uiPriority="60"/>
-    <w:lsdException w:name="Light List" w:uiPriority="61"/>
-    <w:lsdException w:name="Light Grid" w:uiPriority="62"/>
-    <w:lsdException w:name="Medium Shading 1" w:uiPriority="63"/>
-    <w:lsdException w:name="Medium Shading 2" w:uiPriority="64"/>
-    <w:lsdException w:name="Medium List 1" w:uiPriority="65"/>
-    <w:lsdException w:name="Medium List 2" w:uiPriority="66"/>
-    <w:lsdException w:name="Medium Grid 1" w:uiPriority="67"/>
-    <w:lsdException w:name="Medium Grid 2" w:uiPriority="68"/>
-    <w:lsdException w:name="Medium Grid 3" w:uiPriority="69"/>
-    <w:lsdException w:name="Dark List" w:uiPriority="70"/>
-    <w:lsdException w:name="Colorful Shading" w:uiPriority="71"/>
-    <w:lsdException w:name="Colorful List" w:uiPriority="72"/>
-    <w:lsdException w:name="Colorful Grid" w:uiPriority="73"/>
-    <w:lsdException w:name="Light Shading Accent 1" w:uiPriority="60"/>
-    <w:lsdException w:name="Light List Accent 1" w:uiPriority="61"/>
-    <w:lsdException w:name="Light Grid Accent 1" w:uiPriority="62"/>
-    <w:lsdException w:name="Medium Shading 1 Accent 1" w:uiPriority="63"/>
-    <w:lsdException w:name="Medium Shading 2 Accent 1" w:uiPriority="64"/>
-    <w:lsdException w:name="Medium List 1 Accent 1" w:uiPriority="65"/>
-    <w:lsdException w:name="Revision" w:semiHidden="1"/>
-    <w:lsdException w:name="List Paragraph" w:uiPriority="34" w:qFormat="1"/>
-    <w:lsdException w:name="Quote" w:uiPriority="29" w:qFormat="1"/>
-    <w:lsdException w:name="Intense Quote" w:uiPriority="30" w:qFormat="1"/>
-    <w:lsdException w:name="Medium List 2 Accent 1" w:uiPriority="66"/>
-    <w:lsdException w:name="Medium Grid 1 Accent 1" w:uiPriority="67"/>
-    <w:lsdException w:name="Medium Grid 2 Accent 1" w:uiPriority="68"/>
-    <w:lsdException w:name="Medium Grid 3 Accent 1" w:uiPriority="69"/>
-    <w:lsdException w:name="Dark List Accent 1" w:uiPriority="70"/>
-    <w:lsdException w:name="Colorful Shading Accent 1" w:uiPriority="71"/>
-    <w:lsdException w:name="Colorful List Accent 1" w:uiPriority="72"/>
-    <w:lsdException w:name="Colorful Grid Accent 1" w:uiPriority="73"/>
-    <w:lsdException w:name="Light Shading Accent 2" w:uiPriority="60"/>
-    <w:lsdException w:name="Light List Accent 2" w:uiPriority="61"/>
-    <w:lsdException w:name="Light Grid Accent 2" w:uiPriority="62"/>
-    <w:lsdException w:name="Medium Shading 1 Accent 2" w:uiPriority="63"/>
-    <w:lsdException w:name="Medium Shading 2 Accent 2" w:uiPriority="64"/>
-    <w:lsdException w:name="Medium List 1 Accent 2" w:uiPriority="65"/>
-    <w:lsdException w:name="Medium List 2 Accent 2" w:uiPriority="66"/>
-    <w:lsdException w:name="Medium Grid 1 Accent 2" w:uiPriority="67"/>
-    <w:lsdException w:name="Medium Grid 2 Accent 2" w:uiPriority="68"/>
-    <w:lsdException w:name="Medium Grid 3 Accent 2" w:uiPriority="69"/>
-    <w:lsdException w:name="Dark List Accent 2" w:uiPriority="70"/>
-    <w:lsdException w:name="Colorful Shading Accent 2" w:uiPriority="71"/>
-    <w:lsdException w:name="Colorful List Accent 2" w:uiPriority="72"/>
-    <w:lsdException w:name="Colorful Grid Accent 2" w:uiPriority="73"/>
-    <w:lsdException w:name="Light Shading Accent 3" w:uiPriority="60"/>
-    <w:lsdException w:name="Light List Accent 3" w:uiPriority="61"/>
-    <w:lsdException w:name="Light Grid Accent 3" w:uiPriority="62"/>
-    <w:lsdException w:name="Medium Shading 1 Accent 3" w:uiPriority="63"/>
-    <w:lsdException w:name="Medium Shading 2 Accent 3" w:uiPriority="64"/>
-    <w:lsdException w:name="Medium List 1 Accent 3" w:uiPriority="65"/>
-    <w:lsdException w:name="Medium List 2 Accent 3" w:uiPriority="66"/>
-    <w:lsdException w:name="Medium Grid 1 Accent 3" w:uiPriority="67"/>
-    <w:lsdException w:name="Medium Grid 2 Accent 3" w:uiPriority="68"/>
-    <w:lsdException w:name="Medium Grid 3 Accent 3" w:uiPriority="69"/>
-    <w:lsdException w:name="Dark List Accent 3" w:uiPriority="70"/>
-    <w:lsdException w:name="Colorful Shading Accent 3" w:uiPriority="71"/>
-    <w:lsdException w:name="Colorful List Accent 3" w:uiPriority="72"/>
-    <w:lsdException w:name="Colorful Grid Accent 3" w:uiPriority="73"/>
-    <w:lsdException w:name="Light Shading Accent 4" w:uiPriority="60"/>
-    <w:lsdException w:name="Light List Accent 4" w:uiPriority="61"/>
-    <w:lsdException w:name="Light Grid Accent 4" w:uiPriority="62"/>
-    <w:lsdException w:name="Medium Shading 1 Accent 4" w:uiPriority="63"/>
-    <w:lsdException w:name="Medium Shading 2 Accent 4" w:uiPriority="64"/>
-    <w:lsdException w:name="Medium List 1 Accent 4" w:uiPriority="65"/>
-    <w:lsdException w:name="Medium List 2 Accent 4" w:uiPriority="66"/>
-    <w:lsdException w:name="Medium Grid 1 Accent 4" w:uiPriority="67"/>
-    <w:lsdException w:name="Medium Grid 2 Accent 4" w:uiPriority="68"/>
-    <w:lsdException w:name="Medium Grid 3 Accent 4" w:uiPriority="69"/>
-    <w:lsdException w:name="Dark List Accent 4" w:uiPriority="70"/>
-    <w:lsdException w:name="Colorful Shading Accent 4" w:uiPriority="71"/>
-    <w:lsdException w:name="Colorful List Accent 4" w:uiPriority="72"/>
-    <w:lsdException w:name="Colorful Grid Accent 4" w:uiPriority="73"/>
-    <w:lsdException w:name="Light Shading Accent 5" w:uiPriority="60"/>
-    <w:lsdException w:name="Light List Accent 5" w:uiPriority="61"/>
-    <w:lsdException w:name="Light Grid Accent 5" w:uiPriority="62"/>
-    <w:lsdException w:name="Medium Shading 1 Accent 5" w:uiPriority="63"/>
-    <w:lsdException w:name="Medium Shading 2 Accent 5" w:uiPriority="64"/>
-    <w:lsdException w:name="Medium List 1 Accent 5" w:uiPriority="65"/>
-    <w:lsdException w:name="Medium List 2 Accent 5" w:uiPriority="66"/>
-    <w:lsdException w:name="Medium Grid 1 Accent 5" w:uiPriority="67"/>
-    <w:lsdException w:name="Medium Grid 2 Accent 5" w:uiPriority="68"/>
-    <w:lsdException w:name="Medium Grid 3 Accent 5" w:uiPriority="69"/>
-    <w:lsdException w:name="Dark List Accent 5" w:uiPriority="70"/>
-    <w:lsdException w:name="Colorful Shading Accent 5" w:uiPriority="71"/>
-    <w:lsdException w:name="Colorful List Accent 5" w:uiPriority="72"/>
-    <w:lsdException w:name="Colorful Grid Accent 5" w:uiPriority="73"/>
-    <w:lsdException w:name="Light Shading Accent 6" w:uiPriority="60"/>
-    <w:lsdException w:name="Light List Accent 6" w:uiPriority="61"/>
-    <w:lsdException w:name="Light Grid Accent 6" w:uiPriority="62"/>
-    <w:lsdException w:name="Medium Shading 1 Accent 6" w:uiPriority="63"/>
-    <w:lsdException w:name="Medium Shading 2 Accent 6" w:uiPriority="64"/>
-    <w:lsdException w:name="Medium List 1 Accent 6" w:uiPriority="65"/>
-    <w:lsdException w:name="Medium List 2 Accent 6" w:uiPriority="66"/>
-    <w:lsdException w:name="Medium Grid 1 Accent 6" w:uiPriority="67"/>
-    <w:lsdException w:name="Medium Grid 2 Accent 6" w:uiPriority="68"/>
-    <w:lsdException w:name="Medium Grid 3 Accent 6" w:uiPriority="69"/>
-    <w:lsdException w:name="Dark List Accent 6" w:uiPriority="70"/>
-    <w:lsdException w:name="Colorful Shading Accent 6" w:uiPriority="71"/>
-    <w:lsdException w:name="Colorful List Accent 6" w:uiPriority="72"/>
-    <w:lsdException w:name="Colorful Grid Accent 6" w:uiPriority="73"/>
-    <w:lsdException w:name="Subtle Emphasis" w:uiPriority="19" w:qFormat="1"/>
-    <w:lsdException w:name="Intense Emphasis" w:uiPriority="21" w:qFormat="1"/>
-    <w:lsdException w:name="Subtle Reference" w:uiPriority="31" w:qFormat="1"/>
-    <w:lsdException w:name="Intense Reference" w:uiPriority="32" w:qFormat="1"/>
-    <w:lsdException w:name="Book Title" w:uiPriority="33" w:qFormat="1"/>
-    <w:lsdException w:name="Bibliography" w:semiHidden="1" w:uiPriority="37" w:unhideWhenUsed="1"/>
-    <w:lsdException w:name="TOC Heading" w:semiHidden="1" w:uiPriority="39" w:unhideWhenUsed="1" w:qFormat="1"/>
-    <w:lsdException w:name="Plain Table 1" w:uiPriority="41"/>
-    <w:lsdException w:name="Plain Table 2" w:uiPriority="42"/>
-    <w:lsdException w:name="Plain Table 3" w:uiPriority="43"/>
-    <w:lsdException w:name="Plain Table 4" w:uiPriority="44"/>
-    <w:lsdException w:name="Plain Table 5" w:uiPriority="45"/>
-    <w:lsdException w:name="Grid Table Light" w:uiPriority="40"/>
-    <w:lsdException w:name="Grid Table 1 Light" w:uiPriority="46"/>
-    <w:lsdException w:name="Grid Table 2" w:uiPriority="47"/>
-    <w:lsdException w:name="Grid Table 3" w:uiPriority="48"/>
-    <w:lsdException w:name="Grid Table 4" w:uiPriority="49"/>
-    <w:lsdException w:name="Grid Table 5 Dark" w:uiPriority="50"/>
-    <w:lsdException w:name="Grid Table 6 Colorful" w:uiPriority="51"/>
-    <w:lsdException w:name="Grid Table 7 Colorful" w:uiPriority="52"/>
-    <w:lsdException w:name="Grid Table 1 Light Accent 1" w:uiPriority="46"/>
-    <w:lsdException w:name="Grid Table 2 Accent 1" w:uiPriority="47"/>
-    <w:lsdException w:name="Grid Table 3 Accent 1" w:uiPriority="48"/>
-    <w:lsdException w:name="Grid Table 4 Accent 1" w:uiPriority="49"/>
-    <w:lsdException w:name="Grid Table 5 Dark Accent 1" w:uiPriority="50"/>
-    <w:lsdException w:name="Grid Table 6 Colorful Accent 1" w:uiPriority="51"/>
-    <w:lsdException w:name="Grid Table 7 Colorful Accent 1" w:uiPriority="52"/>
-    <w:lsdException w:name="Grid Table 1 Light Accent 2" w:uiPriority="46"/>
-    <w:lsdException w:name="Grid Table 2 Accent 2" w:uiPriority="47"/>
-    <w:lsdException w:name="Grid Table 3 Accent 2" w:uiPriority="48"/>
-    <w:lsdException w:name="Grid Table 4 Accent 2" w:uiPriority="49"/>
-    <w:lsdException w:name="Grid Table 5 Dark Accent 2" w:uiPriority="50"/>
-    <w:lsdException w:name="Grid Table 6 Colorful Accent 2" w:uiPriority="51"/>
-    <w:lsdException w:name="Grid Table 7 Colorful Accent 2" w:uiPriority="52"/>
-    <w:lsdException w:name="Grid Table 1 Light Accent 3" w:uiPriority="46"/>
-    <w:lsdException w:name="Grid Table 2 Accent 3" w:uiPriority="47"/>
-    <w:lsdException w:name="Grid Table 3 Accent 3" w:uiPriority="48"/>
-    <w:lsdException w:name="Grid Table 4 Accent 3" w:uiPriority="49"/>
-    <w:lsdException w:name="Grid Table 5 Dark Accent 3" w:uiPriority="50"/>
-    <w:lsdException w:name="Grid Table 6 Colorful Accent 3" w:uiPriority="51"/>
-    <w:lsdException w:name="Grid Table 7 Colorful Accent 3" w:uiPriority="52"/>
-    <w:lsdException w:name="Grid Table 1 Light Accent 4" w:uiPriority="46"/>
-    <w:lsdException w:name="Grid Table 2 Accent 4" w:uiPriority="47"/>
-    <w:lsdException w:name="Grid Table 3 Accent 4" w:uiPriority="48"/>
-    <w:lsdException w:name="Grid Table 4 Accent 4" w:uiPriority="49"/>
-    <w:lsdException w:name="Grid Table 5 Dark Accent 4" w:uiPriority="50"/>
-    <w:lsdException w:name="Grid Table 6 Colorful Accent 4" w:uiPriority="51"/>
-    <w:lsdException w:name="Grid Table 7 Colorful Accent 4" w:uiPriority="52"/>
-    <w:lsdException w:name="Grid Table 1 Light Accent 5" w:uiPriority="46"/>
-    <w:lsdException w:name="Grid Table 2 Accent 5" w:uiPriority="47"/>
-    <w:lsdException w:name="Grid Table 3 Accent 5" w:uiPriority="48"/>
-    <w:lsdException w:name="Grid Table 4 Accent 5" w:uiPriority="49"/>
-    <w:lsdException w:name="Grid Table 5 Dark Accent 5" w:uiPriority="50"/>
-    <w:lsdException w:name="Grid Table 6 Colorful Accent 5" w:uiPriority="51"/>
-    <w:lsdException w:name="Grid Table 7 Colorful Accent 5" w:uiPriority="52"/>
-    <w:lsdException w:name="Grid Table 1 Light Accent 6" w:uiPriority="46"/>
-    <w:lsdException w:name="Grid Table 2 Accent 6" w:uiPriority="47"/>
-    <w:lsdException w:name="Grid Table 3 Accent 6" w:uiPriority="48"/>
-    <w:lsdException w:name="Grid Table 4 Accent 6" w:uiPriority="49"/>
-    <w:lsdException w:name="Grid Table 5 Dark Accent 6" w:uiPriority="50"/>
-    <w:lsdException w:name="Grid Table 6 Colorful Accent 6" w:uiPriority="51"/>
-    <w:lsdException w:name="Grid Table 7 Colorful Accent 6" w:uiPriority="52"/>
-    <w:lsdException w:name="List Table 1 Light" w:uiPriority="46"/>
-    <w:lsdException w:name="List Table 2" w:uiPriority="47"/>
-    <w:lsdException w:name="List Table 3" w:uiPriority="48"/>
-    <w:lsdException w:name="List Table 4" w:uiPriority="49"/>
-    <w:lsdException w:name="List Table 5 Dark" w:uiPriority="50"/>
-    <w:lsdException w:name="List Table 6 Colorful" w:uiPriority="51"/>
-    <w:lsdException w:name="List Table 7 Colorful" w:uiPriority="52"/>
-    <w:lsdException w:name="List Table 1 Light Accent 1" w:uiPriority="46"/>
-    <w:lsdException w:name="List Table 2 Accent 1" w:uiPriority="47"/>
-    <w:lsdException w:name="List Table 3 Accent 1" w:uiPriority="48"/>
-    <w:lsdException w:name="List Table 4 Accent 1" w:uiPriority="49"/>
-    <w:lsdException w:name="List Table 5 Dark Accent 1" w:uiPriority="50"/>
-    <w:lsdException w:name="List Table 6 Colorful Accent 1" w:uiPriority="51"/>
-    <w:lsdException w:name="List Table 7 Colorful Accent 1" w:uiPriority="52"/>
-    <w:lsdException w:name="List Table 1 Light Accent 2" w:uiPriority="46"/>
-    <w:lsdException w:name="List Table 2 Accent 2" w:uiPriority="47"/>
-    <w:lsdException w:name="List Table 3 Accent 2" w:uiPriority="48"/>
-    <w:lsdException w:name="List Table 4 Accent 2" w:uiPriority="49"/>
-    <w:lsdException w:name="List Table 5 Dark Accent 2" w:uiPriority="50"/>
-    <w:lsdException w:name="List Table 6 Colorful Accent 2" w:uiPriority="51"/>
-    <w:lsdException w:name="List Table 7 Colorful Accent 2" w:uiPriority="52"/>
-    <w:lsdException w:name="List Table 1 Light Accent 3" w:uiPriority="46"/>
-    <w:lsdException w:name="List Table 2 Accent 3" w:uiPriority="47"/>
-    <w:lsdException w:name="List Table 3 Accent 3" w:uiPriority="48"/>
-    <w:lsdException w:name="List Table 4 Accent 3" w:uiPriority="49"/>
-    <w:lsdException w:name="List Table 5 Dark Accent 3" w:uiPriority="50"/>
-    <w:lsdException w:name="List Table 6 Colorful Accent 3" w:uiPriority="51"/>
-    <w:lsdException w:name="List Table 7 Colorful Accent 3" w:uiPriority="52"/>
-    <w:lsdException w:name="List Table 1 Light Accent 4" w:uiPriority="46"/>
-    <w:lsdException w:name="List Table 2 Accent 4" w:uiPriority="47"/>
-    <w:lsdException w:name="List Table 3 Accent 4" w:uiPriority="48"/>
-    <w:lsdException w:name="List Table 4 Accent 4" w:uiPriority="49"/>
-    <w:lsdException w:name="List Table 5 Dark Accent 4" w:uiPriority="50"/>
-    <w:lsdException w:name="List Table 6 Colorful Accent 4" w:uiPriority="51"/>
-    <w:lsdException w:name="List Table 7 Colorful Accent 4" w:uiPriority="52"/>
-    <w:lsdException w:name="List Table 1 Light Accent 5" w:uiPriority="46"/>
-    <w:lsdException w:name="List Table 2 Accent 5" w:uiPriority="47"/>
-    <w:lsdException w:name="List Table 3 Accent 5" w:uiPriority="48"/>
-    <w:lsdException w:name="List Table 4 Accent 5" w:uiPriority="49"/>
-    <w:lsdException w:name="List Table 5 Dark Accent 5" w:uiPriority="50"/>
-    <w:lsdException w:name="List Table 6 Colorful Accent 5" w:uiPriority="51"/>
-    <w:lsdException w:name="List Table 7 Colorful Accent 5" w:uiPriority="52"/>
-    <w:lsdException w:name="List Table 1 Light Accent 6" w:uiPriority="46"/>
-    <w:lsdException w:name="List Table 2 Accent 6" w:uiPriority="47"/>
-    <w:lsdException w:name="List Table 3 Accent 6" w:uiPriority="48"/>
-    <w:lsdException w:name="List Table 4 Accent 6" w:uiPriority="49"/>
-    <w:lsdException w:name="List Table 5 Dark Accent 6" w:uiPriority="50"/>
-    <w:lsdException w:name="List Table 6 Colorful Accent 6" w:uiPriority="51"/>
-    <w:lsdException w:name="List Table 7 Colorful Accent 6" w:uiPriority="52"/>
-  </w:latentStyles>
-  <w:style w:type="paragraph" w:default="1" w:styleId="a">
-    <w:name w:val="Normal"/>
-    <w:qFormat/>
-  </w:style>
-  <w:style w:type="character" w:default="1" w:styleId="a0">
-    <w:name w:val="Default Paragraph Font"/>
-    <w:uiPriority w:val="1"/>
-    <w:semiHidden/>
-    <w:unhideWhenUsed/>
-  </w:style>
-  <w:style w:type="table" w:default="1" w:styleId="a1">
-    <w:name w:val="Normal Table"/>
-    <w:uiPriority w:val="99"/>
-    <w:semiHidden/>
-    <w:unhideWhenUsed/>
-    <w:tblPr>
-      <w:tblInd w:w="0" w:type="dxa"/>
-      <w:tblCellMar>
-        <w:top w:w="0" w:type="dxa"/>
-        <w:left w:w="108" w:type="dxa"/>
-        <w:bottom w:w="0" w:type="dxa"/>
-        <w:right w:w="108" w:type="dxa"/>
-      </w:tblCellMar>
-    </w:tblPr>
-  </w:style>
-  <w:style w:type="numbering" w:default="1" w:styleId="a2">
-    <w:name w:val="No List"/>
-    <w:uiPriority w:val="99"/>
-    <w:semiHidden/>
-    <w:unhideWhenUsed/>
-  </w:style>
-  <w:style w:type="character" w:styleId="a3">
-    <w:name w:val="Placeholder Text"/>
-    <w:basedOn w:val="a0"/>
-    <w:uiPriority w:val="99"/>
-    <w:semiHidden/>
-    <w:rsid w:val="00383AA3"/>
-    <w:rPr>
-      <w:color w:val="808080"/>
-    </w:rPr>
-  </w:style>
-</w:styles>
-</file>
-
-<file path=word/glossary/webSettings.xml><?xml version="1.0" encoding="utf-8"?>
-<w:webSettings xmlns:mc="http://schemas.openxmlformats.org/markup-compatibility/2006" xmlns:r="http://schemas.openxmlformats.org/officeDocument/2006/relationships" xmlns:w="http://schemas.openxmlformats.org/wordprocessingml/2006/main" xmlns:w14="http://schemas.microsoft.com/office/word/2010/wordml" xmlns:w15="http://schemas.microsoft.com/office/word/2012/wordml" mc:Ignorable="w14 w15">
-  <w:optimizeForBrowser/>
-  <w:allowPNG/>
-</w:webSettings>
-</file>
-
 <file path=word/theme/theme1.xml><?xml version="1.0" encoding="utf-8"?>
 <a:theme xmlns:a="http://schemas.openxmlformats.org/drawingml/2006/main" name="Тема Office">
   <a:themeElements>
@@ -7821,7 +8463,7 @@
 </file>
 
 <file path=customXml/itemProps1.xml><?xml version="1.0" encoding="utf-8"?>
-<ds:datastoreItem xmlns:ds="http://schemas.openxmlformats.org/officeDocument/2006/customXml" ds:itemID="{9F2C395D-94DF-47ED-AC55-0590CFBED1A2}">
+<ds:datastoreItem xmlns:ds="http://schemas.openxmlformats.org/officeDocument/2006/customXml" ds:itemID="{58BE7FE7-14B4-4FA6-9D48-4C9908429368}">
   <ds:schemaRefs>
     <ds:schemaRef ds:uri="http://schemas.openxmlformats.org/officeDocument/2006/bibliography"/>
   </ds:schemaRefs>

</xml_diff>

<commit_message>
Added part 3 to course project example
</commit_message>
<xml_diff>
--- a/project/document_example.docx
+++ b/project/document_example.docx
@@ -3472,24 +3472,14 @@
       <w:r>
         <w:t xml:space="preserve">Таблица </w:t>
       </w:r>
-      <w:r>
-        <w:fldChar w:fldCharType="begin"/>
-      </w:r>
-      <w:r>
-        <w:instrText xml:space="preserve"> SEQ Таблица \* ARABIC </w:instrText>
-      </w:r>
-      <w:r>
-        <w:fldChar w:fldCharType="separate"/>
-      </w:r>
-      <w:r>
-        <w:rPr>
-          <w:noProof/>
-        </w:rPr>
-        <w:t>1</w:t>
-      </w:r>
-      <w:r>
-        <w:fldChar w:fldCharType="end"/>
-      </w:r>
+      <w:fldSimple w:instr=" SEQ Таблица \* ARABIC ">
+        <w:r>
+          <w:rPr>
+            <w:noProof/>
+          </w:rPr>
+          <w:t>1</w:t>
+        </w:r>
+      </w:fldSimple>
       <w:bookmarkEnd w:id="6"/>
       <w:r>
         <w:t xml:space="preserve"> – Целые типы данных</w:t>
@@ -3795,11 +3785,9 @@
             <w:r>
               <w:t xml:space="preserve"> </w:t>
             </w:r>
-            <w:proofErr w:type="spellStart"/>
             <w:r>
-              <w:t>or</w:t>
+              <w:t>или</w:t>
             </w:r>
-            <w:proofErr w:type="spellEnd"/>
             <w:r>
               <w:t xml:space="preserve"> </w:t>
             </w:r>
@@ -4288,8 +4276,6 @@
           <w:lang w:eastAsia="zh-CN" w:bidi="hi-IN"/>
         </w:rPr>
       </w:pPr>
-      <w:bookmarkStart w:id="7" w:name="_GoBack"/>
-      <w:bookmarkEnd w:id="7"/>
       <w:r>
         <w:br w:type="page"/>
       </w:r>
@@ -4302,29 +4288,13 @@
         <w:lastRenderedPageBreak/>
         <w:t xml:space="preserve">Таблица </w:t>
       </w:r>
-      <w:r>
-        <w:fldChar w:fldCharType="begin"/>
-      </w:r>
-      <w:r>
-        <w:instrText xml:space="preserve"> SEQ Таблица \* ARABIC </w:instrText>
-      </w:r>
-      <w:r>
-        <w:fldChar w:fldCharType="separate"/>
-      </w:r>
-      <w:r>
-        <w:t>2</w:t>
-      </w:r>
-      <w:r>
-        <w:fldChar w:fldCharType="end"/>
-      </w:r>
-      <w:r>
-        <w:t xml:space="preserve"> – </w:t>
-      </w:r>
-      <w:r>
-        <w:t>Вещественные</w:t>
-      </w:r>
-      <w:r>
-        <w:t xml:space="preserve"> типы данных</w:t>
+      <w:fldSimple w:instr=" SEQ Таблица \* ARABIC ">
+        <w:r>
+          <w:t>2</w:t>
+        </w:r>
+      </w:fldSimple>
+      <w:r>
+        <w:t xml:space="preserve"> – Вещественные типы данных</w:t>
       </w:r>
     </w:p>
     <w:tbl>
@@ -4478,11 +4448,9 @@
             <w:r>
               <w:t xml:space="preserve">4 </w:t>
             </w:r>
-            <w:proofErr w:type="spellStart"/>
             <w:r>
-              <w:t>or</w:t>
+              <w:t>или</w:t>
             </w:r>
-            <w:proofErr w:type="spellEnd"/>
             <w:r>
               <w:t xml:space="preserve"> 8 </w:t>
             </w:r>
@@ -4838,7 +4806,12 @@
         <w:t xml:space="preserve"> </w:t>
       </w:r>
       <w:r>
-        <w:t xml:space="preserve">зависит от платформы, и использовать его нежелательно. Тип </w:t>
+        <w:t>зависит от платформы,</w:t>
+      </w:r>
+      <w:bookmarkStart w:id="7" w:name="_GoBack"/>
+      <w:bookmarkEnd w:id="7"/>
+      <w:r>
+        <w:t xml:space="preserve"> и использовать его нежелательно. Тип </w:t>
       </w:r>
       <w:r>
         <w:rPr>
@@ -4932,32 +4905,1179 @@
           <w:lang w:eastAsia="zh-CN" w:bidi="hi-IN"/>
         </w:rPr>
       </w:pPr>
-    </w:p>
-    <w:p>
-      <w:pPr>
-        <w:ind w:firstLine="0"/>
-        <w:jc w:val="left"/>
+      <w:r>
         <w:rPr>
           <w:lang w:eastAsia="zh-CN" w:bidi="hi-IN"/>
         </w:rPr>
-      </w:pPr>
+        <w:t>Процесс уточнения корня уравнения является итерационным процессом, поэтому за основу в качестве обобщенной схемы возьмем общую схему алгоритма итерационного процесса, представленную на рисунке (</w:t>
+      </w:r>
       <w:r>
         <w:rPr>
           <w:lang w:eastAsia="zh-CN" w:bidi="hi-IN"/>
         </w:rPr>
-        <w:br w:type="page"/>
-      </w:r>
+        <w:fldChar w:fldCharType="begin"/>
+      </w:r>
+      <w:r>
+        <w:rPr>
+          <w:lang w:eastAsia="zh-CN" w:bidi="hi-IN"/>
+        </w:rPr>
+        <w:instrText xml:space="preserve"> REF _Ref24963468 \h </w:instrText>
+      </w:r>
+      <w:r>
+        <w:rPr>
+          <w:lang w:eastAsia="zh-CN" w:bidi="hi-IN"/>
+        </w:rPr>
+      </w:r>
+      <w:r>
+        <w:rPr>
+          <w:lang w:eastAsia="zh-CN" w:bidi="hi-IN"/>
+        </w:rPr>
+        <w:fldChar w:fldCharType="separate"/>
+      </w:r>
+      <w:r>
+        <w:t xml:space="preserve">Рисунок </w:t>
+      </w:r>
+      <w:r>
+        <w:rPr>
+          <w:noProof/>
+        </w:rPr>
+        <w:t>3</w:t>
+      </w:r>
+      <w:r>
+        <w:t>.</w:t>
+      </w:r>
+      <w:r>
+        <w:rPr>
+          <w:noProof/>
+        </w:rPr>
+        <w:t>1</w:t>
+      </w:r>
+      <w:r>
+        <w:rPr>
+          <w:lang w:eastAsia="zh-CN" w:bidi="hi-IN"/>
+        </w:rPr>
+        <w:fldChar w:fldCharType="end"/>
+      </w:r>
+      <w:r>
+        <w:rPr>
+          <w:lang w:eastAsia="zh-CN" w:bidi="hi-IN"/>
+        </w:rPr>
+        <w:t>).</w:t>
+      </w:r>
+    </w:p>
+    <w:p>
+      <w:pPr>
+        <w:pStyle w:val="a3"/>
+      </w:pPr>
+      <w:r>
+        <w:object w:dxaOrig="4575" w:dyaOrig="5520">
+          <v:shapetype id="_x0000_t75" coordsize="21600,21600" o:spt="75" o:preferrelative="t" path="m@4@5l@4@11@9@11@9@5xe" filled="f" stroked="f">
+            <v:stroke joinstyle="miter"/>
+            <v:formulas>
+              <v:f eqn="if lineDrawn pixelLineWidth 0"/>
+              <v:f eqn="sum @0 1 0"/>
+              <v:f eqn="sum 0 0 @1"/>
+              <v:f eqn="prod @2 1 2"/>
+              <v:f eqn="prod @3 21600 pixelWidth"/>
+              <v:f eqn="prod @3 21600 pixelHeight"/>
+              <v:f eqn="sum @0 0 1"/>
+              <v:f eqn="prod @6 1 2"/>
+              <v:f eqn="prod @7 21600 pixelWidth"/>
+              <v:f eqn="sum @8 21600 0"/>
+              <v:f eqn="prod @7 21600 pixelHeight"/>
+              <v:f eqn="sum @10 21600 0"/>
+            </v:formulas>
+            <v:path o:extrusionok="f" gradientshapeok="t" o:connecttype="rect"/>
+            <o:lock v:ext="edit" aspectratio="t"/>
+          </v:shapetype>
+          <v:shape id="_x0000_i1025" type="#_x0000_t75" style="width:360.85pt;height:437pt" o:ole="">
+            <v:imagedata r:id="rId10" o:title=""/>
+          </v:shape>
+          <o:OLEObject Type="Embed" ProgID="Visio.Drawing.15" ShapeID="_x0000_i1025" DrawAspect="Content" ObjectID="_1635582935" r:id="rId11"/>
+        </w:object>
+      </w:r>
+    </w:p>
+    <w:p>
+      <w:pPr>
+        <w:pStyle w:val="a3"/>
+      </w:pPr>
+      <w:bookmarkStart w:id="9" w:name="_Ref24963468"/>
+      <w:r>
+        <w:t xml:space="preserve">Рисунок </w:t>
+      </w:r>
+      <w:fldSimple w:instr=" STYLEREF 1 \s ">
+        <w:r>
+          <w:rPr>
+            <w:noProof/>
+          </w:rPr>
+          <w:t>3</w:t>
+        </w:r>
+      </w:fldSimple>
+      <w:r>
+        <w:t>.</w:t>
+      </w:r>
+      <w:fldSimple w:instr=" SEQ Рисунок \* ARABIC \s 1 ">
+        <w:r>
+          <w:rPr>
+            <w:noProof/>
+          </w:rPr>
+          <w:t>1</w:t>
+        </w:r>
+      </w:fldSimple>
+      <w:bookmarkEnd w:id="9"/>
+      <w:r>
+        <w:rPr>
+          <w:lang w:val="en-US"/>
+        </w:rPr>
+        <w:t xml:space="preserve"> – </w:t>
+      </w:r>
+      <w:r>
+        <w:t>Общая схема итерационного процесса</w:t>
+      </w:r>
+    </w:p>
+    <w:p>
+      <w:r>
+        <w:t>Для метода половинного деления входными данными алгоритма будут:</w:t>
+      </w:r>
+    </w:p>
+    <w:p>
+      <w:pPr>
+        <w:pStyle w:val="a5"/>
+        <w:numPr>
+          <w:ilvl w:val="0"/>
+          <w:numId w:val="17"/>
+        </w:numPr>
+      </w:pPr>
+      <w:r>
+        <w:t xml:space="preserve">максимальное количество итераций </w:t>
+      </w:r>
+      <w:proofErr w:type="spellStart"/>
+      <w:r>
+        <w:rPr>
+          <w:i/>
+          <w:lang w:val="en-US"/>
+        </w:rPr>
+        <w:t>MaxIterCount</w:t>
+      </w:r>
+      <w:proofErr w:type="spellEnd"/>
+      <w:r>
+        <w:rPr>
+          <w:lang w:val="en-US"/>
+        </w:rPr>
+        <w:t>;</w:t>
+      </w:r>
+    </w:p>
+    <w:p>
+      <w:pPr>
+        <w:pStyle w:val="a5"/>
+        <w:numPr>
+          <w:ilvl w:val="0"/>
+          <w:numId w:val="17"/>
+        </w:numPr>
+      </w:pPr>
+      <w:r>
+        <w:t xml:space="preserve">границы отрезка </w:t>
+      </w:r>
+      <w:r>
+        <w:t>[</w:t>
+      </w:r>
+      <w:r>
+        <w:rPr>
+          <w:i/>
+          <w:lang w:val="en-US"/>
+        </w:rPr>
+        <w:t>Left</w:t>
+      </w:r>
+      <w:r>
+        <w:t xml:space="preserve">, </w:t>
+      </w:r>
+      <w:r>
+        <w:rPr>
+          <w:i/>
+          <w:lang w:val="en-US"/>
+        </w:rPr>
+        <w:t>Right</w:t>
+      </w:r>
+      <w:r>
+        <w:t>]</w:t>
+      </w:r>
+      <w:r>
+        <w:t>, на котором был локализован единственный корень уравнения;</w:t>
+      </w:r>
+    </w:p>
+    <w:p>
+      <w:pPr>
+        <w:pStyle w:val="a5"/>
+        <w:numPr>
+          <w:ilvl w:val="0"/>
+          <w:numId w:val="17"/>
+        </w:numPr>
+      </w:pPr>
+      <w:r>
+        <w:t xml:space="preserve">точность локализации </w:t>
+      </w:r>
+      <w:r>
+        <w:t xml:space="preserve">корня </w:t>
+      </w:r>
+      <w:proofErr w:type="spellStart"/>
+      <w:r>
+        <w:rPr>
+          <w:i/>
+          <w:lang w:val="en-US"/>
+        </w:rPr>
+        <w:t>Eps</w:t>
+      </w:r>
+      <w:r>
+        <w:rPr>
+          <w:i/>
+          <w:lang w:val="en-US"/>
+        </w:rPr>
+        <w:t>X</w:t>
+      </w:r>
+      <w:proofErr w:type="spellEnd"/>
+      <w:r>
+        <w:t>.</w:t>
+      </w:r>
+    </w:p>
+    <w:p>
+      <w:pPr>
+        <w:pStyle w:val="a5"/>
+        <w:numPr>
+          <w:ilvl w:val="0"/>
+          <w:numId w:val="17"/>
+        </w:numPr>
+      </w:pPr>
+      <w:r>
+        <w:t xml:space="preserve">погрешность вычисления корня </w:t>
+      </w:r>
+      <w:proofErr w:type="spellStart"/>
+      <w:r>
+        <w:rPr>
+          <w:i/>
+          <w:lang w:val="en-US"/>
+        </w:rPr>
+        <w:t>Eps</w:t>
+      </w:r>
+      <w:r>
+        <w:rPr>
+          <w:i/>
+          <w:lang w:val="en-US"/>
+        </w:rPr>
+        <w:t>Y</w:t>
+      </w:r>
+      <w:proofErr w:type="spellEnd"/>
+      <w:r>
+        <w:rPr>
+          <w:lang w:val="en-US"/>
+        </w:rPr>
+        <w:t>.</w:t>
+      </w:r>
+    </w:p>
+    <w:p>
+      <w:r>
+        <w:lastRenderedPageBreak/>
+        <w:t xml:space="preserve">Блок подготовки итерационного процесса заключается в </w:t>
+      </w:r>
+      <w:r>
+        <w:t xml:space="preserve">том, что </w:t>
+      </w:r>
+      <w:r>
+        <w:t>обнуляется счетчик итераций.</w:t>
+      </w:r>
+    </w:p>
+    <w:p>
+      <w:r>
+        <w:t>Тело цикла будет включать в себя следующие действия:</w:t>
+      </w:r>
+    </w:p>
+    <w:p>
+      <w:pPr>
+        <w:pStyle w:val="a5"/>
+        <w:numPr>
+          <w:ilvl w:val="0"/>
+          <w:numId w:val="17"/>
+        </w:numPr>
+      </w:pPr>
+      <w:r>
+        <w:t xml:space="preserve">определение </w:t>
+      </w:r>
+      <w:r>
+        <w:t>середин</w:t>
+      </w:r>
+      <w:r>
+        <w:t>ы</w:t>
+      </w:r>
+      <w:r>
+        <w:t xml:space="preserve"> отрезка</w:t>
+      </w:r>
+      <w:r>
+        <w:t>:</w:t>
+      </w:r>
+      <w:r>
+        <w:t xml:space="preserve"> </w:t>
+      </w:r>
+      <w:r>
+        <w:rPr>
+          <w:i/>
+          <w:lang w:val="en-US"/>
+        </w:rPr>
+        <w:t>Middle</w:t>
+      </w:r>
+      <w:r>
+        <w:t xml:space="preserve"> = (</w:t>
+      </w:r>
+      <w:r>
+        <w:rPr>
+          <w:i/>
+          <w:lang w:val="en-US"/>
+        </w:rPr>
+        <w:t>Left</w:t>
+      </w:r>
+      <w:r>
+        <w:t>+</w:t>
+      </w:r>
+      <w:proofErr w:type="gramStart"/>
+      <w:r>
+        <w:rPr>
+          <w:i/>
+          <w:lang w:val="en-US"/>
+        </w:rPr>
+        <w:t>Right</w:t>
+      </w:r>
+      <w:r>
+        <w:t>)/</w:t>
+      </w:r>
+      <w:proofErr w:type="gramEnd"/>
+      <w:r>
+        <w:t>2</w:t>
+      </w:r>
+      <w:r>
+        <w:t>;</w:t>
+      </w:r>
+    </w:p>
+    <w:p>
+      <w:pPr>
+        <w:pStyle w:val="a5"/>
+        <w:numPr>
+          <w:ilvl w:val="0"/>
+          <w:numId w:val="17"/>
+        </w:numPr>
+      </w:pPr>
+      <w:r>
+        <w:t>вычисл</w:t>
+      </w:r>
+      <w:r>
+        <w:t xml:space="preserve">ение </w:t>
+      </w:r>
+      <w:r>
+        <w:t>значени</w:t>
+      </w:r>
+      <w:r>
+        <w:t>я</w:t>
+      </w:r>
+      <w:r>
+        <w:t xml:space="preserve"> функции </w:t>
+      </w:r>
+      <w:r>
+        <w:rPr>
+          <w:i/>
+        </w:rPr>
+        <w:t>f</w:t>
+      </w:r>
+      <w:r>
+        <w:t>(</w:t>
+      </w:r>
+      <w:r>
+        <w:rPr>
+          <w:i/>
+          <w:lang w:val="en-US"/>
+        </w:rPr>
+        <w:t>Middle</w:t>
+      </w:r>
+      <w:r>
+        <w:t>)</w:t>
+      </w:r>
+      <w:r>
+        <w:t xml:space="preserve">, </w:t>
+      </w:r>
+      <w:r>
+        <w:t xml:space="preserve">и </w:t>
+      </w:r>
+      <w:r>
+        <w:t>выбор, какую из двух частей взять для уточнения корня.</w:t>
+      </w:r>
+    </w:p>
+    <w:p>
+      <w:r>
+        <w:t>Условием завершение цикла является</w:t>
+      </w:r>
+      <w:r>
+        <w:t>:</w:t>
+      </w:r>
+      <w:r>
+        <w:t xml:space="preserve"> </w:t>
+      </w:r>
+    </w:p>
+    <w:p>
+      <w:pPr>
+        <w:pStyle w:val="a5"/>
+        <w:numPr>
+          <w:ilvl w:val="0"/>
+          <w:numId w:val="17"/>
+        </w:numPr>
+        <w:rPr>
+          <w:i/>
+        </w:rPr>
+      </w:pPr>
+      <w:r>
+        <w:t>либо достижение максимального количества итераций (</w:t>
+      </w:r>
+      <w:proofErr w:type="spellStart"/>
+      <w:r>
+        <w:rPr>
+          <w:i/>
+          <w:lang w:val="en-US"/>
+        </w:rPr>
+        <w:t>IterCount</w:t>
+      </w:r>
+      <w:proofErr w:type="spellEnd"/>
+      <w:r>
+        <w:t xml:space="preserve"> = </w:t>
+      </w:r>
+      <w:proofErr w:type="spellStart"/>
+      <w:r>
+        <w:rPr>
+          <w:i/>
+          <w:lang w:val="en-US"/>
+        </w:rPr>
+        <w:t>MaxIterCount</w:t>
+      </w:r>
+      <w:proofErr w:type="spellEnd"/>
+      <w:r>
+        <w:t xml:space="preserve">); </w:t>
+      </w:r>
+    </w:p>
+    <w:p>
+      <w:pPr>
+        <w:pStyle w:val="a5"/>
+        <w:numPr>
+          <w:ilvl w:val="0"/>
+          <w:numId w:val="17"/>
+        </w:numPr>
+        <w:rPr>
+          <w:i/>
+        </w:rPr>
+      </w:pPr>
+      <w:r>
+        <w:t>либо достижение заданной ширины отрезка</w:t>
+      </w:r>
+      <w:proofErr w:type="gramStart"/>
+      <w:r>
+        <w:t xml:space="preserve">: </w:t>
+      </w:r>
+      <m:oMath>
+        <m:d>
+          <m:dPr>
+            <m:begChr m:val="|"/>
+            <m:endChr m:val="|"/>
+            <m:ctrlPr>
+              <w:rPr>
+                <w:rFonts w:ascii="Cambria Math" w:hAnsi="Cambria Math"/>
+                <w:i/>
+              </w:rPr>
+            </m:ctrlPr>
+          </m:dPr>
+          <m:e>
+            <m:r>
+              <w:rPr>
+                <w:rFonts w:ascii="Cambria Math" w:hAnsi="Cambria Math"/>
+              </w:rPr>
+              <m:t>Right-Left</m:t>
+            </m:r>
+          </m:e>
+        </m:d>
+        <m:r>
+          <w:rPr>
+            <w:rFonts w:ascii="Cambria Math" w:hAnsi="Cambria Math"/>
+          </w:rPr>
+          <m:t>&lt;Eps</m:t>
+        </m:r>
+        <m:r>
+          <w:rPr>
+            <w:rFonts w:ascii="Cambria Math" w:hAnsi="Cambria Math"/>
+          </w:rPr>
+          <m:t>X</m:t>
+        </m:r>
+      </m:oMath>
+      <w:r>
+        <w:rPr>
+          <w:rFonts w:eastAsiaTheme="minorEastAsia"/>
+        </w:rPr>
+        <w:t>;</w:t>
+      </w:r>
+      <w:proofErr w:type="gramEnd"/>
+    </w:p>
+    <w:p>
+      <w:pPr>
+        <w:pStyle w:val="a5"/>
+        <w:numPr>
+          <w:ilvl w:val="0"/>
+          <w:numId w:val="17"/>
+        </w:numPr>
+        <w:rPr>
+          <w:i/>
+        </w:rPr>
+      </w:pPr>
+      <w:r>
+        <w:rPr>
+          <w:rFonts w:eastAsiaTheme="minorEastAsia"/>
+        </w:rPr>
+        <w:t xml:space="preserve">либо достижение того, что значение функции в центре не </w:t>
+      </w:r>
+      <w:r>
+        <w:rPr>
+          <w:rFonts w:eastAsiaTheme="minorEastAsia"/>
+        </w:rPr>
+        <w:t>превышает</w:t>
+      </w:r>
+      <w:r>
+        <w:rPr>
+          <w:rFonts w:eastAsiaTheme="minorEastAsia"/>
+        </w:rPr>
+        <w:t xml:space="preserve"> заданную точность </w:t>
+      </w:r>
+      <w:r>
+        <w:rPr>
+          <w:rFonts w:eastAsiaTheme="minorEastAsia"/>
+        </w:rPr>
+        <w:t>|</w:t>
+      </w:r>
+      <w:r>
+        <w:rPr>
+          <w:i/>
+          <w:lang w:val="en-US"/>
+        </w:rPr>
+        <w:t>f</w:t>
+      </w:r>
+      <w:r>
+        <w:rPr>
+          <w:i/>
+        </w:rPr>
+        <w:t>(</w:t>
+      </w:r>
+      <w:r>
+        <w:rPr>
+          <w:i/>
+          <w:lang w:val="en-US"/>
+        </w:rPr>
+        <w:t>Middle</w:t>
+      </w:r>
+      <w:r>
+        <w:rPr>
+          <w:i/>
+        </w:rPr>
+        <w:t>)</w:t>
+      </w:r>
+      <w:proofErr w:type="gramStart"/>
+      <w:r>
+        <w:t>|&lt;</w:t>
+      </w:r>
+      <w:proofErr w:type="spellStart"/>
+      <w:proofErr w:type="gramEnd"/>
+      <w:r>
+        <w:rPr>
+          <w:lang w:val="en-US"/>
+        </w:rPr>
+        <w:t>Eps</w:t>
+      </w:r>
+      <w:r>
+        <w:rPr>
+          <w:lang w:val="en-US"/>
+        </w:rPr>
+        <w:t>Y</w:t>
+      </w:r>
+      <w:proofErr w:type="spellEnd"/>
+      <w:r>
+        <w:t>.</w:t>
+      </w:r>
+    </w:p>
+    <w:p>
+      <w:r>
+        <w:t>На рисунке (</w:t>
+      </w:r>
+      <w:r>
+        <w:fldChar w:fldCharType="begin"/>
+      </w:r>
+      <w:r>
+        <w:instrText xml:space="preserve"> REF _Ref24968179 \h </w:instrText>
+      </w:r>
+      <w:r>
+        <w:fldChar w:fldCharType="separate"/>
+      </w:r>
+      <w:r>
+        <w:t xml:space="preserve">Рисунок </w:t>
+      </w:r>
+      <w:r>
+        <w:rPr>
+          <w:noProof/>
+        </w:rPr>
+        <w:t>3</w:t>
+      </w:r>
+      <w:r>
+        <w:t>.</w:t>
+      </w:r>
+      <w:r>
+        <w:rPr>
+          <w:noProof/>
+        </w:rPr>
+        <w:t>2</w:t>
+      </w:r>
+      <w:r>
+        <w:fldChar w:fldCharType="end"/>
+      </w:r>
+      <w:r>
+        <w:fldChar w:fldCharType="begin"/>
+      </w:r>
+      <w:r>
+        <w:instrText xml:space="preserve"> REF _Ref24968132 \h </w:instrText>
+      </w:r>
+      <w:r>
+        <w:fldChar w:fldCharType="separate"/>
+      </w:r>
+      <w:r>
+        <w:fldChar w:fldCharType="end"/>
+      </w:r>
+      <w:r>
+        <w:t xml:space="preserve">) представлен алгоритм </w:t>
+      </w:r>
+      <w:r>
+        <w:t>уточнения корня методом половинного деления</w:t>
+      </w:r>
+      <w:r>
+        <w:t>.</w:t>
+      </w:r>
+    </w:p>
+    <w:p>
+      <w:r>
+        <w:t xml:space="preserve">Общий алгоритм </w:t>
+      </w:r>
+      <w:r>
+        <w:t>(</w:t>
+      </w:r>
+      <w:r>
+        <w:fldChar w:fldCharType="begin"/>
+      </w:r>
+      <w:r>
+        <w:instrText xml:space="preserve"> REF _Ref24969206 \h </w:instrText>
+      </w:r>
+      <w:r>
+        <w:fldChar w:fldCharType="separate"/>
+      </w:r>
+      <w:r>
+        <w:t xml:space="preserve">Рисунок </w:t>
+      </w:r>
+      <w:r>
+        <w:rPr>
+          <w:noProof/>
+        </w:rPr>
+        <w:t>3</w:t>
+      </w:r>
+      <w:r>
+        <w:t>.</w:t>
+      </w:r>
+      <w:r>
+        <w:rPr>
+          <w:noProof/>
+        </w:rPr>
+        <w:t>3</w:t>
+      </w:r>
+      <w:r>
+        <w:fldChar w:fldCharType="end"/>
+      </w:r>
+      <w:r>
+        <w:t xml:space="preserve">) </w:t>
+      </w:r>
+      <w:r>
+        <w:t>будет заключаться в следующем:</w:t>
+      </w:r>
+    </w:p>
+    <w:p>
+      <w:pPr>
+        <w:pStyle w:val="a5"/>
+        <w:numPr>
+          <w:ilvl w:val="0"/>
+          <w:numId w:val="17"/>
+        </w:numPr>
+      </w:pPr>
+      <w:r>
+        <w:t>ввод исходных данных (</w:t>
+      </w:r>
+      <w:r>
+        <w:rPr>
+          <w:i/>
+          <w:lang w:val="en-US"/>
+        </w:rPr>
+        <w:t>Left</w:t>
+      </w:r>
+      <w:r>
+        <w:t xml:space="preserve">, </w:t>
+      </w:r>
+      <w:r>
+        <w:rPr>
+          <w:i/>
+          <w:lang w:val="en-US"/>
+        </w:rPr>
+        <w:t>Right</w:t>
+      </w:r>
+      <w:r>
+        <w:t xml:space="preserve">, </w:t>
+      </w:r>
+      <w:proofErr w:type="spellStart"/>
+      <w:r>
+        <w:rPr>
+          <w:i/>
+        </w:rPr>
+        <w:t>MaxIterCount</w:t>
+      </w:r>
+      <w:proofErr w:type="spellEnd"/>
+      <w:r>
+        <w:t xml:space="preserve">, </w:t>
+      </w:r>
+      <w:proofErr w:type="spellStart"/>
+      <w:r>
+        <w:rPr>
+          <w:i/>
+        </w:rPr>
+        <w:t>EpsX</w:t>
+      </w:r>
+      <w:proofErr w:type="spellEnd"/>
+      <w:r>
+        <w:t xml:space="preserve">, </w:t>
+      </w:r>
+      <w:proofErr w:type="spellStart"/>
+      <w:r>
+        <w:rPr>
+          <w:i/>
+        </w:rPr>
+        <w:t>EpsY</w:t>
+      </w:r>
+      <w:proofErr w:type="spellEnd"/>
+      <w:r>
+        <w:t>);</w:t>
+      </w:r>
+    </w:p>
+    <w:p>
+      <w:pPr>
+        <w:pStyle w:val="a5"/>
+        <w:numPr>
+          <w:ilvl w:val="0"/>
+          <w:numId w:val="17"/>
+        </w:numPr>
+      </w:pPr>
+      <w:r>
+        <w:t>проверка исходных данных;</w:t>
+      </w:r>
+    </w:p>
+    <w:p>
+      <w:pPr>
+        <w:pStyle w:val="a5"/>
+        <w:numPr>
+          <w:ilvl w:val="0"/>
+          <w:numId w:val="17"/>
+        </w:numPr>
+      </w:pPr>
+      <w:r>
+        <w:t xml:space="preserve">выполнение </w:t>
+      </w:r>
+      <w:r>
+        <w:t>уточнения корня методом половинного деления</w:t>
+      </w:r>
+      <w:r>
+        <w:t>;</w:t>
+      </w:r>
+    </w:p>
+    <w:p>
+      <w:pPr>
+        <w:pStyle w:val="a5"/>
+        <w:numPr>
+          <w:ilvl w:val="0"/>
+          <w:numId w:val="17"/>
+        </w:numPr>
+      </w:pPr>
+      <w:r>
+        <w:t>вывод результатов.</w:t>
+      </w:r>
+    </w:p>
+    <w:p>
+      <w:r>
+        <w:t>Исходные данные корректные, если:</w:t>
+      </w:r>
+    </w:p>
+    <w:p>
+      <w:pPr>
+        <w:pStyle w:val="a5"/>
+        <w:numPr>
+          <w:ilvl w:val="0"/>
+          <w:numId w:val="17"/>
+        </w:numPr>
+      </w:pPr>
+      <w:r>
+        <w:t xml:space="preserve">число итераций положительно: </w:t>
+      </w:r>
+      <w:proofErr w:type="spellStart"/>
+      <w:proofErr w:type="gramStart"/>
+      <w:r>
+        <w:rPr>
+          <w:i/>
+          <w:lang w:val="en-US"/>
+        </w:rPr>
+        <w:t>MaxIterCount</w:t>
+      </w:r>
+      <w:proofErr w:type="spellEnd"/>
+      <w:r>
+        <w:rPr>
+          <w:lang w:val="en-US"/>
+        </w:rPr>
+        <w:t xml:space="preserve"> &gt;</w:t>
+      </w:r>
+      <w:proofErr w:type="gramEnd"/>
+      <w:r>
+        <w:rPr>
+          <w:lang w:val="en-US"/>
+        </w:rPr>
+        <w:t xml:space="preserve"> 0;</w:t>
+      </w:r>
+    </w:p>
+    <w:p>
+      <w:pPr>
+        <w:pStyle w:val="a5"/>
+        <w:numPr>
+          <w:ilvl w:val="0"/>
+          <w:numId w:val="17"/>
+        </w:numPr>
+      </w:pPr>
+      <w:r>
+        <w:t xml:space="preserve">погрешности находятся в интервале допустимых значений </w:t>
+      </w:r>
+      <w:r>
+        <w:t>0&lt;</w:t>
+      </w:r>
+      <w:proofErr w:type="spellStart"/>
+      <w:proofErr w:type="gramStart"/>
+      <w:r>
+        <w:rPr>
+          <w:i/>
+          <w:lang w:val="en-US"/>
+        </w:rPr>
+        <w:t>EpsX</w:t>
+      </w:r>
+      <w:proofErr w:type="spellEnd"/>
+      <w:r>
+        <w:t>&lt;</w:t>
+      </w:r>
+      <w:proofErr w:type="gramEnd"/>
+      <w:r>
+        <w:t>0.1</w:t>
+      </w:r>
+      <w:r>
+        <w:t xml:space="preserve">; </w:t>
+      </w:r>
+      <w:r>
+        <w:t>0&lt;</w:t>
+      </w:r>
+      <w:proofErr w:type="spellStart"/>
+      <w:r>
+        <w:rPr>
+          <w:i/>
+          <w:lang w:val="en-US"/>
+        </w:rPr>
+        <w:t>Eps</w:t>
+      </w:r>
+      <w:r>
+        <w:rPr>
+          <w:i/>
+          <w:lang w:val="en-US"/>
+        </w:rPr>
+        <w:t>Y</w:t>
+      </w:r>
+      <w:proofErr w:type="spellEnd"/>
+      <w:r>
+        <w:t>&lt;0.1</w:t>
+      </w:r>
+    </w:p>
+    <w:p>
+      <w:pPr>
+        <w:pStyle w:val="a5"/>
+        <w:numPr>
+          <w:ilvl w:val="0"/>
+          <w:numId w:val="17"/>
+        </w:numPr>
+      </w:pPr>
+      <w:r>
+        <w:t xml:space="preserve">левая граница отрезка не превышает правую </w:t>
+      </w:r>
+      <w:r>
+        <w:rPr>
+          <w:i/>
+          <w:lang w:val="en-US"/>
+        </w:rPr>
+        <w:t>Left</w:t>
+      </w:r>
+      <w:r>
+        <w:rPr>
+          <w:lang w:val="en-US"/>
+        </w:rPr>
+        <w:t xml:space="preserve"> ≤</w:t>
+      </w:r>
+      <w:r>
+        <w:t xml:space="preserve"> </w:t>
+      </w:r>
+      <w:r>
+        <w:rPr>
+          <w:i/>
+          <w:lang w:val="en-US"/>
+        </w:rPr>
+        <w:t>Right</w:t>
+      </w:r>
+      <w:r>
+        <w:t>;</w:t>
+      </w:r>
+    </w:p>
+    <w:p>
+      <w:pPr>
+        <w:pStyle w:val="a5"/>
+        <w:numPr>
+          <w:ilvl w:val="0"/>
+          <w:numId w:val="17"/>
+        </w:numPr>
+      </w:pPr>
+      <w:r>
+        <w:t xml:space="preserve">на границах отрезка функция </w:t>
+      </w:r>
+      <w:r>
+        <w:rPr>
+          <w:i/>
+          <w:lang w:val="en-US"/>
+        </w:rPr>
+        <w:t>f</w:t>
+      </w:r>
+      <w:r>
+        <w:rPr>
+          <w:i/>
+        </w:rPr>
+        <w:t>(</w:t>
+      </w:r>
+      <w:r>
+        <w:rPr>
+          <w:i/>
+          <w:lang w:val="en-US"/>
+        </w:rPr>
+        <w:t>x</w:t>
+      </w:r>
+      <w:r>
+        <w:rPr>
+          <w:i/>
+        </w:rPr>
+        <w:t>)</w:t>
+      </w:r>
+      <w:r>
+        <w:t xml:space="preserve"> </w:t>
+      </w:r>
+      <w:r>
+        <w:t>имеет значения разного знака</w:t>
+      </w:r>
+      <w:proofErr w:type="gramStart"/>
+      <w:r>
+        <w:t>:</w:t>
+      </w:r>
+      <w:r>
+        <w:rPr>
+          <w:lang w:val="en-US"/>
+        </w:rPr>
+        <w:t> </w:t>
+      </w:r>
+      <m:oMath>
+        <m:r>
+          <w:rPr>
+            <w:rFonts w:ascii="Cambria Math" w:hAnsi="Cambria Math"/>
+          </w:rPr>
+          <m:t>f(Left)∙f(Right)≤0</m:t>
+        </m:r>
+      </m:oMath>
+      <w:r>
+        <w:rPr>
+          <w:rFonts w:eastAsiaTheme="minorEastAsia"/>
+        </w:rPr>
+        <w:t>.</w:t>
+      </w:r>
+      <w:proofErr w:type="gramEnd"/>
+    </w:p>
+    <w:p/>
+    <w:bookmarkStart w:id="10" w:name="_Ref24968132"/>
+    <w:p>
+      <w:pPr>
+        <w:pStyle w:val="a3"/>
+      </w:pPr>
+      <w:r>
+        <w:object w:dxaOrig="7231" w:dyaOrig="9196">
+          <v:shape id="_x0000_i1026" type="#_x0000_t75" style="width:469.65pt;height:596.95pt" o:ole="">
+            <v:imagedata r:id="rId12" o:title=""/>
+          </v:shape>
+          <o:OLEObject Type="Embed" ProgID="Visio.Drawing.15" ShapeID="_x0000_i1026" DrawAspect="Content" ObjectID="_1635582937" r:id="rId13"/>
+        </w:object>
+      </w:r>
+    </w:p>
+    <w:p>
+      <w:pPr>
+        <w:pStyle w:val="a3"/>
+      </w:pPr>
+      <w:bookmarkStart w:id="11" w:name="_Ref24968179"/>
+      <w:r>
+        <w:t xml:space="preserve">Рисунок </w:t>
+      </w:r>
+      <w:r>
+        <w:fldChar w:fldCharType="begin"/>
+      </w:r>
+      <w:r>
+        <w:instrText xml:space="preserve"> STYLEREF 1 \s </w:instrText>
+      </w:r>
+      <w:r>
+        <w:fldChar w:fldCharType="separate"/>
+      </w:r>
+      <w:r>
+        <w:rPr>
+          <w:noProof/>
+        </w:rPr>
+        <w:t>3</w:t>
+      </w:r>
+      <w:r>
+        <w:fldChar w:fldCharType="end"/>
+      </w:r>
+      <w:r>
+        <w:t>.</w:t>
+      </w:r>
+      <w:r>
+        <w:fldChar w:fldCharType="begin"/>
+      </w:r>
+      <w:r>
+        <w:instrText xml:space="preserve"> SEQ Рисунок \* ARABIC \s 1 </w:instrText>
+      </w:r>
+      <w:r>
+        <w:fldChar w:fldCharType="separate"/>
+      </w:r>
+      <w:r>
+        <w:rPr>
+          <w:noProof/>
+        </w:rPr>
+        <w:t>2</w:t>
+      </w:r>
+      <w:r>
+        <w:fldChar w:fldCharType="end"/>
+      </w:r>
+      <w:bookmarkEnd w:id="10"/>
+      <w:bookmarkEnd w:id="11"/>
+      <w:r>
+        <w:t xml:space="preserve"> – </w:t>
+      </w:r>
+      <w:r>
+        <w:t>Алгоритм уточнения корня методом половинного деления</w:t>
+      </w:r>
+    </w:p>
+    <w:p>
+      <w:pPr>
+        <w:pStyle w:val="a3"/>
+      </w:pPr>
+      <w:r>
+        <w:object w:dxaOrig="6555" w:dyaOrig="6376">
+          <v:shape id="_x0000_i1027" type="#_x0000_t75" style="width:481.4pt;height:468.85pt" o:ole="">
+            <v:imagedata r:id="rId14" o:title=""/>
+          </v:shape>
+          <o:OLEObject Type="Embed" ProgID="Visio.Drawing.15" ShapeID="_x0000_i1027" DrawAspect="Content" ObjectID="_1635582938" r:id="rId15"/>
+        </w:object>
+      </w:r>
+    </w:p>
+    <w:p>
+      <w:pPr>
+        <w:pStyle w:val="a3"/>
+      </w:pPr>
+      <w:bookmarkStart w:id="12" w:name="_Ref24969206"/>
+      <w:r>
+        <w:t xml:space="preserve">Рисунок </w:t>
+      </w:r>
+      <w:r>
+        <w:fldChar w:fldCharType="begin"/>
+      </w:r>
+      <w:r>
+        <w:instrText xml:space="preserve"> STYLEREF 1 \s </w:instrText>
+      </w:r>
+      <w:r>
+        <w:fldChar w:fldCharType="separate"/>
+      </w:r>
+      <w:r>
+        <w:rPr>
+          <w:noProof/>
+        </w:rPr>
+        <w:t>3</w:t>
+      </w:r>
+      <w:r>
+        <w:fldChar w:fldCharType="end"/>
+      </w:r>
+      <w:r>
+        <w:t>.</w:t>
+      </w:r>
+      <w:r>
+        <w:fldChar w:fldCharType="begin"/>
+      </w:r>
+      <w:r>
+        <w:instrText xml:space="preserve"> SEQ Рисунок \* ARABIC \s 1 </w:instrText>
+      </w:r>
+      <w:r>
+        <w:fldChar w:fldCharType="separate"/>
+      </w:r>
+      <w:r>
+        <w:rPr>
+          <w:noProof/>
+        </w:rPr>
+        <w:t>3</w:t>
+      </w:r>
+      <w:r>
+        <w:fldChar w:fldCharType="end"/>
+      </w:r>
+      <w:bookmarkEnd w:id="12"/>
+      <w:r>
+        <w:t xml:space="preserve"> – </w:t>
+      </w:r>
+      <w:r>
+        <w:t>Общая схема а</w:t>
+      </w:r>
+      <w:r>
+        <w:t>лгоритм</w:t>
+      </w:r>
+      <w:r>
+        <w:t>а</w:t>
+      </w:r>
+      <w:r>
+        <w:t xml:space="preserve"> </w:t>
+      </w:r>
+      <w:r>
+        <w:t>решения задачи</w:t>
+      </w:r>
+    </w:p>
+    <w:p>
+      <w:pPr>
+        <w:pStyle w:val="a3"/>
+      </w:pPr>
     </w:p>
     <w:p>
       <w:pPr>
         <w:pStyle w:val="1"/>
       </w:pPr>
-      <w:bookmarkStart w:id="9" w:name="_Toc22546903"/>
+      <w:bookmarkStart w:id="13" w:name="_Toc22546903"/>
       <w:r>
         <w:lastRenderedPageBreak/>
         <w:t>Тестирование программы</w:t>
       </w:r>
-      <w:bookmarkEnd w:id="9"/>
+      <w:bookmarkEnd w:id="13"/>
     </w:p>
     <w:p/>
     <w:p>
@@ -4965,7 +6085,7 @@
         <w:pStyle w:val="1"/>
         <w:ind w:firstLine="0"/>
       </w:pPr>
-      <w:bookmarkStart w:id="10" w:name="_Toc22546904"/>
+      <w:bookmarkStart w:id="14" w:name="_Toc22546904"/>
       <w:r>
         <w:lastRenderedPageBreak/>
         <w:t xml:space="preserve">Разработка </w:t>
@@ -4973,7 +6093,7 @@
       <w:r>
         <w:t>документации</w:t>
       </w:r>
-      <w:bookmarkEnd w:id="10"/>
+      <w:bookmarkEnd w:id="14"/>
     </w:p>
     <w:p>
       <w:pPr>
@@ -4986,12 +6106,12 @@
       <w:pPr>
         <w:pStyle w:val="11"/>
       </w:pPr>
-      <w:bookmarkStart w:id="11" w:name="_Toc22546905"/>
+      <w:bookmarkStart w:id="15" w:name="_Toc22546905"/>
       <w:r>
         <w:lastRenderedPageBreak/>
         <w:t>Заключение</w:t>
       </w:r>
-      <w:bookmarkEnd w:id="11"/>
+      <w:bookmarkEnd w:id="15"/>
     </w:p>
     <w:p>
       <w:pPr>
@@ -5004,12 +6124,12 @@
       <w:pPr>
         <w:pStyle w:val="11"/>
       </w:pPr>
-      <w:bookmarkStart w:id="12" w:name="_Toc22546906"/>
+      <w:bookmarkStart w:id="16" w:name="_Toc22546906"/>
       <w:r>
         <w:lastRenderedPageBreak/>
         <w:t>Библиографический список</w:t>
       </w:r>
-      <w:bookmarkEnd w:id="12"/>
+      <w:bookmarkEnd w:id="16"/>
     </w:p>
     <w:p>
       <w:pPr>
@@ -5164,7 +6284,7 @@
       <w:pPr>
         <w:pStyle w:val="11"/>
       </w:pPr>
-      <w:bookmarkStart w:id="13" w:name="_Toc22546907"/>
+      <w:bookmarkStart w:id="17" w:name="_Toc22546907"/>
       <w:r>
         <w:lastRenderedPageBreak/>
         <w:t xml:space="preserve">Приложение А. </w:t>
@@ -5172,7 +6292,7 @@
       <w:r>
         <w:t>Листинг программы</w:t>
       </w:r>
-      <w:bookmarkEnd w:id="13"/>
+      <w:bookmarkEnd w:id="17"/>
     </w:p>
     <w:p>
       <w:pPr>
@@ -5187,7 +6307,7 @@
       </w:pPr>
     </w:p>
     <w:sectPr>
-      <w:footerReference w:type="default" r:id="rId10"/>
+      <w:footerReference w:type="default" r:id="rId16"/>
       <w:pgSz w:w="11906" w:h="16838"/>
       <w:pgMar w:top="851" w:right="567" w:bottom="1134" w:left="1701" w:header="720" w:footer="720" w:gutter="0"/>
       <w:pgNumType w:start="3"/>
@@ -5253,7 +6373,7 @@
           <w:rPr>
             <w:noProof/>
           </w:rPr>
-          <w:t>9</w:t>
+          <w:t>11</w:t>
         </w:r>
         <w:r>
           <w:fldChar w:fldCharType="end"/>
@@ -6747,6 +7867,119 @@
     </w:lvl>
   </w:abstractNum>
   <w:abstractNum w:abstractNumId="11">
+    <w:nsid w:val="1C297870"/>
+    <w:multiLevelType w:val="hybridMultilevel"/>
+    <w:tmpl w:val="5C62B06E"/>
+    <w:lvl w:ilvl="0" w:tplc="04190001">
+      <w:start w:val="1"/>
+      <w:numFmt w:val="bullet"/>
+      <w:lvlText w:val=""/>
+      <w:lvlJc w:val="left"/>
+      <w:pPr>
+        <w:ind w:left="1457" w:hanging="360"/>
+      </w:pPr>
+      <w:rPr>
+        <w:rFonts w:ascii="Symbol" w:hAnsi="Symbol" w:hint="default"/>
+      </w:rPr>
+    </w:lvl>
+    <w:lvl w:ilvl="1" w:tplc="04190003" w:tentative="1">
+      <w:start w:val="1"/>
+      <w:numFmt w:val="bullet"/>
+      <w:lvlText w:val="o"/>
+      <w:lvlJc w:val="left"/>
+      <w:pPr>
+        <w:ind w:left="2177" w:hanging="360"/>
+      </w:pPr>
+      <w:rPr>
+        <w:rFonts w:ascii="Courier New" w:hAnsi="Courier New" w:cs="Courier New" w:hint="default"/>
+      </w:rPr>
+    </w:lvl>
+    <w:lvl w:ilvl="2" w:tplc="04190005" w:tentative="1">
+      <w:start w:val="1"/>
+      <w:numFmt w:val="bullet"/>
+      <w:lvlText w:val=""/>
+      <w:lvlJc w:val="left"/>
+      <w:pPr>
+        <w:ind w:left="2897" w:hanging="360"/>
+      </w:pPr>
+      <w:rPr>
+        <w:rFonts w:ascii="Wingdings" w:hAnsi="Wingdings" w:hint="default"/>
+      </w:rPr>
+    </w:lvl>
+    <w:lvl w:ilvl="3" w:tplc="04190001" w:tentative="1">
+      <w:start w:val="1"/>
+      <w:numFmt w:val="bullet"/>
+      <w:lvlText w:val=""/>
+      <w:lvlJc w:val="left"/>
+      <w:pPr>
+        <w:ind w:left="3617" w:hanging="360"/>
+      </w:pPr>
+      <w:rPr>
+        <w:rFonts w:ascii="Symbol" w:hAnsi="Symbol" w:hint="default"/>
+      </w:rPr>
+    </w:lvl>
+    <w:lvl w:ilvl="4" w:tplc="04190003" w:tentative="1">
+      <w:start w:val="1"/>
+      <w:numFmt w:val="bullet"/>
+      <w:lvlText w:val="o"/>
+      <w:lvlJc w:val="left"/>
+      <w:pPr>
+        <w:ind w:left="4337" w:hanging="360"/>
+      </w:pPr>
+      <w:rPr>
+        <w:rFonts w:ascii="Courier New" w:hAnsi="Courier New" w:cs="Courier New" w:hint="default"/>
+      </w:rPr>
+    </w:lvl>
+    <w:lvl w:ilvl="5" w:tplc="04190005" w:tentative="1">
+      <w:start w:val="1"/>
+      <w:numFmt w:val="bullet"/>
+      <w:lvlText w:val=""/>
+      <w:lvlJc w:val="left"/>
+      <w:pPr>
+        <w:ind w:left="5057" w:hanging="360"/>
+      </w:pPr>
+      <w:rPr>
+        <w:rFonts w:ascii="Wingdings" w:hAnsi="Wingdings" w:hint="default"/>
+      </w:rPr>
+    </w:lvl>
+    <w:lvl w:ilvl="6" w:tplc="04190001" w:tentative="1">
+      <w:start w:val="1"/>
+      <w:numFmt w:val="bullet"/>
+      <w:lvlText w:val=""/>
+      <w:lvlJc w:val="left"/>
+      <w:pPr>
+        <w:ind w:left="5777" w:hanging="360"/>
+      </w:pPr>
+      <w:rPr>
+        <w:rFonts w:ascii="Symbol" w:hAnsi="Symbol" w:hint="default"/>
+      </w:rPr>
+    </w:lvl>
+    <w:lvl w:ilvl="7" w:tplc="04190003" w:tentative="1">
+      <w:start w:val="1"/>
+      <w:numFmt w:val="bullet"/>
+      <w:lvlText w:val="o"/>
+      <w:lvlJc w:val="left"/>
+      <w:pPr>
+        <w:ind w:left="6497" w:hanging="360"/>
+      </w:pPr>
+      <w:rPr>
+        <w:rFonts w:ascii="Courier New" w:hAnsi="Courier New" w:cs="Courier New" w:hint="default"/>
+      </w:rPr>
+    </w:lvl>
+    <w:lvl w:ilvl="8" w:tplc="04190005" w:tentative="1">
+      <w:start w:val="1"/>
+      <w:numFmt w:val="bullet"/>
+      <w:lvlText w:val=""/>
+      <w:lvlJc w:val="left"/>
+      <w:pPr>
+        <w:ind w:left="7217" w:hanging="360"/>
+      </w:pPr>
+      <w:rPr>
+        <w:rFonts w:ascii="Wingdings" w:hAnsi="Wingdings" w:hint="default"/>
+      </w:rPr>
+    </w:lvl>
+  </w:abstractNum>
+  <w:abstractNum w:abstractNumId="12">
     <w:nsid w:val="1CC3119D"/>
     <w:multiLevelType w:val="hybridMultilevel"/>
     <w:tmpl w:val="C37616BE"/>
@@ -6835,7 +8068,7 @@
       </w:pPr>
     </w:lvl>
   </w:abstractNum>
-  <w:abstractNum w:abstractNumId="12">
+  <w:abstractNum w:abstractNumId="13">
     <w:nsid w:val="27F21AAA"/>
     <w:multiLevelType w:val="hybridMultilevel"/>
     <w:tmpl w:val="BE820712"/>
@@ -6948,7 +8181,7 @@
       </w:rPr>
     </w:lvl>
   </w:abstractNum>
-  <w:abstractNum w:abstractNumId="13">
+  <w:abstractNum w:abstractNumId="14">
     <w:nsid w:val="6EF15A47"/>
     <w:multiLevelType w:val="hybridMultilevel"/>
     <w:tmpl w:val="5DF6266A"/>
@@ -7034,7 +8267,7 @@
       </w:pPr>
     </w:lvl>
   </w:abstractNum>
-  <w:abstractNum w:abstractNumId="14">
+  <w:abstractNum w:abstractNumId="15">
     <w:nsid w:val="75C1347C"/>
     <w:multiLevelType w:val="hybridMultilevel"/>
     <w:tmpl w:val="4C884D1C"/>
@@ -7147,7 +8380,7 @@
       </w:rPr>
     </w:lvl>
   </w:abstractNum>
-  <w:abstractNum w:abstractNumId="15">
+  <w:abstractNum w:abstractNumId="16">
     <w:nsid w:val="7FAC4202"/>
     <w:multiLevelType w:val="hybridMultilevel"/>
     <w:tmpl w:val="22127C12"/>
@@ -7288,25 +8521,28 @@
     <w:abstractNumId w:val="9"/>
   </w:num>
   <w:num w:numId="10">
-    <w:abstractNumId w:val="15"/>
+    <w:abstractNumId w:val="16"/>
   </w:num>
   <w:num w:numId="11">
-    <w:abstractNumId w:val="13"/>
+    <w:abstractNumId w:val="14"/>
   </w:num>
   <w:num w:numId="12">
-    <w:abstractNumId w:val="11"/>
+    <w:abstractNumId w:val="12"/>
   </w:num>
   <w:num w:numId="13">
-    <w:abstractNumId w:val="12"/>
+    <w:abstractNumId w:val="13"/>
   </w:num>
   <w:num w:numId="14">
     <w:abstractNumId w:val="8"/>
   </w:num>
   <w:num w:numId="15">
-    <w:abstractNumId w:val="14"/>
+    <w:abstractNumId w:val="15"/>
   </w:num>
   <w:num w:numId="16">
     <w:abstractNumId w:val="10"/>
+  </w:num>
+  <w:num w:numId="17">
+    <w:abstractNumId w:val="11"/>
   </w:num>
 </w:numbering>
 </file>
@@ -8194,7 +9430,614 @@
       <w:color w:val="808080"/>
     </w:rPr>
   </w:style>
+  <w:style w:type="paragraph" w:styleId="af">
+    <w:name w:val="Title"/>
+    <w:basedOn w:val="a"/>
+    <w:next w:val="a"/>
+    <w:link w:val="af0"/>
+    <w:uiPriority w:val="10"/>
+    <w:qFormat/>
+    <w:rsid w:val="00EE15E0"/>
+    <w:pPr>
+      <w:spacing w:after="0" w:line="240" w:lineRule="auto"/>
+      <w:contextualSpacing/>
+    </w:pPr>
+    <w:rPr>
+      <w:rFonts w:asciiTheme="majorHAnsi" w:eastAsiaTheme="majorEastAsia" w:hAnsiTheme="majorHAnsi" w:cstheme="majorBidi"/>
+      <w:spacing w:val="-10"/>
+      <w:kern w:val="28"/>
+      <w:sz w:val="56"/>
+      <w:szCs w:val="56"/>
+    </w:rPr>
+  </w:style>
+  <w:style w:type="character" w:customStyle="1" w:styleId="af0">
+    <w:name w:val="Название Знак"/>
+    <w:basedOn w:val="a0"/>
+    <w:link w:val="af"/>
+    <w:uiPriority w:val="10"/>
+    <w:rsid w:val="00EE15E0"/>
+    <w:rPr>
+      <w:rFonts w:asciiTheme="majorHAnsi" w:eastAsiaTheme="majorEastAsia" w:hAnsiTheme="majorHAnsi" w:cstheme="majorBidi"/>
+      <w:spacing w:val="-10"/>
+      <w:kern w:val="28"/>
+      <w:sz w:val="56"/>
+      <w:szCs w:val="56"/>
+    </w:rPr>
+  </w:style>
 </w:styles>
+</file>
+
+<file path=word/glossary/document.xml><?xml version="1.0" encoding="utf-8"?>
+<w:glossaryDocument xmlns:wpc="http://schemas.microsoft.com/office/word/2010/wordprocessingCanvas" xmlns:mc="http://schemas.openxmlformats.org/markup-compatibility/2006" xmlns:o="urn:schemas-microsoft-com:office:office" xmlns:r="http://schemas.openxmlformats.org/officeDocument/2006/relationships" xmlns:m="http://schemas.openxmlformats.org/officeDocument/2006/math" xmlns:v="urn:schemas-microsoft-com:vml" xmlns:wp14="http://schemas.microsoft.com/office/word/2010/wordprocessingDrawing" xmlns:wp="http://schemas.openxmlformats.org/drawingml/2006/wordprocessingDrawing" xmlns:w10="urn:schemas-microsoft-com:office:word" xmlns:w="http://schemas.openxmlformats.org/wordprocessingml/2006/main" xmlns:w14="http://schemas.microsoft.com/office/word/2010/wordml" xmlns:w15="http://schemas.microsoft.com/office/word/2012/wordml" xmlns:wpg="http://schemas.microsoft.com/office/word/2010/wordprocessingGroup" xmlns:wpi="http://schemas.microsoft.com/office/word/2010/wordprocessingInk" xmlns:wne="http://schemas.microsoft.com/office/word/2006/wordml" xmlns:wps="http://schemas.microsoft.com/office/word/2010/wordprocessingShape" mc:Ignorable="w14 w15 wp14"/>
+</file>
+
+<file path=word/glossary/fontTable.xml><?xml version="1.0" encoding="utf-8"?>
+<w:fonts xmlns:mc="http://schemas.openxmlformats.org/markup-compatibility/2006" xmlns:r="http://schemas.openxmlformats.org/officeDocument/2006/relationships" xmlns:w="http://schemas.openxmlformats.org/wordprocessingml/2006/main" xmlns:w14="http://schemas.microsoft.com/office/word/2010/wordml" xmlns:w15="http://schemas.microsoft.com/office/word/2012/wordml" mc:Ignorable="w14 w15">
+  <w:font w:name="Symbol">
+    <w:panose1 w:val="05050102010706020507"/>
+    <w:charset w:val="02"/>
+    <w:family w:val="roman"/>
+    <w:pitch w:val="variable"/>
+    <w:sig w:usb0="00000000" w:usb1="10000000" w:usb2="00000000" w:usb3="00000000" w:csb0="80000000" w:csb1="00000000"/>
+  </w:font>
+  <w:font w:name="Times New Roman">
+    <w:panose1 w:val="02020603050405020304"/>
+    <w:charset w:val="CC"/>
+    <w:family w:val="roman"/>
+    <w:pitch w:val="variable"/>
+    <w:sig w:usb0="E0002EFF" w:usb1="C0007843" w:usb2="00000009" w:usb3="00000000" w:csb0="000001FF" w:csb1="00000000"/>
+  </w:font>
+  <w:font w:name="OpenSymbol">
+    <w:altName w:val="Courier New"/>
+    <w:charset w:val="00"/>
+    <w:family w:val="auto"/>
+    <w:pitch w:val="variable"/>
+    <w:sig w:usb0="00000003" w:usb1="1001ECEA" w:usb2="00000000" w:usb3="00000000" w:csb0="00000001" w:csb1="00000000"/>
+  </w:font>
+  <w:font w:name="Courier New">
+    <w:panose1 w:val="02070309020205020404"/>
+    <w:charset w:val="CC"/>
+    <w:family w:val="modern"/>
+    <w:pitch w:val="fixed"/>
+    <w:sig w:usb0="E0002AFF" w:usb1="C0007843" w:usb2="00000009" w:usb3="00000000" w:csb0="000001FF" w:csb1="00000000"/>
+  </w:font>
+  <w:font w:name="Wingdings">
+    <w:panose1 w:val="05000000000000000000"/>
+    <w:charset w:val="02"/>
+    <w:family w:val="auto"/>
+    <w:pitch w:val="variable"/>
+    <w:sig w:usb0="00000000" w:usb1="10000000" w:usb2="00000000" w:usb3="00000000" w:csb0="80000000" w:csb1="00000000"/>
+  </w:font>
+  <w:font w:name="Calibri">
+    <w:panose1 w:val="020F0502020204030204"/>
+    <w:charset w:val="CC"/>
+    <w:family w:val="swiss"/>
+    <w:pitch w:val="variable"/>
+    <w:sig w:usb0="E00002FF" w:usb1="4000ACFF" w:usb2="00000001" w:usb3="00000000" w:csb0="0000019F" w:csb1="00000000"/>
+  </w:font>
+  <w:font w:name="Mangal">
+    <w:panose1 w:val="02040503050203030202"/>
+    <w:charset w:val="00"/>
+    <w:family w:val="roman"/>
+    <w:pitch w:val="variable"/>
+    <w:sig w:usb0="00008003" w:usb1="00000000" w:usb2="00000000" w:usb3="00000000" w:csb0="00000001" w:csb1="00000000"/>
+  </w:font>
+  <w:font w:name="NSimSun">
+    <w:panose1 w:val="02010609030101010101"/>
+    <w:charset w:val="86"/>
+    <w:family w:val="modern"/>
+    <w:pitch w:val="fixed"/>
+    <w:sig w:usb0="00000003" w:usb1="288F0000" w:usb2="00000016" w:usb3="00000000" w:csb0="00040001" w:csb1="00000000"/>
+  </w:font>
+  <w:font w:name="Lucida Sans">
+    <w:altName w:val="Lucida Sans Unicode"/>
+    <w:charset w:val="00"/>
+    <w:family w:val="swiss"/>
+    <w:pitch w:val="variable"/>
+    <w:sig w:usb0="00000003" w:usb1="00000000" w:usb2="00000000" w:usb3="00000000" w:csb0="00000001" w:csb1="00000000"/>
+  </w:font>
+  <w:font w:name="Liberation Serif">
+    <w:altName w:val="Times New Roman"/>
+    <w:charset w:val="CC"/>
+    <w:family w:val="roman"/>
+    <w:pitch w:val="variable"/>
+    <w:sig w:usb0="00000000" w:usb1="500078FF" w:usb2="00000021" w:usb3="00000000" w:csb0="000001BF" w:csb1="00000000"/>
+  </w:font>
+  <w:font w:name="Calibri Light">
+    <w:panose1 w:val="020F0302020204030204"/>
+    <w:charset w:val="CC"/>
+    <w:family w:val="swiss"/>
+    <w:pitch w:val="variable"/>
+    <w:sig w:usb0="A00002EF" w:usb1="4000207B" w:usb2="00000000" w:usb3="00000000" w:csb0="0000019F" w:csb1="00000000"/>
+  </w:font>
+  <w:font w:name="Cambria Math">
+    <w:panose1 w:val="02040503050406030204"/>
+    <w:charset w:val="CC"/>
+    <w:family w:val="roman"/>
+    <w:pitch w:val="variable"/>
+    <w:sig w:usb0="E00002FF" w:usb1="420024FF" w:usb2="00000000" w:usb3="00000000" w:csb0="0000019F" w:csb1="00000000"/>
+  </w:font>
+</w:fonts>
+</file>
+
+<file path=word/glossary/settings.xml><?xml version="1.0" encoding="utf-8"?>
+<w:settings xmlns:mc="http://schemas.openxmlformats.org/markup-compatibility/2006" xmlns:o="urn:schemas-microsoft-com:office:office" xmlns:r="http://schemas.openxmlformats.org/officeDocument/2006/relationships" xmlns:m="http://schemas.openxmlformats.org/officeDocument/2006/math" xmlns:v="urn:schemas-microsoft-com:vml" xmlns:w10="urn:schemas-microsoft-com:office:word" xmlns:w="http://schemas.openxmlformats.org/wordprocessingml/2006/main" xmlns:w14="http://schemas.microsoft.com/office/word/2010/wordml" xmlns:w15="http://schemas.microsoft.com/office/word/2012/wordml" xmlns:sl="http://schemas.openxmlformats.org/schemaLibrary/2006/main" mc:Ignorable="w14 w15">
+  <w:view w:val="normal"/>
+  <w:defaultTabStop w:val="708"/>
+  <w:characterSpacingControl w:val="doNotCompress"/>
+  <w:compat>
+    <w:useFELayout/>
+    <w:compatSetting w:name="compatibilityMode" w:uri="http://schemas.microsoft.com/office/word" w:val="15"/>
+    <w:compatSetting w:name="overrideTableStyleFontSizeAndJustification" w:uri="http://schemas.microsoft.com/office/word" w:val="1"/>
+    <w:compatSetting w:name="enableOpenTypeFeatures" w:uri="http://schemas.microsoft.com/office/word" w:val="1"/>
+    <w:compatSetting w:name="doNotFlipMirrorIndents" w:uri="http://schemas.microsoft.com/office/word" w:val="1"/>
+    <w:compatSetting w:name="differentiateMultirowTableHeaders" w:uri="http://schemas.microsoft.com/office/word" w:val="1"/>
+  </w:compat>
+  <w:rsids>
+    <w:rsidRoot w:val="00EE1181"/>
+    <w:rsid w:val="00C166C7"/>
+    <w:rsid w:val="00EE1181"/>
+  </w:rsids>
+  <m:mathPr>
+    <m:mathFont m:val="Cambria Math"/>
+    <m:brkBin m:val="before"/>
+    <m:brkBinSub m:val="--"/>
+    <m:smallFrac m:val="0"/>
+    <m:dispDef/>
+    <m:lMargin m:val="0"/>
+    <m:rMargin m:val="0"/>
+    <m:defJc m:val="centerGroup"/>
+    <m:wrapIndent m:val="1440"/>
+    <m:intLim m:val="subSup"/>
+    <m:naryLim m:val="undOvr"/>
+  </m:mathPr>
+  <w:themeFontLang w:val="ru-RU"/>
+  <w:clrSchemeMapping w:bg1="light1" w:t1="dark1" w:bg2="light2" w:t2="dark2" w:accent1="accent1" w:accent2="accent2" w:accent3="accent3" w:accent4="accent4" w:accent5="accent5" w:accent6="accent6" w:hyperlink="hyperlink" w:followedHyperlink="followedHyperlink"/>
+  <w:decimalSymbol w:val=","/>
+  <w:listSeparator w:val=";"/>
+  <w15:chartTrackingRefBased/>
+</w:settings>
+</file>
+
+<file path=word/glossary/styles.xml><?xml version="1.0" encoding="utf-8"?>
+<w:styles xmlns:mc="http://schemas.openxmlformats.org/markup-compatibility/2006" xmlns:r="http://schemas.openxmlformats.org/officeDocument/2006/relationships" xmlns:w="http://schemas.openxmlformats.org/wordprocessingml/2006/main" xmlns:w14="http://schemas.microsoft.com/office/word/2010/wordml" xmlns:w15="http://schemas.microsoft.com/office/word/2012/wordml" mc:Ignorable="w14 w15">
+  <w:docDefaults>
+    <w:rPrDefault>
+      <w:rPr>
+        <w:rFonts w:asciiTheme="minorHAnsi" w:eastAsiaTheme="minorEastAsia" w:hAnsiTheme="minorHAnsi" w:cstheme="minorBidi"/>
+        <w:sz w:val="22"/>
+        <w:szCs w:val="22"/>
+        <w:lang w:val="ru-RU" w:eastAsia="ru-RU" w:bidi="ar-SA"/>
+      </w:rPr>
+    </w:rPrDefault>
+    <w:pPrDefault>
+      <w:pPr>
+        <w:spacing w:after="160" w:line="259" w:lineRule="auto"/>
+      </w:pPr>
+    </w:pPrDefault>
+  </w:docDefaults>
+  <w:latentStyles w:defLockedState="0" w:defUIPriority="99" w:defSemiHidden="0" w:defUnhideWhenUsed="0" w:defQFormat="0" w:count="371">
+    <w:lsdException w:name="Normal" w:uiPriority="0" w:qFormat="1"/>
+    <w:lsdException w:name="heading 1" w:uiPriority="9" w:qFormat="1"/>
+    <w:lsdException w:name="heading 2" w:semiHidden="1" w:uiPriority="9" w:unhideWhenUsed="1" w:qFormat="1"/>
+    <w:lsdException w:name="heading 3" w:semiHidden="1" w:uiPriority="9" w:unhideWhenUsed="1" w:qFormat="1"/>
+    <w:lsdException w:name="heading 4" w:semiHidden="1" w:uiPriority="9" w:unhideWhenUsed="1" w:qFormat="1"/>
+    <w:lsdException w:name="heading 5" w:semiHidden="1" w:uiPriority="9" w:unhideWhenUsed="1" w:qFormat="1"/>
+    <w:lsdException w:name="heading 6" w:semiHidden="1" w:uiPriority="9" w:unhideWhenUsed="1" w:qFormat="1"/>
+    <w:lsdException w:name="heading 7" w:semiHidden="1" w:uiPriority="9" w:unhideWhenUsed="1" w:qFormat="1"/>
+    <w:lsdException w:name="heading 8" w:semiHidden="1" w:uiPriority="9" w:unhideWhenUsed="1" w:qFormat="1"/>
+    <w:lsdException w:name="heading 9" w:semiHidden="1" w:uiPriority="9" w:unhideWhenUsed="1" w:qFormat="1"/>
+    <w:lsdException w:name="index 1" w:semiHidden="1" w:unhideWhenUsed="1"/>
+    <w:lsdException w:name="index 2" w:semiHidden="1" w:unhideWhenUsed="1"/>
+    <w:lsdException w:name="index 3" w:semiHidden="1" w:unhideWhenUsed="1"/>
+    <w:lsdException w:name="index 4" w:semiHidden="1" w:unhideWhenUsed="1"/>
+    <w:lsdException w:name="index 5" w:semiHidden="1" w:unhideWhenUsed="1"/>
+    <w:lsdException w:name="index 6" w:semiHidden="1" w:unhideWhenUsed="1"/>
+    <w:lsdException w:name="index 7" w:semiHidden="1" w:unhideWhenUsed="1"/>
+    <w:lsdException w:name="index 8" w:semiHidden="1" w:unhideWhenUsed="1"/>
+    <w:lsdException w:name="index 9" w:semiHidden="1" w:unhideWhenUsed="1"/>
+    <w:lsdException w:name="toc 1" w:semiHidden="1" w:uiPriority="39" w:unhideWhenUsed="1"/>
+    <w:lsdException w:name="toc 2" w:semiHidden="1" w:uiPriority="39" w:unhideWhenUsed="1"/>
+    <w:lsdException w:name="toc 3" w:semiHidden="1" w:uiPriority="39" w:unhideWhenUsed="1"/>
+    <w:lsdException w:name="toc 4" w:semiHidden="1" w:uiPriority="39" w:unhideWhenUsed="1"/>
+    <w:lsdException w:name="toc 5" w:semiHidden="1" w:uiPriority="39" w:unhideWhenUsed="1"/>
+    <w:lsdException w:name="toc 6" w:semiHidden="1" w:uiPriority="39" w:unhideWhenUsed="1"/>
+    <w:lsdException w:name="toc 7" w:semiHidden="1" w:uiPriority="39" w:unhideWhenUsed="1"/>
+    <w:lsdException w:name="toc 8" w:semiHidden="1" w:uiPriority="39" w:unhideWhenUsed="1"/>
+    <w:lsdException w:name="toc 9" w:semiHidden="1" w:uiPriority="39" w:unhideWhenUsed="1"/>
+    <w:lsdException w:name="Normal Indent" w:semiHidden="1" w:unhideWhenUsed="1"/>
+    <w:lsdException w:name="footnote text" w:semiHidden="1" w:unhideWhenUsed="1"/>
+    <w:lsdException w:name="annotation text" w:semiHidden="1" w:unhideWhenUsed="1"/>
+    <w:lsdException w:name="header" w:semiHidden="1" w:unhideWhenUsed="1"/>
+    <w:lsdException w:name="footer" w:semiHidden="1" w:unhideWhenUsed="1"/>
+    <w:lsdException w:name="index heading" w:semiHidden="1" w:unhideWhenUsed="1"/>
+    <w:lsdException w:name="caption" w:semiHidden="1" w:uiPriority="35" w:unhideWhenUsed="1" w:qFormat="1"/>
+    <w:lsdException w:name="table of figures" w:semiHidden="1" w:unhideWhenUsed="1"/>
+    <w:lsdException w:name="envelope address" w:semiHidden="1" w:unhideWhenUsed="1"/>
+    <w:lsdException w:name="envelope return" w:semiHidden="1" w:unhideWhenUsed="1"/>
+    <w:lsdException w:name="footnote reference" w:semiHidden="1" w:unhideWhenUsed="1"/>
+    <w:lsdException w:name="annotation reference" w:semiHidden="1" w:unhideWhenUsed="1"/>
+    <w:lsdException w:name="line number" w:semiHidden="1" w:unhideWhenUsed="1"/>
+    <w:lsdException w:name="page number" w:semiHidden="1" w:unhideWhenUsed="1"/>
+    <w:lsdException w:name="endnote reference" w:semiHidden="1" w:unhideWhenUsed="1"/>
+    <w:lsdException w:name="endnote text" w:semiHidden="1" w:unhideWhenUsed="1"/>
+    <w:lsdException w:name="table of authorities" w:semiHidden="1" w:unhideWhenUsed="1"/>
+    <w:lsdException w:name="macro" w:semiHidden="1" w:unhideWhenUsed="1"/>
+    <w:lsdException w:name="toa heading" w:semiHidden="1" w:unhideWhenUsed="1"/>
+    <w:lsdException w:name="List" w:semiHidden="1" w:unhideWhenUsed="1"/>
+    <w:lsdException w:name="List Bullet" w:semiHidden="1" w:unhideWhenUsed="1"/>
+    <w:lsdException w:name="List Number" w:semiHidden="1" w:unhideWhenUsed="1"/>
+    <w:lsdException w:name="List 2" w:semiHidden="1" w:unhideWhenUsed="1"/>
+    <w:lsdException w:name="List 3" w:semiHidden="1" w:unhideWhenUsed="1"/>
+    <w:lsdException w:name="List 4" w:semiHidden="1" w:unhideWhenUsed="1"/>
+    <w:lsdException w:name="List 5" w:semiHidden="1" w:unhideWhenUsed="1"/>
+    <w:lsdException w:name="List Bullet 2" w:semiHidden="1" w:unhideWhenUsed="1"/>
+    <w:lsdException w:name="List Bullet 3" w:semiHidden="1" w:unhideWhenUsed="1"/>
+    <w:lsdException w:name="List Bullet 4" w:semiHidden="1" w:unhideWhenUsed="1"/>
+    <w:lsdException w:name="List Bullet 5" w:semiHidden="1" w:unhideWhenUsed="1"/>
+    <w:lsdException w:name="List Number 2" w:semiHidden="1" w:unhideWhenUsed="1"/>
+    <w:lsdException w:name="List Number 3" w:semiHidden="1" w:unhideWhenUsed="1"/>
+    <w:lsdException w:name="List Number 4" w:semiHidden="1" w:unhideWhenUsed="1"/>
+    <w:lsdException w:name="List Number 5" w:semiHidden="1" w:unhideWhenUsed="1"/>
+    <w:lsdException w:name="Title" w:uiPriority="10" w:qFormat="1"/>
+    <w:lsdException w:name="Closing" w:semiHidden="1" w:unhideWhenUsed="1"/>
+    <w:lsdException w:name="Signature" w:semiHidden="1" w:unhideWhenUsed="1"/>
+    <w:lsdException w:name="Default Paragraph Font" w:semiHidden="1" w:uiPriority="1" w:unhideWhenUsed="1"/>
+    <w:lsdException w:name="Body Text" w:semiHidden="1" w:unhideWhenUsed="1"/>
+    <w:lsdException w:name="Body Text Indent" w:semiHidden="1" w:unhideWhenUsed="1"/>
+    <w:lsdException w:name="List Continue" w:semiHidden="1" w:unhideWhenUsed="1"/>
+    <w:lsdException w:name="List Continue 2" w:semiHidden="1" w:unhideWhenUsed="1"/>
+    <w:lsdException w:name="List Continue 3" w:semiHidden="1" w:unhideWhenUsed="1"/>
+    <w:lsdException w:name="List Continue 4" w:semiHidden="1" w:unhideWhenUsed="1"/>
+    <w:lsdException w:name="List Continue 5" w:semiHidden="1" w:unhideWhenUsed="1"/>
+    <w:lsdException w:name="Message Header" w:semiHidden="1" w:unhideWhenUsed="1"/>
+    <w:lsdException w:name="Subtitle" w:uiPriority="11" w:qFormat="1"/>
+    <w:lsdException w:name="Salutation" w:semiHidden="1" w:unhideWhenUsed="1"/>
+    <w:lsdException w:name="Date" w:semiHidden="1" w:unhideWhenUsed="1"/>
+    <w:lsdException w:name="Body Text First Indent" w:semiHidden="1" w:unhideWhenUsed="1"/>
+    <w:lsdException w:name="Body Text First Indent 2" w:semiHidden="1" w:unhideWhenUsed="1"/>
+    <w:lsdException w:name="Note Heading" w:semiHidden="1" w:unhideWhenUsed="1"/>
+    <w:lsdException w:name="Body Text 2" w:semiHidden="1" w:unhideWhenUsed="1"/>
+    <w:lsdException w:name="Body Text 3" w:semiHidden="1" w:unhideWhenUsed="1"/>
+    <w:lsdException w:name="Body Text Indent 2" w:semiHidden="1" w:unhideWhenUsed="1"/>
+    <w:lsdException w:name="Body Text Indent 3" w:semiHidden="1" w:unhideWhenUsed="1"/>
+    <w:lsdException w:name="Block Text" w:semiHidden="1" w:unhideWhenUsed="1"/>
+    <w:lsdException w:name="Hyperlink" w:semiHidden="1" w:unhideWhenUsed="1"/>
+    <w:lsdException w:name="FollowedHyperlink" w:semiHidden="1" w:unhideWhenUsed="1"/>
+    <w:lsdException w:name="Strong" w:uiPriority="22" w:qFormat="1"/>
+    <w:lsdException w:name="Emphasis" w:uiPriority="20" w:qFormat="1"/>
+    <w:lsdException w:name="Document Map" w:semiHidden="1" w:unhideWhenUsed="1"/>
+    <w:lsdException w:name="Plain Text" w:semiHidden="1" w:unhideWhenUsed="1"/>
+    <w:lsdException w:name="E-mail Signature" w:semiHidden="1" w:unhideWhenUsed="1"/>
+    <w:lsdException w:name="HTML Top of Form" w:semiHidden="1" w:unhideWhenUsed="1"/>
+    <w:lsdException w:name="HTML Bottom of Form" w:semiHidden="1" w:unhideWhenUsed="1"/>
+    <w:lsdException w:name="Normal (Web)" w:semiHidden="1" w:unhideWhenUsed="1"/>
+    <w:lsdException w:name="HTML Acronym" w:semiHidden="1" w:unhideWhenUsed="1"/>
+    <w:lsdException w:name="HTML Address" w:semiHidden="1" w:unhideWhenUsed="1"/>
+    <w:lsdException w:name="HTML Cite" w:semiHidden="1" w:unhideWhenUsed="1"/>
+    <w:lsdException w:name="HTML Code" w:semiHidden="1" w:unhideWhenUsed="1"/>
+    <w:lsdException w:name="HTML Definition" w:semiHidden="1" w:unhideWhenUsed="1"/>
+    <w:lsdException w:name="HTML Keyboard" w:semiHidden="1" w:unhideWhenUsed="1"/>
+    <w:lsdException w:name="HTML Preformatted" w:semiHidden="1" w:unhideWhenUsed="1"/>
+    <w:lsdException w:name="HTML Sample" w:semiHidden="1" w:unhideWhenUsed="1"/>
+    <w:lsdException w:name="HTML Typewriter" w:semiHidden="1" w:unhideWhenUsed="1"/>
+    <w:lsdException w:name="HTML Variable" w:semiHidden="1" w:unhideWhenUsed="1"/>
+    <w:lsdException w:name="Normal Table" w:semiHidden="1" w:unhideWhenUsed="1"/>
+    <w:lsdException w:name="annotation subject" w:semiHidden="1" w:unhideWhenUsed="1"/>
+    <w:lsdException w:name="No List" w:semiHidden="1" w:unhideWhenUsed="1"/>
+    <w:lsdException w:name="Outline List 1" w:semiHidden="1" w:unhideWhenUsed="1"/>
+    <w:lsdException w:name="Outline List 2" w:semiHidden="1" w:unhideWhenUsed="1"/>
+    <w:lsdException w:name="Outline List 3" w:semiHidden="1" w:unhideWhenUsed="1"/>
+    <w:lsdException w:name="Table Simple 1" w:semiHidden="1" w:unhideWhenUsed="1"/>
+    <w:lsdException w:name="Table Simple 2" w:semiHidden="1" w:unhideWhenUsed="1"/>
+    <w:lsdException w:name="Table Simple 3" w:semiHidden="1" w:unhideWhenUsed="1"/>
+    <w:lsdException w:name="Table Classic 1" w:semiHidden="1" w:unhideWhenUsed="1"/>
+    <w:lsdException w:name="Table Classic 2" w:semiHidden="1" w:unhideWhenUsed="1"/>
+    <w:lsdException w:name="Table Classic 3" w:semiHidden="1" w:unhideWhenUsed="1"/>
+    <w:lsdException w:name="Table Classic 4" w:semiHidden="1" w:unhideWhenUsed="1"/>
+    <w:lsdException w:name="Table Colorful 1" w:semiHidden="1" w:unhideWhenUsed="1"/>
+    <w:lsdException w:name="Table Colorful 2" w:semiHidden="1" w:unhideWhenUsed="1"/>
+    <w:lsdException w:name="Table Colorful 3" w:semiHidden="1" w:unhideWhenUsed="1"/>
+    <w:lsdException w:name="Table Columns 1" w:semiHidden="1" w:unhideWhenUsed="1"/>
+    <w:lsdException w:name="Table Columns 2" w:semiHidden="1" w:unhideWhenUsed="1"/>
+    <w:lsdException w:name="Table Columns 3" w:semiHidden="1" w:unhideWhenUsed="1"/>
+    <w:lsdException w:name="Table Columns 4" w:semiHidden="1" w:unhideWhenUsed="1"/>
+    <w:lsdException w:name="Table Columns 5" w:semiHidden="1" w:unhideWhenUsed="1"/>
+    <w:lsdException w:name="Table Grid 1" w:semiHidden="1" w:unhideWhenUsed="1"/>
+    <w:lsdException w:name="Table Grid 2" w:semiHidden="1" w:unhideWhenUsed="1"/>
+    <w:lsdException w:name="Table Grid 3" w:semiHidden="1" w:unhideWhenUsed="1"/>
+    <w:lsdException w:name="Table Grid 4" w:semiHidden="1" w:unhideWhenUsed="1"/>
+    <w:lsdException w:name="Table Grid 5" w:semiHidden="1" w:unhideWhenUsed="1"/>
+    <w:lsdException w:name="Table Grid 6" w:semiHidden="1" w:unhideWhenUsed="1"/>
+    <w:lsdException w:name="Table Grid 7" w:semiHidden="1" w:unhideWhenUsed="1"/>
+    <w:lsdException w:name="Table Grid 8" w:semiHidden="1" w:unhideWhenUsed="1"/>
+    <w:lsdException w:name="Table List 1" w:semiHidden="1" w:unhideWhenUsed="1"/>
+    <w:lsdException w:name="Table List 2" w:semiHidden="1" w:unhideWhenUsed="1"/>
+    <w:lsdException w:name="Table List 3" w:semiHidden="1" w:unhideWhenUsed="1"/>
+    <w:lsdException w:name="Table List 4" w:semiHidden="1" w:unhideWhenUsed="1"/>
+    <w:lsdException w:name="Table List 5" w:semiHidden="1" w:unhideWhenUsed="1"/>
+    <w:lsdException w:name="Table List 6" w:semiHidden="1" w:unhideWhenUsed="1"/>
+    <w:lsdException w:name="Table List 7" w:semiHidden="1" w:unhideWhenUsed="1"/>
+    <w:lsdException w:name="Table List 8" w:semiHidden="1" w:unhideWhenUsed="1"/>
+    <w:lsdException w:name="Table 3D effects 1" w:semiHidden="1" w:unhideWhenUsed="1"/>
+    <w:lsdException w:name="Table 3D effects 2" w:semiHidden="1" w:unhideWhenUsed="1"/>
+    <w:lsdException w:name="Table 3D effects 3" w:semiHidden="1" w:unhideWhenUsed="1"/>
+    <w:lsdException w:name="Table Contemporary" w:semiHidden="1" w:unhideWhenUsed="1"/>
+    <w:lsdException w:name="Table Elegant" w:semiHidden="1" w:unhideWhenUsed="1"/>
+    <w:lsdException w:name="Table Professional" w:semiHidden="1" w:unhideWhenUsed="1"/>
+    <w:lsdException w:name="Table Subtle 1" w:semiHidden="1" w:unhideWhenUsed="1"/>
+    <w:lsdException w:name="Table Subtle 2" w:semiHidden="1" w:unhideWhenUsed="1"/>
+    <w:lsdException w:name="Table Web 1" w:semiHidden="1" w:unhideWhenUsed="1"/>
+    <w:lsdException w:name="Table Web 2" w:semiHidden="1" w:unhideWhenUsed="1"/>
+    <w:lsdException w:name="Table Web 3" w:semiHidden="1" w:unhideWhenUsed="1"/>
+    <w:lsdException w:name="Balloon Text" w:semiHidden="1" w:unhideWhenUsed="1"/>
+    <w:lsdException w:name="Table Grid" w:uiPriority="39"/>
+    <w:lsdException w:name="Table Theme" w:semiHidden="1" w:unhideWhenUsed="1"/>
+    <w:lsdException w:name="Placeholder Text" w:semiHidden="1"/>
+    <w:lsdException w:name="No Spacing" w:uiPriority="1" w:qFormat="1"/>
+    <w:lsdException w:name="Light Shading" w:uiPriority="60"/>
+    <w:lsdException w:name="Light List" w:uiPriority="61"/>
+    <w:lsdException w:name="Light Grid" w:uiPriority="62"/>
+    <w:lsdException w:name="Medium Shading 1" w:uiPriority="63"/>
+    <w:lsdException w:name="Medium Shading 2" w:uiPriority="64"/>
+    <w:lsdException w:name="Medium List 1" w:uiPriority="65"/>
+    <w:lsdException w:name="Medium List 2" w:uiPriority="66"/>
+    <w:lsdException w:name="Medium Grid 1" w:uiPriority="67"/>
+    <w:lsdException w:name="Medium Grid 2" w:uiPriority="68"/>
+    <w:lsdException w:name="Medium Grid 3" w:uiPriority="69"/>
+    <w:lsdException w:name="Dark List" w:uiPriority="70"/>
+    <w:lsdException w:name="Colorful Shading" w:uiPriority="71"/>
+    <w:lsdException w:name="Colorful List" w:uiPriority="72"/>
+    <w:lsdException w:name="Colorful Grid" w:uiPriority="73"/>
+    <w:lsdException w:name="Light Shading Accent 1" w:uiPriority="60"/>
+    <w:lsdException w:name="Light List Accent 1" w:uiPriority="61"/>
+    <w:lsdException w:name="Light Grid Accent 1" w:uiPriority="62"/>
+    <w:lsdException w:name="Medium Shading 1 Accent 1" w:uiPriority="63"/>
+    <w:lsdException w:name="Medium Shading 2 Accent 1" w:uiPriority="64"/>
+    <w:lsdException w:name="Medium List 1 Accent 1" w:uiPriority="65"/>
+    <w:lsdException w:name="Revision" w:semiHidden="1"/>
+    <w:lsdException w:name="List Paragraph" w:uiPriority="34" w:qFormat="1"/>
+    <w:lsdException w:name="Quote" w:uiPriority="29" w:qFormat="1"/>
+    <w:lsdException w:name="Intense Quote" w:uiPriority="30" w:qFormat="1"/>
+    <w:lsdException w:name="Medium List 2 Accent 1" w:uiPriority="66"/>
+    <w:lsdException w:name="Medium Grid 1 Accent 1" w:uiPriority="67"/>
+    <w:lsdException w:name="Medium Grid 2 Accent 1" w:uiPriority="68"/>
+    <w:lsdException w:name="Medium Grid 3 Accent 1" w:uiPriority="69"/>
+    <w:lsdException w:name="Dark List Accent 1" w:uiPriority="70"/>
+    <w:lsdException w:name="Colorful Shading Accent 1" w:uiPriority="71"/>
+    <w:lsdException w:name="Colorful List Accent 1" w:uiPriority="72"/>
+    <w:lsdException w:name="Colorful Grid Accent 1" w:uiPriority="73"/>
+    <w:lsdException w:name="Light Shading Accent 2" w:uiPriority="60"/>
+    <w:lsdException w:name="Light List Accent 2" w:uiPriority="61"/>
+    <w:lsdException w:name="Light Grid Accent 2" w:uiPriority="62"/>
+    <w:lsdException w:name="Medium Shading 1 Accent 2" w:uiPriority="63"/>
+    <w:lsdException w:name="Medium Shading 2 Accent 2" w:uiPriority="64"/>
+    <w:lsdException w:name="Medium List 1 Accent 2" w:uiPriority="65"/>
+    <w:lsdException w:name="Medium List 2 Accent 2" w:uiPriority="66"/>
+    <w:lsdException w:name="Medium Grid 1 Accent 2" w:uiPriority="67"/>
+    <w:lsdException w:name="Medium Grid 2 Accent 2" w:uiPriority="68"/>
+    <w:lsdException w:name="Medium Grid 3 Accent 2" w:uiPriority="69"/>
+    <w:lsdException w:name="Dark List Accent 2" w:uiPriority="70"/>
+    <w:lsdException w:name="Colorful Shading Accent 2" w:uiPriority="71"/>
+    <w:lsdException w:name="Colorful List Accent 2" w:uiPriority="72"/>
+    <w:lsdException w:name="Colorful Grid Accent 2" w:uiPriority="73"/>
+    <w:lsdException w:name="Light Shading Accent 3" w:uiPriority="60"/>
+    <w:lsdException w:name="Light List Accent 3" w:uiPriority="61"/>
+    <w:lsdException w:name="Light Grid Accent 3" w:uiPriority="62"/>
+    <w:lsdException w:name="Medium Shading 1 Accent 3" w:uiPriority="63"/>
+    <w:lsdException w:name="Medium Shading 2 Accent 3" w:uiPriority="64"/>
+    <w:lsdException w:name="Medium List 1 Accent 3" w:uiPriority="65"/>
+    <w:lsdException w:name="Medium List 2 Accent 3" w:uiPriority="66"/>
+    <w:lsdException w:name="Medium Grid 1 Accent 3" w:uiPriority="67"/>
+    <w:lsdException w:name="Medium Grid 2 Accent 3" w:uiPriority="68"/>
+    <w:lsdException w:name="Medium Grid 3 Accent 3" w:uiPriority="69"/>
+    <w:lsdException w:name="Dark List Accent 3" w:uiPriority="70"/>
+    <w:lsdException w:name="Colorful Shading Accent 3" w:uiPriority="71"/>
+    <w:lsdException w:name="Colorful List Accent 3" w:uiPriority="72"/>
+    <w:lsdException w:name="Colorful Grid Accent 3" w:uiPriority="73"/>
+    <w:lsdException w:name="Light Shading Accent 4" w:uiPriority="60"/>
+    <w:lsdException w:name="Light List Accent 4" w:uiPriority="61"/>
+    <w:lsdException w:name="Light Grid Accent 4" w:uiPriority="62"/>
+    <w:lsdException w:name="Medium Shading 1 Accent 4" w:uiPriority="63"/>
+    <w:lsdException w:name="Medium Shading 2 Accent 4" w:uiPriority="64"/>
+    <w:lsdException w:name="Medium List 1 Accent 4" w:uiPriority="65"/>
+    <w:lsdException w:name="Medium List 2 Accent 4" w:uiPriority="66"/>
+    <w:lsdException w:name="Medium Grid 1 Accent 4" w:uiPriority="67"/>
+    <w:lsdException w:name="Medium Grid 2 Accent 4" w:uiPriority="68"/>
+    <w:lsdException w:name="Medium Grid 3 Accent 4" w:uiPriority="69"/>
+    <w:lsdException w:name="Dark List Accent 4" w:uiPriority="70"/>
+    <w:lsdException w:name="Colorful Shading Accent 4" w:uiPriority="71"/>
+    <w:lsdException w:name="Colorful List Accent 4" w:uiPriority="72"/>
+    <w:lsdException w:name="Colorful Grid Accent 4" w:uiPriority="73"/>
+    <w:lsdException w:name="Light Shading Accent 5" w:uiPriority="60"/>
+    <w:lsdException w:name="Light List Accent 5" w:uiPriority="61"/>
+    <w:lsdException w:name="Light Grid Accent 5" w:uiPriority="62"/>
+    <w:lsdException w:name="Medium Shading 1 Accent 5" w:uiPriority="63"/>
+    <w:lsdException w:name="Medium Shading 2 Accent 5" w:uiPriority="64"/>
+    <w:lsdException w:name="Medium List 1 Accent 5" w:uiPriority="65"/>
+    <w:lsdException w:name="Medium List 2 Accent 5" w:uiPriority="66"/>
+    <w:lsdException w:name="Medium Grid 1 Accent 5" w:uiPriority="67"/>
+    <w:lsdException w:name="Medium Grid 2 Accent 5" w:uiPriority="68"/>
+    <w:lsdException w:name="Medium Grid 3 Accent 5" w:uiPriority="69"/>
+    <w:lsdException w:name="Dark List Accent 5" w:uiPriority="70"/>
+    <w:lsdException w:name="Colorful Shading Accent 5" w:uiPriority="71"/>
+    <w:lsdException w:name="Colorful List Accent 5" w:uiPriority="72"/>
+    <w:lsdException w:name="Colorful Grid Accent 5" w:uiPriority="73"/>
+    <w:lsdException w:name="Light Shading Accent 6" w:uiPriority="60"/>
+    <w:lsdException w:name="Light List Accent 6" w:uiPriority="61"/>
+    <w:lsdException w:name="Light Grid Accent 6" w:uiPriority="62"/>
+    <w:lsdException w:name="Medium Shading 1 Accent 6" w:uiPriority="63"/>
+    <w:lsdException w:name="Medium Shading 2 Accent 6" w:uiPriority="64"/>
+    <w:lsdException w:name="Medium List 1 Accent 6" w:uiPriority="65"/>
+    <w:lsdException w:name="Medium List 2 Accent 6" w:uiPriority="66"/>
+    <w:lsdException w:name="Medium Grid 1 Accent 6" w:uiPriority="67"/>
+    <w:lsdException w:name="Medium Grid 2 Accent 6" w:uiPriority="68"/>
+    <w:lsdException w:name="Medium Grid 3 Accent 6" w:uiPriority="69"/>
+    <w:lsdException w:name="Dark List Accent 6" w:uiPriority="70"/>
+    <w:lsdException w:name="Colorful Shading Accent 6" w:uiPriority="71"/>
+    <w:lsdException w:name="Colorful List Accent 6" w:uiPriority="72"/>
+    <w:lsdException w:name="Colorful Grid Accent 6" w:uiPriority="73"/>
+    <w:lsdException w:name="Subtle Emphasis" w:uiPriority="19" w:qFormat="1"/>
+    <w:lsdException w:name="Intense Emphasis" w:uiPriority="21" w:qFormat="1"/>
+    <w:lsdException w:name="Subtle Reference" w:uiPriority="31" w:qFormat="1"/>
+    <w:lsdException w:name="Intense Reference" w:uiPriority="32" w:qFormat="1"/>
+    <w:lsdException w:name="Book Title" w:uiPriority="33" w:qFormat="1"/>
+    <w:lsdException w:name="Bibliography" w:semiHidden="1" w:uiPriority="37" w:unhideWhenUsed="1"/>
+    <w:lsdException w:name="TOC Heading" w:semiHidden="1" w:uiPriority="39" w:unhideWhenUsed="1" w:qFormat="1"/>
+    <w:lsdException w:name="Plain Table 1" w:uiPriority="41"/>
+    <w:lsdException w:name="Plain Table 2" w:uiPriority="42"/>
+    <w:lsdException w:name="Plain Table 3" w:uiPriority="43"/>
+    <w:lsdException w:name="Plain Table 4" w:uiPriority="44"/>
+    <w:lsdException w:name="Plain Table 5" w:uiPriority="45"/>
+    <w:lsdException w:name="Grid Table Light" w:uiPriority="40"/>
+    <w:lsdException w:name="Grid Table 1 Light" w:uiPriority="46"/>
+    <w:lsdException w:name="Grid Table 2" w:uiPriority="47"/>
+    <w:lsdException w:name="Grid Table 3" w:uiPriority="48"/>
+    <w:lsdException w:name="Grid Table 4" w:uiPriority="49"/>
+    <w:lsdException w:name="Grid Table 5 Dark" w:uiPriority="50"/>
+    <w:lsdException w:name="Grid Table 6 Colorful" w:uiPriority="51"/>
+    <w:lsdException w:name="Grid Table 7 Colorful" w:uiPriority="52"/>
+    <w:lsdException w:name="Grid Table 1 Light Accent 1" w:uiPriority="46"/>
+    <w:lsdException w:name="Grid Table 2 Accent 1" w:uiPriority="47"/>
+    <w:lsdException w:name="Grid Table 3 Accent 1" w:uiPriority="48"/>
+    <w:lsdException w:name="Grid Table 4 Accent 1" w:uiPriority="49"/>
+    <w:lsdException w:name="Grid Table 5 Dark Accent 1" w:uiPriority="50"/>
+    <w:lsdException w:name="Grid Table 6 Colorful Accent 1" w:uiPriority="51"/>
+    <w:lsdException w:name="Grid Table 7 Colorful Accent 1" w:uiPriority="52"/>
+    <w:lsdException w:name="Grid Table 1 Light Accent 2" w:uiPriority="46"/>
+    <w:lsdException w:name="Grid Table 2 Accent 2" w:uiPriority="47"/>
+    <w:lsdException w:name="Grid Table 3 Accent 2" w:uiPriority="48"/>
+    <w:lsdException w:name="Grid Table 4 Accent 2" w:uiPriority="49"/>
+    <w:lsdException w:name="Grid Table 5 Dark Accent 2" w:uiPriority="50"/>
+    <w:lsdException w:name="Grid Table 6 Colorful Accent 2" w:uiPriority="51"/>
+    <w:lsdException w:name="Grid Table 7 Colorful Accent 2" w:uiPriority="52"/>
+    <w:lsdException w:name="Grid Table 1 Light Accent 3" w:uiPriority="46"/>
+    <w:lsdException w:name="Grid Table 2 Accent 3" w:uiPriority="47"/>
+    <w:lsdException w:name="Grid Table 3 Accent 3" w:uiPriority="48"/>
+    <w:lsdException w:name="Grid Table 4 Accent 3" w:uiPriority="49"/>
+    <w:lsdException w:name="Grid Table 5 Dark Accent 3" w:uiPriority="50"/>
+    <w:lsdException w:name="Grid Table 6 Colorful Accent 3" w:uiPriority="51"/>
+    <w:lsdException w:name="Grid Table 7 Colorful Accent 3" w:uiPriority="52"/>
+    <w:lsdException w:name="Grid Table 1 Light Accent 4" w:uiPriority="46"/>
+    <w:lsdException w:name="Grid Table 2 Accent 4" w:uiPriority="47"/>
+    <w:lsdException w:name="Grid Table 3 Accent 4" w:uiPriority="48"/>
+    <w:lsdException w:name="Grid Table 4 Accent 4" w:uiPriority="49"/>
+    <w:lsdException w:name="Grid Table 5 Dark Accent 4" w:uiPriority="50"/>
+    <w:lsdException w:name="Grid Table 6 Colorful Accent 4" w:uiPriority="51"/>
+    <w:lsdException w:name="Grid Table 7 Colorful Accent 4" w:uiPriority="52"/>
+    <w:lsdException w:name="Grid Table 1 Light Accent 5" w:uiPriority="46"/>
+    <w:lsdException w:name="Grid Table 2 Accent 5" w:uiPriority="47"/>
+    <w:lsdException w:name="Grid Table 3 Accent 5" w:uiPriority="48"/>
+    <w:lsdException w:name="Grid Table 4 Accent 5" w:uiPriority="49"/>
+    <w:lsdException w:name="Grid Table 5 Dark Accent 5" w:uiPriority="50"/>
+    <w:lsdException w:name="Grid Table 6 Colorful Accent 5" w:uiPriority="51"/>
+    <w:lsdException w:name="Grid Table 7 Colorful Accent 5" w:uiPriority="52"/>
+    <w:lsdException w:name="Grid Table 1 Light Accent 6" w:uiPriority="46"/>
+    <w:lsdException w:name="Grid Table 2 Accent 6" w:uiPriority="47"/>
+    <w:lsdException w:name="Grid Table 3 Accent 6" w:uiPriority="48"/>
+    <w:lsdException w:name="Grid Table 4 Accent 6" w:uiPriority="49"/>
+    <w:lsdException w:name="Grid Table 5 Dark Accent 6" w:uiPriority="50"/>
+    <w:lsdException w:name="Grid Table 6 Colorful Accent 6" w:uiPriority="51"/>
+    <w:lsdException w:name="Grid Table 7 Colorful Accent 6" w:uiPriority="52"/>
+    <w:lsdException w:name="List Table 1 Light" w:uiPriority="46"/>
+    <w:lsdException w:name="List Table 2" w:uiPriority="47"/>
+    <w:lsdException w:name="List Table 3" w:uiPriority="48"/>
+    <w:lsdException w:name="List Table 4" w:uiPriority="49"/>
+    <w:lsdException w:name="List Table 5 Dark" w:uiPriority="50"/>
+    <w:lsdException w:name="List Table 6 Colorful" w:uiPriority="51"/>
+    <w:lsdException w:name="List Table 7 Colorful" w:uiPriority="52"/>
+    <w:lsdException w:name="List Table 1 Light Accent 1" w:uiPriority="46"/>
+    <w:lsdException w:name="List Table 2 Accent 1" w:uiPriority="47"/>
+    <w:lsdException w:name="List Table 3 Accent 1" w:uiPriority="48"/>
+    <w:lsdException w:name="List Table 4 Accent 1" w:uiPriority="49"/>
+    <w:lsdException w:name="List Table 5 Dark Accent 1" w:uiPriority="50"/>
+    <w:lsdException w:name="List Table 6 Colorful Accent 1" w:uiPriority="51"/>
+    <w:lsdException w:name="List Table 7 Colorful Accent 1" w:uiPriority="52"/>
+    <w:lsdException w:name="List Table 1 Light Accent 2" w:uiPriority="46"/>
+    <w:lsdException w:name="List Table 2 Accent 2" w:uiPriority="47"/>
+    <w:lsdException w:name="List Table 3 Accent 2" w:uiPriority="48"/>
+    <w:lsdException w:name="List Table 4 Accent 2" w:uiPriority="49"/>
+    <w:lsdException w:name="List Table 5 Dark Accent 2" w:uiPriority="50"/>
+    <w:lsdException w:name="List Table 6 Colorful Accent 2" w:uiPriority="51"/>
+    <w:lsdException w:name="List Table 7 Colorful Accent 2" w:uiPriority="52"/>
+    <w:lsdException w:name="List Table 1 Light Accent 3" w:uiPriority="46"/>
+    <w:lsdException w:name="List Table 2 Accent 3" w:uiPriority="47"/>
+    <w:lsdException w:name="List Table 3 Accent 3" w:uiPriority="48"/>
+    <w:lsdException w:name="List Table 4 Accent 3" w:uiPriority="49"/>
+    <w:lsdException w:name="List Table 5 Dark Accent 3" w:uiPriority="50"/>
+    <w:lsdException w:name="List Table 6 Colorful Accent 3" w:uiPriority="51"/>
+    <w:lsdException w:name="List Table 7 Colorful Accent 3" w:uiPriority="52"/>
+    <w:lsdException w:name="List Table 1 Light Accent 4" w:uiPriority="46"/>
+    <w:lsdException w:name="List Table 2 Accent 4" w:uiPriority="47"/>
+    <w:lsdException w:name="List Table 3 Accent 4" w:uiPriority="48"/>
+    <w:lsdException w:name="List Table 4 Accent 4" w:uiPriority="49"/>
+    <w:lsdException w:name="List Table 5 Dark Accent 4" w:uiPriority="50"/>
+    <w:lsdException w:name="List Table 6 Colorful Accent 4" w:uiPriority="51"/>
+    <w:lsdException w:name="List Table 7 Colorful Accent 4" w:uiPriority="52"/>
+    <w:lsdException w:name="List Table 1 Light Accent 5" w:uiPriority="46"/>
+    <w:lsdException w:name="List Table 2 Accent 5" w:uiPriority="47"/>
+    <w:lsdException w:name="List Table 3 Accent 5" w:uiPriority="48"/>
+    <w:lsdException w:name="List Table 4 Accent 5" w:uiPriority="49"/>
+    <w:lsdException w:name="List Table 5 Dark Accent 5" w:uiPriority="50"/>
+    <w:lsdException w:name="List Table 6 Colorful Accent 5" w:uiPriority="51"/>
+    <w:lsdException w:name="List Table 7 Colorful Accent 5" w:uiPriority="52"/>
+    <w:lsdException w:name="List Table 1 Light Accent 6" w:uiPriority="46"/>
+    <w:lsdException w:name="List Table 2 Accent 6" w:uiPriority="47"/>
+    <w:lsdException w:name="List Table 3 Accent 6" w:uiPriority="48"/>
+    <w:lsdException w:name="List Table 4 Accent 6" w:uiPriority="49"/>
+    <w:lsdException w:name="List Table 5 Dark Accent 6" w:uiPriority="50"/>
+    <w:lsdException w:name="List Table 6 Colorful Accent 6" w:uiPriority="51"/>
+    <w:lsdException w:name="List Table 7 Colorful Accent 6" w:uiPriority="52"/>
+  </w:latentStyles>
+  <w:style w:type="paragraph" w:default="1" w:styleId="a">
+    <w:name w:val="Normal"/>
+    <w:qFormat/>
+  </w:style>
+  <w:style w:type="character" w:default="1" w:styleId="a0">
+    <w:name w:val="Default Paragraph Font"/>
+    <w:uiPriority w:val="1"/>
+    <w:semiHidden/>
+    <w:unhideWhenUsed/>
+  </w:style>
+  <w:style w:type="table" w:default="1" w:styleId="a1">
+    <w:name w:val="Normal Table"/>
+    <w:uiPriority w:val="99"/>
+    <w:semiHidden/>
+    <w:unhideWhenUsed/>
+    <w:tblPr>
+      <w:tblInd w:w="0" w:type="dxa"/>
+      <w:tblCellMar>
+        <w:top w:w="0" w:type="dxa"/>
+        <w:left w:w="108" w:type="dxa"/>
+        <w:bottom w:w="0" w:type="dxa"/>
+        <w:right w:w="108" w:type="dxa"/>
+      </w:tblCellMar>
+    </w:tblPr>
+  </w:style>
+  <w:style w:type="numbering" w:default="1" w:styleId="a2">
+    <w:name w:val="No List"/>
+    <w:uiPriority w:val="99"/>
+    <w:semiHidden/>
+    <w:unhideWhenUsed/>
+  </w:style>
+  <w:style w:type="character" w:styleId="a3">
+    <w:name w:val="Placeholder Text"/>
+    <w:basedOn w:val="a0"/>
+    <w:uiPriority w:val="99"/>
+    <w:semiHidden/>
+    <w:rsid w:val="00EE1181"/>
+    <w:rPr>
+      <w:color w:val="808080"/>
+    </w:rPr>
+  </w:style>
+</w:styles>
+</file>
+
+<file path=word/glossary/webSettings.xml><?xml version="1.0" encoding="utf-8"?>
+<w:webSettings xmlns:mc="http://schemas.openxmlformats.org/markup-compatibility/2006" xmlns:r="http://schemas.openxmlformats.org/officeDocument/2006/relationships" xmlns:w="http://schemas.openxmlformats.org/wordprocessingml/2006/main" xmlns:w14="http://schemas.microsoft.com/office/word/2010/wordml" xmlns:w15="http://schemas.microsoft.com/office/word/2012/wordml" mc:Ignorable="w14 w15">
+  <w:optimizeForBrowser/>
+  <w:allowPNG/>
+</w:webSettings>
 </file>
 
 <file path=word/theme/theme1.xml><?xml version="1.0" encoding="utf-8"?>
@@ -8463,7 +10306,7 @@
 </file>
 
 <file path=customXml/itemProps1.xml><?xml version="1.0" encoding="utf-8"?>
-<ds:datastoreItem xmlns:ds="http://schemas.openxmlformats.org/officeDocument/2006/customXml" ds:itemID="{58BE7FE7-14B4-4FA6-9D48-4C9908429368}">
+<ds:datastoreItem xmlns:ds="http://schemas.openxmlformats.org/officeDocument/2006/customXml" ds:itemID="{ACC4DEDD-8C41-4B7B-A019-F4704E37BDCE}">
   <ds:schemaRefs>
     <ds:schemaRef ds:uri="http://schemas.openxmlformats.org/officeDocument/2006/bibliography"/>
   </ds:schemaRefs>

</xml_diff>

<commit_message>
Edited course project document
</commit_message>
<xml_diff>
--- a/project/document_example.docx
+++ b/project/document_example.docx
@@ -3472,27 +3472,14 @@
       <w:r>
         <w:t xml:space="preserve">Таблица </w:t>
       </w:r>
-      <w:r>
-        <w:fldChar w:fldCharType="begin"/>
-      </w:r>
-      <w:r>
-        <w:instrText xml:space="preserve"> SEQ Таблица \* ARABIC </w:instrText>
-      </w:r>
-      <w:r>
-        <w:fldChar w:fldCharType="separate"/>
-      </w:r>
-      <w:r>
-        <w:rPr>
-          <w:noProof/>
-        </w:rPr>
-        <w:t>1</w:t>
-      </w:r>
-      <w:r>
-        <w:rPr>
-          <w:noProof/>
-        </w:rPr>
-        <w:fldChar w:fldCharType="end"/>
-      </w:r>
+      <w:fldSimple w:instr=" SEQ Таблица \* ARABIC ">
+        <w:r>
+          <w:rPr>
+            <w:noProof/>
+          </w:rPr>
+          <w:t>1</w:t>
+        </w:r>
+      </w:fldSimple>
       <w:bookmarkEnd w:id="6"/>
       <w:r>
         <w:t xml:space="preserve"> – Целые типы данных</w:t>
@@ -4301,21 +4288,11 @@
         <w:lastRenderedPageBreak/>
         <w:t xml:space="preserve">Таблица </w:t>
       </w:r>
-      <w:r>
-        <w:fldChar w:fldCharType="begin"/>
-      </w:r>
-      <w:r>
-        <w:instrText xml:space="preserve"> SEQ Таблица \* ARABIC </w:instrText>
-      </w:r>
-      <w:r>
-        <w:fldChar w:fldCharType="separate"/>
-      </w:r>
-      <w:r>
-        <w:t>2</w:t>
-      </w:r>
-      <w:r>
-        <w:fldChar w:fldCharType="end"/>
-      </w:r>
+      <w:fldSimple w:instr=" SEQ Таблица \* ARABIC ">
+        <w:r>
+          <w:t>2</w:t>
+        </w:r>
+      </w:fldSimple>
       <w:r>
         <w:t xml:space="preserve"> – Вещественные типы данных</w:t>
       </w:r>
@@ -5008,10 +4985,10 @@
             <v:path o:extrusionok="f" gradientshapeok="t" o:connecttype="rect"/>
             <o:lock v:ext="edit" aspectratio="t"/>
           </v:shapetype>
-          <v:shape id="_x0000_i1025" type="#_x0000_t75" style="width:361.05pt;height:437.35pt" o:ole="">
+          <v:shape id="_x0000_i1025" type="#_x0000_t75" style="width:361.25pt;height:437.65pt" o:ole="">
             <v:imagedata r:id="rId10" o:title=""/>
           </v:shape>
-          <o:OLEObject Type="Embed" ProgID="Visio.Drawing.15" ShapeID="_x0000_i1025" DrawAspect="Content" ObjectID="_1636384095" r:id="rId11"/>
+          <o:OLEObject Type="Embed" ProgID="Visio.Drawing.15" ShapeID="_x0000_i1025" DrawAspect="Content" ObjectID="_1636445954" r:id="rId11"/>
         </w:object>
       </w:r>
     </w:p>
@@ -5023,51 +5000,25 @@
       <w:r>
         <w:t xml:space="preserve">Рисунок </w:t>
       </w:r>
-      <w:r>
-        <w:fldChar w:fldCharType="begin"/>
-      </w:r>
-      <w:r>
-        <w:instrText xml:space="preserve"> STYLEREF 1 \s </w:instrText>
-      </w:r>
-      <w:r>
-        <w:fldChar w:fldCharType="separate"/>
-      </w:r>
-      <w:r>
-        <w:rPr>
-          <w:noProof/>
-        </w:rPr>
-        <w:t>3</w:t>
-      </w:r>
-      <w:r>
-        <w:rPr>
-          <w:noProof/>
-        </w:rPr>
-        <w:fldChar w:fldCharType="end"/>
-      </w:r>
+      <w:fldSimple w:instr=" STYLEREF 1 \s ">
+        <w:r>
+          <w:rPr>
+            <w:noProof/>
+          </w:rPr>
+          <w:t>3</w:t>
+        </w:r>
+      </w:fldSimple>
       <w:r>
         <w:t>.</w:t>
       </w:r>
-      <w:r>
-        <w:fldChar w:fldCharType="begin"/>
-      </w:r>
-      <w:r>
-        <w:instrText xml:space="preserve"> SEQ Рисунок \* ARABIC \s 1 </w:instrText>
-      </w:r>
-      <w:r>
-        <w:fldChar w:fldCharType="separate"/>
-      </w:r>
-      <w:r>
-        <w:rPr>
-          <w:noProof/>
-        </w:rPr>
-        <w:t>1</w:t>
-      </w:r>
-      <w:r>
-        <w:rPr>
-          <w:noProof/>
-        </w:rPr>
-        <w:fldChar w:fldCharType="end"/>
-      </w:r>
+      <w:fldSimple w:instr=" SEQ Рисунок \* ARABIC \s 1 ">
+        <w:r>
+          <w:rPr>
+            <w:noProof/>
+          </w:rPr>
+          <w:t>1</w:t>
+        </w:r>
+      </w:fldSimple>
       <w:bookmarkEnd w:id="8"/>
       <w:r>
         <w:t xml:space="preserve"> – </w:t>
@@ -5945,10 +5896,10 @@
       </w:pPr>
       <w:r>
         <w:object w:dxaOrig="7231" w:dyaOrig="9196">
-          <v:shape id="_x0000_i1026" type="#_x0000_t75" style="width:469.6pt;height:596.4pt" o:ole="">
+          <v:shape id="_x0000_i1026" type="#_x0000_t75" style="width:469.55pt;height:596.65pt" o:ole="">
             <v:imagedata r:id="rId12" o:title=""/>
           </v:shape>
-          <o:OLEObject Type="Embed" ProgID="Visio.Drawing.15" ShapeID="_x0000_i1026" DrawAspect="Content" ObjectID="_1636384096" r:id="rId13"/>
+          <o:OLEObject Type="Embed" ProgID="Visio.Drawing.15" ShapeID="_x0000_i1026" DrawAspect="Content" ObjectID="_1636445955" r:id="rId13"/>
         </w:object>
       </w:r>
     </w:p>
@@ -5960,51 +5911,25 @@
       <w:r>
         <w:t xml:space="preserve">Рисунок </w:t>
       </w:r>
-      <w:r>
-        <w:fldChar w:fldCharType="begin"/>
-      </w:r>
-      <w:r>
-        <w:instrText xml:space="preserve"> STYLEREF 1 \s </w:instrText>
-      </w:r>
-      <w:r>
-        <w:fldChar w:fldCharType="separate"/>
-      </w:r>
-      <w:r>
-        <w:rPr>
-          <w:noProof/>
-        </w:rPr>
-        <w:t>3</w:t>
-      </w:r>
-      <w:r>
-        <w:rPr>
-          <w:noProof/>
-        </w:rPr>
-        <w:fldChar w:fldCharType="end"/>
-      </w:r>
+      <w:fldSimple w:instr=" STYLEREF 1 \s ">
+        <w:r>
+          <w:rPr>
+            <w:noProof/>
+          </w:rPr>
+          <w:t>3</w:t>
+        </w:r>
+      </w:fldSimple>
       <w:r>
         <w:t>.</w:t>
       </w:r>
-      <w:r>
-        <w:fldChar w:fldCharType="begin"/>
-      </w:r>
-      <w:r>
-        <w:instrText xml:space="preserve"> SEQ Рисунок \* ARABIC \s 1 </w:instrText>
-      </w:r>
-      <w:r>
-        <w:fldChar w:fldCharType="separate"/>
-      </w:r>
-      <w:r>
-        <w:rPr>
-          <w:noProof/>
-        </w:rPr>
-        <w:t>2</w:t>
-      </w:r>
-      <w:r>
-        <w:rPr>
-          <w:noProof/>
-        </w:rPr>
-        <w:fldChar w:fldCharType="end"/>
-      </w:r>
+      <w:fldSimple w:instr=" SEQ Рисунок \* ARABIC \s 1 ">
+        <w:r>
+          <w:rPr>
+            <w:noProof/>
+          </w:rPr>
+          <w:t>2</w:t>
+        </w:r>
+      </w:fldSimple>
       <w:bookmarkEnd w:id="9"/>
       <w:bookmarkEnd w:id="10"/>
       <w:r>
@@ -6020,10 +5945,10 @@
       </w:pPr>
       <w:r>
         <w:object w:dxaOrig="6555" w:dyaOrig="6376">
-          <v:shape id="_x0000_i1027" type="#_x0000_t75" style="width:481.45pt;height:468.55pt" o:ole="">
+          <v:shape id="_x0000_i1027" type="#_x0000_t75" style="width:481.45pt;height:468.95pt" o:ole="">
             <v:imagedata r:id="rId14" o:title=""/>
           </v:shape>
-          <o:OLEObject Type="Embed" ProgID="Visio.Drawing.15" ShapeID="_x0000_i1027" DrawAspect="Content" ObjectID="_1636384097" r:id="rId15"/>
+          <o:OLEObject Type="Embed" ProgID="Visio.Drawing.15" ShapeID="_x0000_i1027" DrawAspect="Content" ObjectID="_1636445956" r:id="rId15"/>
         </w:object>
       </w:r>
     </w:p>
@@ -6035,51 +5960,25 @@
       <w:r>
         <w:t xml:space="preserve">Рисунок </w:t>
       </w:r>
-      <w:r>
-        <w:fldChar w:fldCharType="begin"/>
-      </w:r>
-      <w:r>
-        <w:instrText xml:space="preserve"> STYLEREF 1 \s </w:instrText>
-      </w:r>
-      <w:r>
-        <w:fldChar w:fldCharType="separate"/>
-      </w:r>
-      <w:r>
-        <w:rPr>
-          <w:noProof/>
-        </w:rPr>
-        <w:t>3</w:t>
-      </w:r>
-      <w:r>
-        <w:rPr>
-          <w:noProof/>
-        </w:rPr>
-        <w:fldChar w:fldCharType="end"/>
-      </w:r>
+      <w:fldSimple w:instr=" STYLEREF 1 \s ">
+        <w:r>
+          <w:rPr>
+            <w:noProof/>
+          </w:rPr>
+          <w:t>3</w:t>
+        </w:r>
+      </w:fldSimple>
       <w:r>
         <w:t>.</w:t>
       </w:r>
-      <w:r>
-        <w:fldChar w:fldCharType="begin"/>
-      </w:r>
-      <w:r>
-        <w:instrText xml:space="preserve"> SEQ Рисунок \* ARABIC \s 1 </w:instrText>
-      </w:r>
-      <w:r>
-        <w:fldChar w:fldCharType="separate"/>
-      </w:r>
-      <w:r>
-        <w:rPr>
-          <w:noProof/>
-        </w:rPr>
-        <w:t>3</w:t>
-      </w:r>
-      <w:r>
-        <w:rPr>
-          <w:noProof/>
-        </w:rPr>
-        <w:fldChar w:fldCharType="end"/>
-      </w:r>
+      <w:fldSimple w:instr=" SEQ Рисунок \* ARABIC \s 1 ">
+        <w:r>
+          <w:rPr>
+            <w:noProof/>
+          </w:rPr>
+          <w:t>3</w:t>
+        </w:r>
+      </w:fldSimple>
       <w:bookmarkEnd w:id="11"/>
       <w:r>
         <w:t xml:space="preserve"> – </w:t>
@@ -6105,37 +6004,899 @@
       <w:bookmarkEnd w:id="12"/>
     </w:p>
     <w:p>
+      <w:pPr>
+        <w:rPr>
+          <w:lang w:eastAsia="zh-CN" w:bidi="hi-IN"/>
+        </w:rPr>
+      </w:pPr>
+      <w:r>
+        <w:rPr>
+          <w:lang w:eastAsia="zh-CN" w:bidi="hi-IN"/>
+        </w:rPr>
+        <w:t>Тест</w:t>
+      </w:r>
+      <w:r>
+        <w:rPr>
+          <w:lang w:eastAsia="zh-CN" w:bidi="hi-IN"/>
+        </w:rPr>
+        <w:t>и</w:t>
+      </w:r>
+      <w:r>
+        <w:rPr>
+          <w:lang w:eastAsia="zh-CN" w:bidi="hi-IN"/>
+        </w:rPr>
+        <w:t>рование прогр</w:t>
+      </w:r>
+      <w:r>
+        <w:rPr>
+          <w:lang w:eastAsia="zh-CN" w:bidi="hi-IN"/>
+        </w:rPr>
+        <w:t>а</w:t>
+      </w:r>
+      <w:r>
+        <w:rPr>
+          <w:lang w:eastAsia="zh-CN" w:bidi="hi-IN"/>
+        </w:rPr>
+        <w:t>ммного обесп</w:t>
+      </w:r>
+      <w:r>
+        <w:rPr>
+          <w:lang w:eastAsia="zh-CN" w:bidi="hi-IN"/>
+        </w:rPr>
+        <w:t>е</w:t>
+      </w:r>
+      <w:r>
+        <w:rPr>
+          <w:lang w:eastAsia="zh-CN" w:bidi="hi-IN"/>
+        </w:rPr>
+        <w:t>ч</w:t>
+      </w:r>
+      <w:r>
+        <w:rPr>
+          <w:lang w:eastAsia="zh-CN" w:bidi="hi-IN"/>
+        </w:rPr>
+        <w:t>е</w:t>
+      </w:r>
+      <w:r>
+        <w:rPr>
+          <w:lang w:eastAsia="zh-CN" w:bidi="hi-IN"/>
+        </w:rPr>
+        <w:t>ния — процесс исследования, испытания программного продукта, имеющий своей целью проверку соответствия между реальным поведением программы и её ожидаемым поведением на конечном наборе тестов, выбранных определённым образом</w:t>
+      </w:r>
+      <w:r>
+        <w:rPr>
+          <w:lang w:eastAsia="zh-CN" w:bidi="hi-IN"/>
+        </w:rPr>
+        <w:t xml:space="preserve"> </w:t>
+      </w:r>
+    </w:p>
+    <w:p>
+      <w:pPr>
+        <w:rPr>
+          <w:lang w:eastAsia="zh-CN" w:bidi="hi-IN"/>
+        </w:rPr>
+      </w:pPr>
+      <w:r>
+        <w:rPr>
+          <w:lang w:eastAsia="zh-CN" w:bidi="hi-IN"/>
+        </w:rPr>
+        <w:t xml:space="preserve">В </w:t>
+      </w:r>
+      <w:r>
+        <w:rPr>
+          <w:lang w:eastAsia="zh-CN" w:bidi="hi-IN"/>
+        </w:rPr>
+        <w:t xml:space="preserve">[6] </w:t>
+      </w:r>
+      <w:r>
+        <w:rPr>
+          <w:lang w:eastAsia="zh-CN" w:bidi="hi-IN"/>
+        </w:rPr>
+        <w:t xml:space="preserve">дается следующее определение тестирования: тестирование – это </w:t>
+      </w:r>
+      <w:r>
+        <w:rPr>
+          <w:lang w:eastAsia="zh-CN" w:bidi="hi-IN"/>
+        </w:rPr>
+        <w:t>процесс выполнения программы с целью нахождения ошибок</w:t>
+      </w:r>
+      <w:r>
+        <w:rPr>
+          <w:lang w:eastAsia="zh-CN" w:bidi="hi-IN"/>
+        </w:rPr>
+        <w:t>.</w:t>
+      </w:r>
+    </w:p>
+    <w:p>
+      <w:pPr>
+        <w:rPr>
+          <w:lang w:eastAsia="zh-CN" w:bidi="hi-IN"/>
+        </w:rPr>
+      </w:pPr>
+      <w:r>
+        <w:rPr>
+          <w:lang w:eastAsia="zh-CN" w:bidi="hi-IN"/>
+        </w:rPr>
+        <w:t>Для тестирования программы уточнения коря квадратного уравнения необходимо:</w:t>
+      </w:r>
+    </w:p>
+    <w:p>
+      <w:pPr>
+        <w:pStyle w:val="a5"/>
+        <w:numPr>
+          <w:ilvl w:val="0"/>
+          <w:numId w:val="18"/>
+        </w:numPr>
+        <w:rPr>
+          <w:lang w:eastAsia="zh-CN" w:bidi="hi-IN"/>
+        </w:rPr>
+      </w:pPr>
+      <w:r>
+        <w:rPr>
+          <w:lang w:eastAsia="zh-CN" w:bidi="hi-IN"/>
+        </w:rPr>
+        <w:t>выбрать уравнение, корень которого легко найти подбором и провести тестирования работы программы;</w:t>
+      </w:r>
+    </w:p>
+    <w:p>
+      <w:pPr>
+        <w:pStyle w:val="a5"/>
+        <w:numPr>
+          <w:ilvl w:val="0"/>
+          <w:numId w:val="18"/>
+        </w:numPr>
+        <w:rPr>
+          <w:lang w:eastAsia="zh-CN" w:bidi="hi-IN"/>
+        </w:rPr>
+      </w:pPr>
+      <w:r>
+        <w:rPr>
+          <w:lang w:eastAsia="zh-CN" w:bidi="hi-IN"/>
+        </w:rPr>
+        <w:t>выбрать уравнение, найти его корни при помощи другого программного средства и проверить найденное решение с тем, что будет выдано программой.</w:t>
+      </w:r>
+    </w:p>
+    <w:p>
+      <w:pPr>
+        <w:rPr>
+          <w:rFonts w:eastAsiaTheme="minorEastAsia"/>
+          <w:lang w:eastAsia="zh-CN" w:bidi="hi-IN"/>
+        </w:rPr>
+      </w:pPr>
+      <w:r>
+        <w:rPr>
+          <w:lang w:eastAsia="zh-CN" w:bidi="hi-IN"/>
+        </w:rPr>
+        <w:t xml:space="preserve">Проведем тестирование программы для </w:t>
+      </w:r>
+      <w:proofErr w:type="gramStart"/>
+      <w:r>
+        <w:rPr>
+          <w:lang w:eastAsia="zh-CN" w:bidi="hi-IN"/>
+        </w:rPr>
+        <w:t xml:space="preserve">уравнения </w:t>
+      </w:r>
+      <m:oMath>
+        <m:d>
+          <m:dPr>
+            <m:ctrlPr>
+              <w:rPr>
+                <w:rFonts w:ascii="Cambria Math" w:hAnsi="Cambria Math"/>
+                <w:i/>
+                <w:lang w:eastAsia="zh-CN" w:bidi="hi-IN"/>
+              </w:rPr>
+            </m:ctrlPr>
+          </m:dPr>
+          <m:e>
+            <m:r>
+              <w:rPr>
+                <w:rFonts w:ascii="Cambria Math" w:hAnsi="Cambria Math"/>
+                <w:lang w:eastAsia="zh-CN" w:bidi="hi-IN"/>
+              </w:rPr>
+              <m:t>x-2</m:t>
+            </m:r>
+          </m:e>
+        </m:d>
+        <m:d>
+          <m:dPr>
+            <m:ctrlPr>
+              <w:rPr>
+                <w:rFonts w:ascii="Cambria Math" w:hAnsi="Cambria Math"/>
+                <w:i/>
+                <w:lang w:eastAsia="zh-CN" w:bidi="hi-IN"/>
+              </w:rPr>
+            </m:ctrlPr>
+          </m:dPr>
+          <m:e>
+            <m:r>
+              <w:rPr>
+                <w:rFonts w:ascii="Cambria Math" w:hAnsi="Cambria Math"/>
+                <w:lang w:eastAsia="zh-CN" w:bidi="hi-IN"/>
+              </w:rPr>
+              <m:t>x+3</m:t>
+            </m:r>
+          </m:e>
+        </m:d>
+        <m:r>
+          <w:rPr>
+            <w:rFonts w:ascii="Cambria Math" w:hAnsi="Cambria Math"/>
+            <w:lang w:eastAsia="zh-CN" w:bidi="hi-IN"/>
+          </w:rPr>
+          <m:t>=0</m:t>
+        </m:r>
+      </m:oMath>
+      <w:r>
+        <w:rPr>
+          <w:rFonts w:eastAsiaTheme="minorEastAsia"/>
+          <w:lang w:eastAsia="zh-CN" w:bidi="hi-IN"/>
+        </w:rPr>
+        <w:t>.</w:t>
+      </w:r>
+      <w:proofErr w:type="gramEnd"/>
+      <w:r>
+        <w:rPr>
+          <w:rFonts w:eastAsiaTheme="minorEastAsia"/>
+          <w:lang w:eastAsia="zh-CN" w:bidi="hi-IN"/>
+        </w:rPr>
+        <w:t xml:space="preserve"> </w:t>
+      </w:r>
+      <w:r>
+        <w:rPr>
+          <w:rFonts w:eastAsiaTheme="minorEastAsia"/>
+          <w:lang w:eastAsia="zh-CN" w:bidi="hi-IN"/>
+        </w:rPr>
+        <w:t xml:space="preserve">Корнями уравнения, очевидно, являются </w:t>
+      </w:r>
+      <w:proofErr w:type="gramStart"/>
+      <w:r>
+        <w:rPr>
+          <w:rFonts w:eastAsiaTheme="minorEastAsia"/>
+          <w:lang w:eastAsia="zh-CN" w:bidi="hi-IN"/>
+        </w:rPr>
+        <w:t xml:space="preserve">значения </w:t>
+      </w:r>
+      <m:oMath>
+        <m:sSub>
+          <m:sSubPr>
+            <m:ctrlPr>
+              <w:rPr>
+                <w:rFonts w:ascii="Cambria Math" w:eastAsiaTheme="minorEastAsia" w:hAnsi="Cambria Math"/>
+                <w:lang w:eastAsia="zh-CN" w:bidi="hi-IN"/>
+              </w:rPr>
+            </m:ctrlPr>
+          </m:sSubPr>
+          <m:e>
+            <m:r>
+              <w:rPr>
+                <w:rFonts w:ascii="Cambria Math" w:eastAsiaTheme="minorEastAsia" w:hAnsi="Cambria Math"/>
+                <w:lang w:eastAsia="zh-CN" w:bidi="hi-IN"/>
+              </w:rPr>
+              <m:t>x</m:t>
+            </m:r>
+          </m:e>
+          <m:sub>
+            <m:r>
+              <w:rPr>
+                <w:rFonts w:ascii="Cambria Math" w:eastAsiaTheme="minorEastAsia" w:hAnsi="Cambria Math"/>
+                <w:lang w:eastAsia="zh-CN" w:bidi="hi-IN"/>
+              </w:rPr>
+              <m:t>1</m:t>
+            </m:r>
+          </m:sub>
+        </m:sSub>
+        <m:r>
+          <m:rPr>
+            <m:sty m:val="p"/>
+          </m:rPr>
+          <w:rPr>
+            <w:rFonts w:ascii="Cambria Math" w:eastAsiaTheme="minorEastAsia" w:hAnsi="Cambria Math"/>
+            <w:lang w:eastAsia="zh-CN" w:bidi="hi-IN"/>
+          </w:rPr>
+          <m:t xml:space="preserve">=2, </m:t>
+        </m:r>
+        <m:sSub>
+          <m:sSubPr>
+            <m:ctrlPr>
+              <w:rPr>
+                <w:rFonts w:ascii="Cambria Math" w:eastAsiaTheme="minorEastAsia" w:hAnsi="Cambria Math"/>
+                <w:lang w:eastAsia="zh-CN" w:bidi="hi-IN"/>
+              </w:rPr>
+            </m:ctrlPr>
+          </m:sSubPr>
+          <m:e>
+            <m:r>
+              <w:rPr>
+                <w:rFonts w:ascii="Cambria Math" w:eastAsiaTheme="minorEastAsia" w:hAnsi="Cambria Math"/>
+                <w:lang w:eastAsia="zh-CN" w:bidi="hi-IN"/>
+              </w:rPr>
+              <m:t>x</m:t>
+            </m:r>
+          </m:e>
+          <m:sub>
+            <m:r>
+              <w:rPr>
+                <w:rFonts w:ascii="Cambria Math" w:eastAsiaTheme="minorEastAsia" w:hAnsi="Cambria Math"/>
+                <w:lang w:eastAsia="zh-CN" w:bidi="hi-IN"/>
+              </w:rPr>
+              <m:t>2</m:t>
+            </m:r>
+          </m:sub>
+        </m:sSub>
+        <m:r>
+          <m:rPr>
+            <m:sty m:val="p"/>
+          </m:rPr>
+          <w:rPr>
+            <w:rFonts w:ascii="Cambria Math" w:eastAsiaTheme="minorEastAsia" w:hAnsi="Cambria Math"/>
+            <w:lang w:eastAsia="zh-CN" w:bidi="hi-IN"/>
+          </w:rPr>
+          <m:t>=-3</m:t>
+        </m:r>
+      </m:oMath>
+      <w:r>
+        <w:rPr>
+          <w:rFonts w:eastAsiaTheme="minorEastAsia"/>
+          <w:lang w:eastAsia="zh-CN" w:bidi="hi-IN"/>
+        </w:rPr>
+        <w:t>.</w:t>
+      </w:r>
+      <w:proofErr w:type="gramEnd"/>
+      <w:r>
+        <w:rPr>
+          <w:rFonts w:eastAsiaTheme="minorEastAsia"/>
+          <w:lang w:eastAsia="zh-CN" w:bidi="hi-IN"/>
+        </w:rPr>
+        <w:t xml:space="preserve"> </w:t>
+      </w:r>
+    </w:p>
+    <w:p>
+      <w:pPr>
+        <w:rPr>
+          <w:rFonts w:eastAsiaTheme="minorEastAsia"/>
+          <w:lang w:eastAsia="zh-CN" w:bidi="hi-IN"/>
+        </w:rPr>
+      </w:pPr>
+      <w:r>
+        <w:rPr>
+          <w:rFonts w:eastAsiaTheme="minorEastAsia"/>
+          <w:lang w:eastAsia="zh-CN" w:bidi="hi-IN"/>
+        </w:rPr>
+        <w:t xml:space="preserve">Зададим интервал локализации </w:t>
+      </w:r>
+      <w:proofErr w:type="gramStart"/>
+      <w:r>
+        <w:rPr>
+          <w:rFonts w:eastAsiaTheme="minorEastAsia"/>
+          <w:lang w:eastAsia="zh-CN" w:bidi="hi-IN"/>
+        </w:rPr>
+        <w:t xml:space="preserve">корня </w:t>
+      </w:r>
+      <m:oMath>
+        <m:sSub>
+          <m:sSubPr>
+            <m:ctrlPr>
+              <w:rPr>
+                <w:rFonts w:ascii="Cambria Math" w:eastAsiaTheme="minorEastAsia" w:hAnsi="Cambria Math"/>
+                <w:lang w:eastAsia="zh-CN" w:bidi="hi-IN"/>
+              </w:rPr>
+            </m:ctrlPr>
+          </m:sSubPr>
+          <m:e>
+            <m:r>
+              <w:rPr>
+                <w:rFonts w:ascii="Cambria Math" w:eastAsiaTheme="minorEastAsia" w:hAnsi="Cambria Math"/>
+                <w:lang w:eastAsia="zh-CN" w:bidi="hi-IN"/>
+              </w:rPr>
+              <m:t>x</m:t>
+            </m:r>
+          </m:e>
+          <m:sub>
+            <m:r>
+              <w:rPr>
+                <w:rFonts w:ascii="Cambria Math" w:eastAsiaTheme="minorEastAsia" w:hAnsi="Cambria Math"/>
+                <w:lang w:eastAsia="zh-CN" w:bidi="hi-IN"/>
+              </w:rPr>
+              <m:t>1</m:t>
+            </m:r>
+          </m:sub>
+        </m:sSub>
+        <m:r>
+          <m:rPr>
+            <m:sty m:val="p"/>
+          </m:rPr>
+          <w:rPr>
+            <w:rFonts w:ascii="Cambria Math" w:eastAsiaTheme="minorEastAsia" w:hAnsi="Cambria Math"/>
+            <w:lang w:eastAsia="zh-CN" w:bidi="hi-IN"/>
+          </w:rPr>
+          <m:t>:[0,10]</m:t>
+        </m:r>
+      </m:oMath>
+      <w:r>
+        <w:rPr>
+          <w:rFonts w:eastAsiaTheme="minorEastAsia"/>
+          <w:lang w:eastAsia="zh-CN" w:bidi="hi-IN"/>
+        </w:rPr>
+        <w:t xml:space="preserve"> </w:t>
+      </w:r>
+      <w:r>
+        <w:rPr>
+          <w:rFonts w:eastAsiaTheme="minorEastAsia"/>
+          <w:lang w:eastAsia="zh-CN" w:bidi="hi-IN"/>
+        </w:rPr>
+        <w:t>и</w:t>
+      </w:r>
+      <w:proofErr w:type="gramEnd"/>
+      <w:r>
+        <w:rPr>
+          <w:rFonts w:eastAsiaTheme="minorEastAsia"/>
+          <w:lang w:eastAsia="zh-CN" w:bidi="hi-IN"/>
+        </w:rPr>
+        <w:t xml:space="preserve"> выполним тестовый запуск программы:</w:t>
+      </w:r>
+    </w:p>
+    <w:p>
+      <w:pPr>
+        <w:pStyle w:val="a3"/>
+        <w:rPr>
+          <w:rFonts w:eastAsiaTheme="minorEastAsia"/>
+        </w:rPr>
+      </w:pPr>
       <w:r>
         <w:rPr>
           <w:noProof/>
           <w:lang w:eastAsia="ru-RU"/>
         </w:rPr>
         <w:drawing>
+          <wp:inline distT="0" distB="0" distL="0" distR="0" wp14:anchorId="1493764F" wp14:editId="55C58B43">
+            <wp:extent cx="6120130" cy="3552825"/>
+            <wp:effectExtent l="0" t="0" r="0" b="9525"/>
+            <wp:docPr id="6" name="Рисунок 6"/>
+            <wp:cNvGraphicFramePr>
+              <a:graphicFrameLocks xmlns:a="http://schemas.openxmlformats.org/drawingml/2006/main" noChangeAspect="1"/>
+            </wp:cNvGraphicFramePr>
+            <a:graphic xmlns:a="http://schemas.openxmlformats.org/drawingml/2006/main">
+              <a:graphicData uri="http://schemas.openxmlformats.org/drawingml/2006/picture">
+                <pic:pic xmlns:pic="http://schemas.openxmlformats.org/drawingml/2006/picture">
+                  <pic:nvPicPr>
+                    <pic:cNvPr id="1" name=""/>
+                    <pic:cNvPicPr/>
+                  </pic:nvPicPr>
+                  <pic:blipFill>
+                    <a:blip r:embed="rId16"/>
+                    <a:stretch>
+                      <a:fillRect/>
+                    </a:stretch>
+                  </pic:blipFill>
+                  <pic:spPr>
+                    <a:xfrm>
+                      <a:off x="0" y="0"/>
+                      <a:ext cx="6120130" cy="3552825"/>
+                    </a:xfrm>
+                    <a:prstGeom prst="rect">
+                      <a:avLst/>
+                    </a:prstGeom>
+                  </pic:spPr>
+                </pic:pic>
+              </a:graphicData>
+            </a:graphic>
+          </wp:inline>
+        </w:drawing>
+      </w:r>
+    </w:p>
+    <w:p>
+      <w:pPr>
+        <w:pStyle w:val="a3"/>
+        <w:rPr>
+          <w:lang w:val="en-US"/>
+        </w:rPr>
+      </w:pPr>
+      <w:r>
+        <w:t xml:space="preserve">Рисунок </w:t>
+      </w:r>
+      <w:fldSimple w:instr=" STYLEREF 1 \s ">
+        <w:r>
+          <w:rPr>
+            <w:noProof/>
+          </w:rPr>
+          <w:t>4</w:t>
+        </w:r>
+      </w:fldSimple>
+      <w:r>
+        <w:t>.</w:t>
+      </w:r>
+      <w:fldSimple w:instr=" SEQ Рисунок \* ARABIC \s 1 ">
+        <w:r>
+          <w:rPr>
+            <w:noProof/>
+          </w:rPr>
+          <w:t>1</w:t>
+        </w:r>
+      </w:fldSimple>
+      <w:r>
+        <w:t xml:space="preserve"> – </w:t>
+      </w:r>
+      <w:r>
+        <w:t>Запуск программы</w:t>
+      </w:r>
+    </w:p>
+    <w:p>
+      <w:pPr>
+        <w:pStyle w:val="a3"/>
+        <w:rPr>
+          <w:rFonts w:eastAsiaTheme="minorEastAsia"/>
+        </w:rPr>
+      </w:pPr>
+      <w:r>
+        <w:rPr>
+          <w:noProof/>
+        </w:rPr>
+        <w:lastRenderedPageBreak/>
+        <w:drawing>
+          <wp:inline distT="0" distB="0" distL="0" distR="0" wp14:anchorId="44F6A59C" wp14:editId="59A4BFC6">
+            <wp:extent cx="6120130" cy="3552825"/>
+            <wp:effectExtent l="0" t="0" r="0" b="9525"/>
+            <wp:docPr id="7" name="Рисунок 7"/>
+            <wp:cNvGraphicFramePr>
+              <a:graphicFrameLocks xmlns:a="http://schemas.openxmlformats.org/drawingml/2006/main" noChangeAspect="1"/>
+            </wp:cNvGraphicFramePr>
+            <a:graphic xmlns:a="http://schemas.openxmlformats.org/drawingml/2006/main">
+              <a:graphicData uri="http://schemas.openxmlformats.org/drawingml/2006/picture">
+                <pic:pic xmlns:pic="http://schemas.openxmlformats.org/drawingml/2006/picture">
+                  <pic:nvPicPr>
+                    <pic:cNvPr id="1" name=""/>
+                    <pic:cNvPicPr/>
+                  </pic:nvPicPr>
+                  <pic:blipFill>
+                    <a:blip r:embed="rId17"/>
+                    <a:stretch>
+                      <a:fillRect/>
+                    </a:stretch>
+                  </pic:blipFill>
+                  <pic:spPr>
+                    <a:xfrm>
+                      <a:off x="0" y="0"/>
+                      <a:ext cx="6120130" cy="3552825"/>
+                    </a:xfrm>
+                    <a:prstGeom prst="rect">
+                      <a:avLst/>
+                    </a:prstGeom>
+                  </pic:spPr>
+                </pic:pic>
+              </a:graphicData>
+            </a:graphic>
+          </wp:inline>
+        </w:drawing>
+      </w:r>
+    </w:p>
+    <w:p>
+      <w:pPr>
+        <w:pStyle w:val="a3"/>
+      </w:pPr>
+      <w:r>
+        <w:t xml:space="preserve">Рисунок </w:t>
+      </w:r>
+      <w:fldSimple w:instr=" STYLEREF 1 \s ">
+        <w:r>
+          <w:rPr>
+            <w:noProof/>
+          </w:rPr>
+          <w:t>4</w:t>
+        </w:r>
+      </w:fldSimple>
+      <w:r>
+        <w:t>.</w:t>
+      </w:r>
+      <w:fldSimple w:instr=" SEQ Рисунок \* ARABIC \s 1 ">
+        <w:r>
+          <w:rPr>
+            <w:noProof/>
+          </w:rPr>
+          <w:t>2</w:t>
+        </w:r>
+      </w:fldSimple>
+      <w:r>
+        <w:t xml:space="preserve"> – </w:t>
+      </w:r>
+      <w:r>
+        <w:t>Результаты выполнения программы</w:t>
+      </w:r>
+    </w:p>
+    <w:p>
+      <w:pPr>
+        <w:rPr>
+          <w:rFonts w:eastAsiaTheme="minorEastAsia"/>
+          <w:lang w:eastAsia="zh-CN"/>
+        </w:rPr>
+      </w:pPr>
+      <w:r>
+        <w:rPr>
+          <w:rFonts w:eastAsiaTheme="minorEastAsia"/>
+          <w:lang w:eastAsia="zh-CN"/>
+        </w:rPr>
+        <w:t>В результате запуска требуемый корень был найден с заданной точность. Повторим тестирование для второго корня.</w:t>
+      </w:r>
+    </w:p>
+    <w:p>
+      <w:pPr>
+        <w:pStyle w:val="a3"/>
+        <w:rPr>
+          <w:rFonts w:eastAsiaTheme="minorEastAsia"/>
+        </w:rPr>
+      </w:pPr>
+      <w:r>
+        <w:rPr>
+          <w:noProof/>
+        </w:rPr>
+        <w:drawing>
+          <wp:inline distT="0" distB="0" distL="0" distR="0" wp14:anchorId="73306B27" wp14:editId="6F05DED7">
+            <wp:extent cx="6120130" cy="3552825"/>
+            <wp:effectExtent l="0" t="0" r="0" b="9525"/>
+            <wp:docPr id="8" name="Рисунок 8"/>
+            <wp:cNvGraphicFramePr>
+              <a:graphicFrameLocks xmlns:a="http://schemas.openxmlformats.org/drawingml/2006/main" noChangeAspect="1"/>
+            </wp:cNvGraphicFramePr>
+            <a:graphic xmlns:a="http://schemas.openxmlformats.org/drawingml/2006/main">
+              <a:graphicData uri="http://schemas.openxmlformats.org/drawingml/2006/picture">
+                <pic:pic xmlns:pic="http://schemas.openxmlformats.org/drawingml/2006/picture">
+                  <pic:nvPicPr>
+                    <pic:cNvPr id="1" name=""/>
+                    <pic:cNvPicPr/>
+                  </pic:nvPicPr>
+                  <pic:blipFill>
+                    <a:blip r:embed="rId18"/>
+                    <a:stretch>
+                      <a:fillRect/>
+                    </a:stretch>
+                  </pic:blipFill>
+                  <pic:spPr>
+                    <a:xfrm>
+                      <a:off x="0" y="0"/>
+                      <a:ext cx="6120130" cy="3552825"/>
+                    </a:xfrm>
+                    <a:prstGeom prst="rect">
+                      <a:avLst/>
+                    </a:prstGeom>
+                  </pic:spPr>
+                </pic:pic>
+              </a:graphicData>
+            </a:graphic>
+          </wp:inline>
+        </w:drawing>
+      </w:r>
+    </w:p>
+    <w:p>
+      <w:pPr>
+        <w:pStyle w:val="a3"/>
+      </w:pPr>
+      <w:r>
+        <w:t xml:space="preserve">Рисунок </w:t>
+      </w:r>
+      <w:fldSimple w:instr=" STYLEREF 1 \s ">
+        <w:r>
+          <w:rPr>
+            <w:noProof/>
+          </w:rPr>
+          <w:t>4</w:t>
+        </w:r>
+      </w:fldSimple>
+      <w:r>
+        <w:t>.</w:t>
+      </w:r>
+      <w:fldSimple w:instr=" SEQ Рисунок \* ARABIC \s 1 ">
+        <w:r>
+          <w:rPr>
+            <w:noProof/>
+          </w:rPr>
+          <w:t>2</w:t>
+        </w:r>
+      </w:fldSimple>
+      <w:r>
+        <w:t xml:space="preserve"> – </w:t>
+      </w:r>
+      <w:r>
+        <w:t>Результаты выполнения программы для второго корня уравнения</w:t>
+      </w:r>
+    </w:p>
+    <w:p>
+      <w:pPr>
+        <w:rPr>
+          <w:rFonts w:eastAsiaTheme="minorEastAsia"/>
+          <w:lang w:eastAsia="zh-CN"/>
+        </w:rPr>
+      </w:pPr>
+      <w:r>
+        <w:rPr>
+          <w:rFonts w:eastAsiaTheme="minorEastAsia"/>
+          <w:lang w:eastAsia="zh-CN"/>
+        </w:rPr>
+        <w:t xml:space="preserve">В результате запуска второй корень также был найден с заданной точность. </w:t>
+      </w:r>
+    </w:p>
+    <w:p>
+      <w:pPr>
+        <w:rPr>
+          <w:rFonts w:eastAsiaTheme="minorEastAsia"/>
+          <w:lang w:eastAsia="zh-CN"/>
+        </w:rPr>
+      </w:pPr>
+      <w:r>
+        <w:rPr>
+          <w:rFonts w:eastAsiaTheme="minorEastAsia"/>
+          <w:lang w:eastAsia="zh-CN"/>
+        </w:rPr>
+        <w:lastRenderedPageBreak/>
+        <w:t>Проведем тестирование для функции, корни которой сложно определить подбором. Для локализации интервалов корней необходимо построить график функции и таблицу ее значений.</w:t>
+      </w:r>
+    </w:p>
+    <w:p>
+      <w:pPr>
+        <w:pStyle w:val="a3"/>
+      </w:pPr>
+      <w:r>
+        <w:rPr>
+          <w:noProof/>
+        </w:rPr>
+        <w:drawing>
           <wp:inline distT="0" distB="0" distL="0" distR="0" wp14:anchorId="231AC5E8" wp14:editId="1C38A850">
-            <wp:extent cx="4572000" cy="4443412"/>
-            <wp:effectExtent l="0" t="0" r="0" b="14605"/>
+            <wp:extent cx="3514449" cy="3586038"/>
+            <wp:effectExtent l="0" t="0" r="10160" b="14605"/>
             <wp:docPr id="3" name="Диаграмма 3"/>
             <wp:cNvGraphicFramePr/>
             <a:graphic xmlns:a="http://schemas.openxmlformats.org/drawingml/2006/main">
               <a:graphicData uri="http://schemas.openxmlformats.org/drawingml/2006/chart">
-                <c:chart xmlns:c="http://schemas.openxmlformats.org/drawingml/2006/chart" xmlns:r="http://schemas.openxmlformats.org/officeDocument/2006/relationships" r:id="rId16"/>
+                <c:chart xmlns:c="http://schemas.openxmlformats.org/drawingml/2006/chart" xmlns:r="http://schemas.openxmlformats.org/officeDocument/2006/relationships" r:id="rId19"/>
               </a:graphicData>
             </a:graphic>
           </wp:inline>
         </w:drawing>
       </w:r>
     </w:p>
-    <w:p/>
-    <w:p>
-      <w:pPr>
-        <w:jc w:val="center"/>
-      </w:pPr>
-      <w:r>
-        <w:lastRenderedPageBreak/>
+    <w:p>
+      <w:pPr>
+        <w:pStyle w:val="a3"/>
+        <w:rPr>
+          <w:lang w:val="en-US"/>
+        </w:rPr>
+      </w:pPr>
+      <w:r>
+        <w:t xml:space="preserve">Рисунок </w:t>
+      </w:r>
+      <w:fldSimple w:instr=" STYLEREF 1 \s ">
+        <w:r>
+          <w:rPr>
+            <w:noProof/>
+          </w:rPr>
+          <w:t>4</w:t>
+        </w:r>
+      </w:fldSimple>
+      <w:r>
+        <w:t>.</w:t>
+      </w:r>
+      <w:fldSimple w:instr=" SEQ Рисунок \* ARABIC \s 1 ">
+        <w:r>
+          <w:rPr>
+            <w:noProof/>
+          </w:rPr>
+          <w:t>4</w:t>
+        </w:r>
+      </w:fldSimple>
+      <w:r>
+        <w:t xml:space="preserve"> – </w:t>
+      </w:r>
+      <w:r>
+        <w:t xml:space="preserve">График функции </w:t>
+      </w:r>
+      <m:oMath>
+        <m:r>
+          <w:rPr>
+            <w:rFonts w:ascii="Cambria Math" w:hAnsi="Cambria Math"/>
+          </w:rPr>
+          <m:t>y=</m:t>
+        </m:r>
+        <m:sSup>
+          <m:sSupPr>
+            <m:ctrlPr>
+              <w:rPr>
+                <w:rFonts w:ascii="Cambria Math" w:hAnsi="Cambria Math"/>
+              </w:rPr>
+            </m:ctrlPr>
+          </m:sSupPr>
+          <m:e>
+            <m:r>
+              <w:rPr>
+                <w:rFonts w:ascii="Cambria Math" w:hAnsi="Cambria Math"/>
+              </w:rPr>
+              <m:t>e</m:t>
+            </m:r>
+          </m:e>
+          <m:sup>
+            <m:f>
+              <m:fPr>
+                <m:ctrlPr>
+                  <w:rPr>
+                    <w:rFonts w:ascii="Cambria Math" w:hAnsi="Cambria Math"/>
+                  </w:rPr>
+                </m:ctrlPr>
+              </m:fPr>
+              <m:num>
+                <m:r>
+                  <w:rPr>
+                    <w:rFonts w:ascii="Cambria Math" w:hAnsi="Cambria Math"/>
+                  </w:rPr>
+                  <m:t>x</m:t>
+                </m:r>
+              </m:num>
+              <m:den>
+                <m:r>
+                  <w:rPr>
+                    <w:rFonts w:ascii="Cambria Math" w:hAnsi="Cambria Math"/>
+                  </w:rPr>
+                  <m:t>10</m:t>
+                </m:r>
+              </m:den>
+            </m:f>
+          </m:sup>
+        </m:sSup>
+        <m:r>
+          <m:rPr>
+            <m:sty m:val="p"/>
+          </m:rPr>
+          <w:rPr>
+            <w:rFonts w:ascii="Cambria Math" w:hAnsi="Cambria Math"/>
+          </w:rPr>
+          <m:t>cos⁡</m:t>
+        </m:r>
+        <m:r>
+          <w:rPr>
+            <w:rFonts w:ascii="Cambria Math" w:hAnsi="Cambria Math"/>
+          </w:rPr>
+          <m:t>(x+</m:t>
+        </m:r>
+        <m:f>
+          <m:fPr>
+            <m:ctrlPr>
+              <w:rPr>
+                <w:rFonts w:ascii="Cambria Math" w:hAnsi="Cambria Math"/>
+              </w:rPr>
+            </m:ctrlPr>
+          </m:fPr>
+          <m:num>
+            <m:r>
+              <w:rPr>
+                <w:rFonts w:ascii="Cambria Math" w:hAnsi="Cambria Math"/>
+              </w:rPr>
+              <m:t>π</m:t>
+            </m:r>
+          </m:num>
+          <m:den>
+            <m:r>
+              <w:rPr>
+                <w:rFonts w:ascii="Cambria Math" w:hAnsi="Cambria Math"/>
+              </w:rPr>
+              <m:t>3</m:t>
+            </m:r>
+          </m:den>
+        </m:f>
+        <m:r>
+          <w:rPr>
+            <w:rFonts w:ascii="Cambria Math" w:hAnsi="Cambria Math"/>
+          </w:rPr>
+          <m:t>)</m:t>
+        </m:r>
+      </m:oMath>
+    </w:p>
+    <w:p>
+      <w:pPr>
+        <w:pStyle w:val="a3"/>
+      </w:pPr>
+      <w:r>
+        <w:rPr>
+          <w:noProof/>
+        </w:rPr>
         <w:drawing>
           <wp:inline distT="0" distB="0" distL="0" distR="0">
-            <wp:extent cx="2030819" cy="5655339"/>
-            <wp:effectExtent l="0" t="0" r="7620" b="2540"/>
+            <wp:extent cx="1264258" cy="3520652"/>
+            <wp:effectExtent l="0" t="0" r="0" b="3810"/>
             <wp:docPr id="4" name="Рисунок 4"/>
             <wp:cNvGraphicFramePr>
               <a:graphicFrameLocks xmlns:a="http://schemas.openxmlformats.org/drawingml/2006/main" noChangeAspect="1"/>
@@ -6150,7 +6911,7 @@
                     </pic:cNvPicPr>
                   </pic:nvPicPr>
                   <pic:blipFill>
-                    <a:blip r:embed="rId17">
+                    <a:blip r:embed="rId20">
                       <a:extLst>
                         <a:ext uri="{28A0092B-C50C-407E-A947-70E740481C1C}">
                           <a14:useLocalDpi xmlns:a14="http://schemas.microsoft.com/office/drawing/2010/main" val="0"/>
@@ -6165,7 +6926,7 @@
                   <pic:spPr bwMode="auto">
                     <a:xfrm>
                       <a:off x="0" y="0"/>
-                      <a:ext cx="2033696" cy="5663351"/>
+                      <a:ext cx="1272048" cy="3542345"/>
                     </a:xfrm>
                     <a:prstGeom prst="rect">
                       <a:avLst/>
@@ -6181,6 +6942,412 @@
           </wp:inline>
         </w:drawing>
       </w:r>
+    </w:p>
+    <w:p>
+      <w:pPr>
+        <w:pStyle w:val="a3"/>
+      </w:pPr>
+      <w:r>
+        <w:t xml:space="preserve">Рисунок </w:t>
+      </w:r>
+      <w:fldSimple w:instr=" STYLEREF 1 \s ">
+        <w:r>
+          <w:rPr>
+            <w:noProof/>
+          </w:rPr>
+          <w:t>4</w:t>
+        </w:r>
+      </w:fldSimple>
+      <w:r>
+        <w:t>.</w:t>
+      </w:r>
+      <w:fldSimple w:instr=" SEQ Рисунок \* ARABIC \s 1 ">
+        <w:r>
+          <w:rPr>
+            <w:noProof/>
+          </w:rPr>
+          <w:t>5</w:t>
+        </w:r>
+      </w:fldSimple>
+      <w:r>
+        <w:t xml:space="preserve"> – </w:t>
+      </w:r>
+      <w:r>
+        <w:t xml:space="preserve">Таблица значений функции </w:t>
+      </w:r>
+      <m:oMath>
+        <m:r>
+          <w:rPr>
+            <w:rFonts w:ascii="Cambria Math" w:hAnsi="Cambria Math"/>
+          </w:rPr>
+          <m:t>y=</m:t>
+        </m:r>
+        <m:sSup>
+          <m:sSupPr>
+            <m:ctrlPr>
+              <w:rPr>
+                <w:rFonts w:ascii="Cambria Math" w:hAnsi="Cambria Math"/>
+              </w:rPr>
+            </m:ctrlPr>
+          </m:sSupPr>
+          <m:e>
+            <m:r>
+              <w:rPr>
+                <w:rFonts w:ascii="Cambria Math" w:hAnsi="Cambria Math"/>
+              </w:rPr>
+              <m:t>e</m:t>
+            </m:r>
+          </m:e>
+          <m:sup>
+            <m:f>
+              <m:fPr>
+                <m:ctrlPr>
+                  <w:rPr>
+                    <w:rFonts w:ascii="Cambria Math" w:hAnsi="Cambria Math"/>
+                  </w:rPr>
+                </m:ctrlPr>
+              </m:fPr>
+              <m:num>
+                <m:r>
+                  <w:rPr>
+                    <w:rFonts w:ascii="Cambria Math" w:hAnsi="Cambria Math"/>
+                  </w:rPr>
+                  <m:t>x</m:t>
+                </m:r>
+              </m:num>
+              <m:den>
+                <m:r>
+                  <w:rPr>
+                    <w:rFonts w:ascii="Cambria Math" w:hAnsi="Cambria Math"/>
+                  </w:rPr>
+                  <m:t>10</m:t>
+                </m:r>
+              </m:den>
+            </m:f>
+          </m:sup>
+        </m:sSup>
+        <m:r>
+          <m:rPr>
+            <m:sty m:val="p"/>
+          </m:rPr>
+          <w:rPr>
+            <w:rFonts w:ascii="Cambria Math" w:hAnsi="Cambria Math"/>
+          </w:rPr>
+          <m:t>cos⁡</m:t>
+        </m:r>
+        <m:r>
+          <w:rPr>
+            <w:rFonts w:ascii="Cambria Math" w:hAnsi="Cambria Math"/>
+          </w:rPr>
+          <m:t>(x+</m:t>
+        </m:r>
+        <m:f>
+          <m:fPr>
+            <m:ctrlPr>
+              <w:rPr>
+                <w:rFonts w:ascii="Cambria Math" w:hAnsi="Cambria Math"/>
+              </w:rPr>
+            </m:ctrlPr>
+          </m:fPr>
+          <m:num>
+            <m:r>
+              <w:rPr>
+                <w:rFonts w:ascii="Cambria Math" w:hAnsi="Cambria Math"/>
+              </w:rPr>
+              <m:t>π</m:t>
+            </m:r>
+          </m:num>
+          <m:den>
+            <m:r>
+              <w:rPr>
+                <w:rFonts w:ascii="Cambria Math" w:hAnsi="Cambria Math"/>
+              </w:rPr>
+              <m:t>3</m:t>
+            </m:r>
+          </m:den>
+        </m:f>
+        <m:r>
+          <w:rPr>
+            <w:rFonts w:ascii="Cambria Math" w:hAnsi="Cambria Math"/>
+          </w:rPr>
+          <m:t>)</m:t>
+        </m:r>
+      </m:oMath>
+    </w:p>
+    <w:p>
+      <w:pPr>
+        <w:rPr>
+          <w:rFonts w:eastAsiaTheme="minorEastAsia"/>
+          <w:lang w:eastAsia="zh-CN" w:bidi="hi-IN"/>
+        </w:rPr>
+      </w:pPr>
+      <w:r>
+        <w:rPr>
+          <w:rFonts w:eastAsiaTheme="minorEastAsia"/>
+          <w:lang w:eastAsia="zh-CN" w:bidi="hi-IN"/>
+        </w:rPr>
+        <w:lastRenderedPageBreak/>
+        <w:t xml:space="preserve">В таблице значений выделены интервалы локализации корня. Выберем интервал локализации </w:t>
+      </w:r>
+      <w:proofErr w:type="gramStart"/>
+      <w:r>
+        <w:rPr>
+          <w:rFonts w:eastAsiaTheme="minorEastAsia"/>
+          <w:lang w:eastAsia="zh-CN" w:bidi="hi-IN"/>
+        </w:rPr>
+        <w:t xml:space="preserve">корня </w:t>
+      </w:r>
+      <m:oMath>
+        <m:sSub>
+          <m:sSubPr>
+            <m:ctrlPr>
+              <w:rPr>
+                <w:rFonts w:ascii="Cambria Math" w:eastAsiaTheme="minorEastAsia" w:hAnsi="Cambria Math"/>
+                <w:lang w:eastAsia="zh-CN" w:bidi="hi-IN"/>
+              </w:rPr>
+            </m:ctrlPr>
+          </m:sSubPr>
+          <m:e>
+            <m:r>
+              <w:rPr>
+                <w:rFonts w:ascii="Cambria Math" w:eastAsiaTheme="minorEastAsia" w:hAnsi="Cambria Math"/>
+                <w:lang w:eastAsia="zh-CN" w:bidi="hi-IN"/>
+              </w:rPr>
+              <m:t>x</m:t>
+            </m:r>
+          </m:e>
+          <m:sub>
+            <m:r>
+              <w:rPr>
+                <w:rFonts w:ascii="Cambria Math" w:eastAsiaTheme="minorEastAsia" w:hAnsi="Cambria Math"/>
+                <w:lang w:eastAsia="zh-CN" w:bidi="hi-IN"/>
+              </w:rPr>
+              <m:t>1</m:t>
+            </m:r>
+          </m:sub>
+        </m:sSub>
+        <m:r>
+          <m:rPr>
+            <m:sty m:val="p"/>
+          </m:rPr>
+          <w:rPr>
+            <w:rFonts w:ascii="Cambria Math" w:eastAsiaTheme="minorEastAsia" w:hAnsi="Cambria Math"/>
+            <w:lang w:eastAsia="zh-CN" w:bidi="hi-IN"/>
+          </w:rPr>
+          <m:t>:[9,10]</m:t>
+        </m:r>
+      </m:oMath>
+      <w:r>
+        <w:rPr>
+          <w:rFonts w:eastAsiaTheme="minorEastAsia"/>
+          <w:lang w:eastAsia="zh-CN" w:bidi="hi-IN"/>
+        </w:rPr>
+        <w:t xml:space="preserve"> </w:t>
+      </w:r>
+      <w:r>
+        <w:rPr>
+          <w:rFonts w:eastAsiaTheme="minorEastAsia"/>
+          <w:lang w:eastAsia="zh-CN" w:bidi="hi-IN"/>
+        </w:rPr>
+        <w:t>и</w:t>
+      </w:r>
+      <w:proofErr w:type="gramEnd"/>
+      <w:r>
+        <w:rPr>
+          <w:rFonts w:eastAsiaTheme="minorEastAsia"/>
+          <w:lang w:eastAsia="zh-CN" w:bidi="hi-IN"/>
+        </w:rPr>
+        <w:t xml:space="preserve"> выполним тестовый запуск программы:</w:t>
+      </w:r>
+    </w:p>
+    <w:p>
+      <w:pPr>
+        <w:pStyle w:val="a3"/>
+      </w:pPr>
+      <w:r>
+        <w:rPr>
+          <w:noProof/>
+        </w:rPr>
+        <w:drawing>
+          <wp:inline distT="0" distB="0" distL="0" distR="0" wp14:anchorId="347D79E8" wp14:editId="064B6F81">
+            <wp:extent cx="6120130" cy="3552825"/>
+            <wp:effectExtent l="0" t="0" r="0" b="9525"/>
+            <wp:docPr id="9" name="Рисунок 9"/>
+            <wp:cNvGraphicFramePr>
+              <a:graphicFrameLocks xmlns:a="http://schemas.openxmlformats.org/drawingml/2006/main" noChangeAspect="1"/>
+            </wp:cNvGraphicFramePr>
+            <a:graphic xmlns:a="http://schemas.openxmlformats.org/drawingml/2006/main">
+              <a:graphicData uri="http://schemas.openxmlformats.org/drawingml/2006/picture">
+                <pic:pic xmlns:pic="http://schemas.openxmlformats.org/drawingml/2006/picture">
+                  <pic:nvPicPr>
+                    <pic:cNvPr id="1" name=""/>
+                    <pic:cNvPicPr/>
+                  </pic:nvPicPr>
+                  <pic:blipFill>
+                    <a:blip r:embed="rId21"/>
+                    <a:stretch>
+                      <a:fillRect/>
+                    </a:stretch>
+                  </pic:blipFill>
+                  <pic:spPr>
+                    <a:xfrm>
+                      <a:off x="0" y="0"/>
+                      <a:ext cx="6120130" cy="3552825"/>
+                    </a:xfrm>
+                    <a:prstGeom prst="rect">
+                      <a:avLst/>
+                    </a:prstGeom>
+                  </pic:spPr>
+                </pic:pic>
+              </a:graphicData>
+            </a:graphic>
+          </wp:inline>
+        </w:drawing>
+      </w:r>
+    </w:p>
+    <w:p>
+      <w:pPr>
+        <w:pStyle w:val="a3"/>
+      </w:pPr>
+      <w:r>
+        <w:t xml:space="preserve">Рисунок </w:t>
+      </w:r>
+      <w:fldSimple w:instr=" STYLEREF 1 \s ">
+        <w:r>
+          <w:rPr>
+            <w:noProof/>
+          </w:rPr>
+          <w:t>4</w:t>
+        </w:r>
+      </w:fldSimple>
+      <w:r>
+        <w:t>.</w:t>
+      </w:r>
+      <w:fldSimple w:instr=" SEQ Рисунок \* ARABIC \s 1 ">
+        <w:r>
+          <w:rPr>
+            <w:noProof/>
+          </w:rPr>
+          <w:t>2</w:t>
+        </w:r>
+      </w:fldSimple>
+      <w:r>
+        <w:t xml:space="preserve"> – </w:t>
+      </w:r>
+      <w:r>
+        <w:t>Результаты выполнения программы для корня уравнения</w:t>
+      </w:r>
+      <w:r>
+        <w:t xml:space="preserve"> </w:t>
+      </w:r>
+      <w:r>
+        <w:t xml:space="preserve">и </w:t>
+      </w:r>
+      <m:oMath>
+        <m:sSup>
+          <m:sSupPr>
+            <m:ctrlPr>
+              <w:rPr>
+                <w:rFonts w:ascii="Cambria Math" w:hAnsi="Cambria Math"/>
+              </w:rPr>
+            </m:ctrlPr>
+          </m:sSupPr>
+          <m:e>
+            <m:r>
+              <w:rPr>
+                <w:rFonts w:ascii="Cambria Math" w:hAnsi="Cambria Math"/>
+              </w:rPr>
+              <m:t>e</m:t>
+            </m:r>
+          </m:e>
+          <m:sup>
+            <m:f>
+              <m:fPr>
+                <m:ctrlPr>
+                  <w:rPr>
+                    <w:rFonts w:ascii="Cambria Math" w:hAnsi="Cambria Math"/>
+                  </w:rPr>
+                </m:ctrlPr>
+              </m:fPr>
+              <m:num>
+                <m:r>
+                  <w:rPr>
+                    <w:rFonts w:ascii="Cambria Math" w:hAnsi="Cambria Math"/>
+                  </w:rPr>
+                  <m:t>x</m:t>
+                </m:r>
+              </m:num>
+              <m:den>
+                <m:r>
+                  <w:rPr>
+                    <w:rFonts w:ascii="Cambria Math" w:hAnsi="Cambria Math"/>
+                  </w:rPr>
+                  <m:t>10</m:t>
+                </m:r>
+              </m:den>
+            </m:f>
+          </m:sup>
+        </m:sSup>
+        <m:r>
+          <m:rPr>
+            <m:sty m:val="p"/>
+          </m:rPr>
+          <w:rPr>
+            <w:rFonts w:ascii="Cambria Math" w:hAnsi="Cambria Math"/>
+          </w:rPr>
+          <m:t>cos⁡</m:t>
+        </m:r>
+        <m:r>
+          <w:rPr>
+            <w:rFonts w:ascii="Cambria Math" w:hAnsi="Cambria Math"/>
+          </w:rPr>
+          <m:t>(x+</m:t>
+        </m:r>
+        <m:f>
+          <m:fPr>
+            <m:ctrlPr>
+              <w:rPr>
+                <w:rFonts w:ascii="Cambria Math" w:hAnsi="Cambria Math"/>
+              </w:rPr>
+            </m:ctrlPr>
+          </m:fPr>
+          <m:num>
+            <m:r>
+              <w:rPr>
+                <w:rFonts w:ascii="Cambria Math" w:hAnsi="Cambria Math"/>
+              </w:rPr>
+              <m:t>π</m:t>
+            </m:r>
+          </m:num>
+          <m:den>
+            <m:r>
+              <w:rPr>
+                <w:rFonts w:ascii="Cambria Math" w:hAnsi="Cambria Math"/>
+              </w:rPr>
+              <m:t>3</m:t>
+            </m:r>
+          </m:den>
+        </m:f>
+        <m:r>
+          <w:rPr>
+            <w:rFonts w:ascii="Cambria Math" w:hAnsi="Cambria Math"/>
+          </w:rPr>
+          <m:t>)</m:t>
+        </m:r>
+      </m:oMath>
+      <w:r>
+        <w:t>=0</w:t>
+      </w:r>
+    </w:p>
+    <w:p>
+      <w:r>
+        <w:t xml:space="preserve">Результаты запуска показывают, что корень найден с заданной точностью. </w:t>
+      </w:r>
+    </w:p>
+    <w:p>
+      <w:r>
+        <w:t>По результатам испытаний считаем, что программа работает корректно.</w:t>
+      </w:r>
       <w:bookmarkStart w:id="13" w:name="_GoBack"/>
       <w:bookmarkEnd w:id="13"/>
     </w:p>
@@ -6386,6 +7553,39 @@
     </w:p>
     <w:p>
       <w:pPr>
+        <w:rPr>
+          <w:lang w:eastAsia="zh-CN" w:bidi="hi-IN"/>
+        </w:rPr>
+      </w:pPr>
+      <w:r>
+        <w:rPr>
+          <w:lang w:eastAsia="zh-CN" w:bidi="hi-IN"/>
+        </w:rPr>
+        <w:t xml:space="preserve">6. </w:t>
+      </w:r>
+      <w:r>
+        <w:rPr>
+          <w:lang w:eastAsia="zh-CN" w:bidi="hi-IN"/>
+        </w:rPr>
+        <w:t>Майерс Г.[</w:t>
+      </w:r>
+      <w:proofErr w:type="spellStart"/>
+      <w:r>
+        <w:rPr>
+          <w:lang w:eastAsia="zh-CN" w:bidi="hi-IN"/>
+        </w:rPr>
+        <w:t>en</w:t>
+      </w:r>
+      <w:proofErr w:type="spellEnd"/>
+      <w:r>
+        <w:rPr>
+          <w:lang w:eastAsia="zh-CN" w:bidi="hi-IN"/>
+        </w:rPr>
+        <w:t>] Надежность программного обеспечения. М: Мир, 1980</w:t>
+      </w:r>
+    </w:p>
+    <w:p>
+      <w:pPr>
         <w:pStyle w:val="11"/>
       </w:pPr>
       <w:bookmarkStart w:id="17" w:name="_Toc22546907"/>
@@ -8477,9 +9677,6 @@
     <w:p>
       <w:pPr>
         <w:pStyle w:val="ad"/>
-        <w:rPr>
-          <w:lang w:val="en-US"/>
-        </w:rPr>
       </w:pPr>
       <w:r>
         <w:t xml:space="preserve">  </w:t>
@@ -8494,30 +9691,18 @@
       </w:r>
       <w:proofErr w:type="spellEnd"/>
       <w:r>
-        <w:rPr>
-          <w:lang w:val="en-US"/>
-        </w:rPr>
         <w:t xml:space="preserve"> :=</w:t>
       </w:r>
       <w:proofErr w:type="gramEnd"/>
       <w:r>
-        <w:rPr>
-          <w:lang w:val="en-US"/>
-        </w:rPr>
         <w:t xml:space="preserve"> 0;</w:t>
       </w:r>
     </w:p>
     <w:p>
       <w:pPr>
         <w:pStyle w:val="ad"/>
-        <w:rPr>
-          <w:lang w:val="en-US"/>
-        </w:rPr>
-      </w:pPr>
-      <w:r>
-        <w:rPr>
-          <w:lang w:val="en-US"/>
-        </w:rPr>
+      </w:pPr>
+      <w:r>
         <w:t xml:space="preserve">  </w:t>
       </w:r>
       <w:proofErr w:type="gramStart"/>
@@ -8532,32 +9717,20 @@
     <w:p>
       <w:pPr>
         <w:pStyle w:val="ad"/>
-        <w:rPr>
-          <w:lang w:val="en-US"/>
-        </w:rPr>
-      </w:pPr>
-      <w:r>
-        <w:rPr>
-          <w:lang w:val="en-US"/>
-        </w:rPr>
+      </w:pPr>
+      <w:r>
         <w:t xml:space="preserve">    //</w:t>
       </w:r>
       <w:r>
         <w:t>вычисляем</w:t>
       </w:r>
       <w:r>
-        <w:rPr>
-          <w:lang w:val="en-US"/>
-        </w:rPr>
         <w:t xml:space="preserve"> </w:t>
       </w:r>
       <w:r>
         <w:t>середину</w:t>
       </w:r>
       <w:r>
-        <w:rPr>
-          <w:lang w:val="en-US"/>
-        </w:rPr>
         <w:t xml:space="preserve"> </w:t>
       </w:r>
       <w:r>
@@ -8567,14 +9740,8 @@
     <w:p>
       <w:pPr>
         <w:pStyle w:val="ad"/>
-        <w:rPr>
-          <w:lang w:val="en-US"/>
-        </w:rPr>
-      </w:pPr>
-      <w:r>
-        <w:rPr>
-          <w:lang w:val="en-US"/>
-        </w:rPr>
+      </w:pPr>
+      <w:r>
         <w:t xml:space="preserve">    </w:t>
       </w:r>
       <w:proofErr w:type="gramStart"/>
@@ -8582,22 +9749,37 @@
         <w:rPr>
           <w:lang w:val="en-US"/>
         </w:rPr>
-        <w:t>Middle :=</w:t>
+        <w:t>Middle</w:t>
+      </w:r>
+      <w:r>
+        <w:t xml:space="preserve"> :=</w:t>
       </w:r>
       <w:proofErr w:type="gramEnd"/>
       <w:r>
-        <w:rPr>
-          <w:lang w:val="en-US"/>
-        </w:rPr>
-        <w:t xml:space="preserve"> Right/2 + Left/2;</w:t>
+        <w:t xml:space="preserve"> </w:t>
+      </w:r>
+      <w:r>
+        <w:rPr>
+          <w:lang w:val="en-US"/>
+        </w:rPr>
+        <w:t>Right</w:t>
+      </w:r>
+      <w:r>
+        <w:t xml:space="preserve">/2 + </w:t>
+      </w:r>
+      <w:r>
+        <w:rPr>
+          <w:lang w:val="en-US"/>
+        </w:rPr>
+        <w:t>Left</w:t>
+      </w:r>
+      <w:r>
+        <w:t>/2;</w:t>
       </w:r>
     </w:p>
     <w:p>
       <w:pPr>
         <w:pStyle w:val="ad"/>
-        <w:rPr>
-          <w:lang w:val="en-US"/>
-        </w:rPr>
       </w:pPr>
     </w:p>
     <w:p>
@@ -8605,9 +9787,6 @@
         <w:pStyle w:val="ad"/>
       </w:pPr>
       <w:r>
-        <w:rPr>
-          <w:lang w:val="en-US"/>
-        </w:rPr>
         <w:t xml:space="preserve">    </w:t>
       </w:r>
       <w:r>
@@ -9310,7 +10489,7 @@
       </w:r>
     </w:p>
     <w:sectPr>
-      <w:footerReference w:type="default" r:id="rId18"/>
+      <w:footerReference w:type="default" r:id="rId22"/>
       <w:pgSz w:w="11906" w:h="16838"/>
       <w:pgMar w:top="851" w:right="567" w:bottom="1134" w:left="1701" w:header="720" w:footer="720" w:gutter="0"/>
       <w:pgNumType w:start="3"/>
@@ -9356,7 +10535,6 @@
         <w:docPartUnique/>
       </w:docPartObj>
     </w:sdtPr>
-    <w:sdtEndPr/>
     <w:sdtContent>
       <w:p>
         <w:pPr>
@@ -9376,7 +10554,7 @@
           <w:rPr>
             <w:noProof/>
           </w:rPr>
-          <w:t>21</w:t>
+          <w:t>19</w:t>
         </w:r>
         <w:r>
           <w:fldChar w:fldCharType="end"/>
@@ -11185,6 +12363,119 @@
     </w:lvl>
   </w:abstractNum>
   <w:abstractNum w:abstractNumId="14">
+    <w:nsid w:val="61E72115"/>
+    <w:multiLevelType w:val="hybridMultilevel"/>
+    <w:tmpl w:val="D69C97E2"/>
+    <w:lvl w:ilvl="0" w:tplc="04190001">
+      <w:start w:val="1"/>
+      <w:numFmt w:val="bullet"/>
+      <w:lvlText w:val=""/>
+      <w:lvlJc w:val="left"/>
+      <w:pPr>
+        <w:ind w:left="1457" w:hanging="360"/>
+      </w:pPr>
+      <w:rPr>
+        <w:rFonts w:ascii="Symbol" w:hAnsi="Symbol" w:hint="default"/>
+      </w:rPr>
+    </w:lvl>
+    <w:lvl w:ilvl="1" w:tplc="04190003" w:tentative="1">
+      <w:start w:val="1"/>
+      <w:numFmt w:val="bullet"/>
+      <w:lvlText w:val="o"/>
+      <w:lvlJc w:val="left"/>
+      <w:pPr>
+        <w:ind w:left="2177" w:hanging="360"/>
+      </w:pPr>
+      <w:rPr>
+        <w:rFonts w:ascii="Courier New" w:hAnsi="Courier New" w:cs="Courier New" w:hint="default"/>
+      </w:rPr>
+    </w:lvl>
+    <w:lvl w:ilvl="2" w:tplc="04190005" w:tentative="1">
+      <w:start w:val="1"/>
+      <w:numFmt w:val="bullet"/>
+      <w:lvlText w:val=""/>
+      <w:lvlJc w:val="left"/>
+      <w:pPr>
+        <w:ind w:left="2897" w:hanging="360"/>
+      </w:pPr>
+      <w:rPr>
+        <w:rFonts w:ascii="Wingdings" w:hAnsi="Wingdings" w:hint="default"/>
+      </w:rPr>
+    </w:lvl>
+    <w:lvl w:ilvl="3" w:tplc="04190001" w:tentative="1">
+      <w:start w:val="1"/>
+      <w:numFmt w:val="bullet"/>
+      <w:lvlText w:val=""/>
+      <w:lvlJc w:val="left"/>
+      <w:pPr>
+        <w:ind w:left="3617" w:hanging="360"/>
+      </w:pPr>
+      <w:rPr>
+        <w:rFonts w:ascii="Symbol" w:hAnsi="Symbol" w:hint="default"/>
+      </w:rPr>
+    </w:lvl>
+    <w:lvl w:ilvl="4" w:tplc="04190003" w:tentative="1">
+      <w:start w:val="1"/>
+      <w:numFmt w:val="bullet"/>
+      <w:lvlText w:val="o"/>
+      <w:lvlJc w:val="left"/>
+      <w:pPr>
+        <w:ind w:left="4337" w:hanging="360"/>
+      </w:pPr>
+      <w:rPr>
+        <w:rFonts w:ascii="Courier New" w:hAnsi="Courier New" w:cs="Courier New" w:hint="default"/>
+      </w:rPr>
+    </w:lvl>
+    <w:lvl w:ilvl="5" w:tplc="04190005" w:tentative="1">
+      <w:start w:val="1"/>
+      <w:numFmt w:val="bullet"/>
+      <w:lvlText w:val=""/>
+      <w:lvlJc w:val="left"/>
+      <w:pPr>
+        <w:ind w:left="5057" w:hanging="360"/>
+      </w:pPr>
+      <w:rPr>
+        <w:rFonts w:ascii="Wingdings" w:hAnsi="Wingdings" w:hint="default"/>
+      </w:rPr>
+    </w:lvl>
+    <w:lvl w:ilvl="6" w:tplc="04190001" w:tentative="1">
+      <w:start w:val="1"/>
+      <w:numFmt w:val="bullet"/>
+      <w:lvlText w:val=""/>
+      <w:lvlJc w:val="left"/>
+      <w:pPr>
+        <w:ind w:left="5777" w:hanging="360"/>
+      </w:pPr>
+      <w:rPr>
+        <w:rFonts w:ascii="Symbol" w:hAnsi="Symbol" w:hint="default"/>
+      </w:rPr>
+    </w:lvl>
+    <w:lvl w:ilvl="7" w:tplc="04190003" w:tentative="1">
+      <w:start w:val="1"/>
+      <w:numFmt w:val="bullet"/>
+      <w:lvlText w:val="o"/>
+      <w:lvlJc w:val="left"/>
+      <w:pPr>
+        <w:ind w:left="6497" w:hanging="360"/>
+      </w:pPr>
+      <w:rPr>
+        <w:rFonts w:ascii="Courier New" w:hAnsi="Courier New" w:cs="Courier New" w:hint="default"/>
+      </w:rPr>
+    </w:lvl>
+    <w:lvl w:ilvl="8" w:tplc="04190005" w:tentative="1">
+      <w:start w:val="1"/>
+      <w:numFmt w:val="bullet"/>
+      <w:lvlText w:val=""/>
+      <w:lvlJc w:val="left"/>
+      <w:pPr>
+        <w:ind w:left="7217" w:hanging="360"/>
+      </w:pPr>
+      <w:rPr>
+        <w:rFonts w:ascii="Wingdings" w:hAnsi="Wingdings" w:hint="default"/>
+      </w:rPr>
+    </w:lvl>
+  </w:abstractNum>
+  <w:abstractNum w:abstractNumId="15">
     <w:nsid w:val="6EF15A47"/>
     <w:multiLevelType w:val="hybridMultilevel"/>
     <w:tmpl w:val="5DF6266A"/>
@@ -11270,7 +12561,7 @@
       </w:pPr>
     </w:lvl>
   </w:abstractNum>
-  <w:abstractNum w:abstractNumId="15">
+  <w:abstractNum w:abstractNumId="16">
     <w:nsid w:val="75C1347C"/>
     <w:multiLevelType w:val="hybridMultilevel"/>
     <w:tmpl w:val="4C884D1C"/>
@@ -11383,7 +12674,7 @@
       </w:rPr>
     </w:lvl>
   </w:abstractNum>
-  <w:abstractNum w:abstractNumId="16">
+  <w:abstractNum w:abstractNumId="17">
     <w:nsid w:val="7FAC4202"/>
     <w:multiLevelType w:val="hybridMultilevel"/>
     <w:tmpl w:val="22127C12"/>
@@ -11524,10 +12815,10 @@
     <w:abstractNumId w:val="9"/>
   </w:num>
   <w:num w:numId="10">
-    <w:abstractNumId w:val="16"/>
+    <w:abstractNumId w:val="17"/>
   </w:num>
   <w:num w:numId="11">
-    <w:abstractNumId w:val="14"/>
+    <w:abstractNumId w:val="15"/>
   </w:num>
   <w:num w:numId="12">
     <w:abstractNumId w:val="12"/>
@@ -11539,13 +12830,16 @@
     <w:abstractNumId w:val="8"/>
   </w:num>
   <w:num w:numId="15">
-    <w:abstractNumId w:val="15"/>
+    <w:abstractNumId w:val="16"/>
   </w:num>
   <w:num w:numId="16">
     <w:abstractNumId w:val="10"/>
   </w:num>
   <w:num w:numId="17">
     <w:abstractNumId w:val="11"/>
+  </w:num>
+  <w:num w:numId="18">
+    <w:abstractNumId w:val="14"/>
   </w:num>
 </w:numbering>
 </file>
@@ -12885,11 +14179,11 @@
           <c:showPercent val="0"/>
           <c:showBubbleSize val="0"/>
         </c:dLbls>
-        <c:axId val="2038833136"/>
-        <c:axId val="2038834224"/>
+        <c:axId val="-19359552"/>
+        <c:axId val="-19337792"/>
       </c:scatterChart>
       <c:valAx>
-        <c:axId val="2038833136"/>
+        <c:axId val="-19359552"/>
         <c:scaling>
           <c:orientation val="minMax"/>
         </c:scaling>
@@ -12946,12 +14240,12 @@
             <a:endParaRPr lang="ru-RU"/>
           </a:p>
         </c:txPr>
-        <c:crossAx val="2038834224"/>
+        <c:crossAx val="-19337792"/>
         <c:crosses val="autoZero"/>
         <c:crossBetween val="midCat"/>
       </c:valAx>
       <c:valAx>
-        <c:axId val="2038834224"/>
+        <c:axId val="-19337792"/>
         <c:scaling>
           <c:orientation val="minMax"/>
         </c:scaling>
@@ -13008,7 +14302,7 @@
             <a:endParaRPr lang="ru-RU"/>
           </a:p>
         </c:txPr>
-        <c:crossAx val="2038833136"/>
+        <c:crossAx val="-19359552"/>
         <c:crosses val="autoZero"/>
         <c:crossBetween val="midCat"/>
       </c:valAx>
@@ -13611,6 +14905,578 @@
 </cs:chartStyle>
 </file>
 
+<file path=word/glossary/document.xml><?xml version="1.0" encoding="utf-8"?>
+<w:glossaryDocument xmlns:wpc="http://schemas.microsoft.com/office/word/2010/wordprocessingCanvas" xmlns:mc="http://schemas.openxmlformats.org/markup-compatibility/2006" xmlns:o="urn:schemas-microsoft-com:office:office" xmlns:r="http://schemas.openxmlformats.org/officeDocument/2006/relationships" xmlns:m="http://schemas.openxmlformats.org/officeDocument/2006/math" xmlns:v="urn:schemas-microsoft-com:vml" xmlns:wp14="http://schemas.microsoft.com/office/word/2010/wordprocessingDrawing" xmlns:wp="http://schemas.openxmlformats.org/drawingml/2006/wordprocessingDrawing" xmlns:w10="urn:schemas-microsoft-com:office:word" xmlns:w="http://schemas.openxmlformats.org/wordprocessingml/2006/main" xmlns:w14="http://schemas.microsoft.com/office/word/2010/wordml" xmlns:w15="http://schemas.microsoft.com/office/word/2012/wordml" xmlns:wpg="http://schemas.microsoft.com/office/word/2010/wordprocessingGroup" xmlns:wpi="http://schemas.microsoft.com/office/word/2010/wordprocessingInk" xmlns:wne="http://schemas.microsoft.com/office/word/2006/wordml" xmlns:wps="http://schemas.microsoft.com/office/word/2010/wordprocessingShape" mc:Ignorable="w14 w15 wp14"/>
+</file>
+
+<file path=word/glossary/fontTable.xml><?xml version="1.0" encoding="utf-8"?>
+<w:fonts xmlns:mc="http://schemas.openxmlformats.org/markup-compatibility/2006" xmlns:r="http://schemas.openxmlformats.org/officeDocument/2006/relationships" xmlns:w="http://schemas.openxmlformats.org/wordprocessingml/2006/main" xmlns:w14="http://schemas.microsoft.com/office/word/2010/wordml" xmlns:w15="http://schemas.microsoft.com/office/word/2012/wordml" mc:Ignorable="w14 w15">
+  <w:font w:name="Symbol">
+    <w:panose1 w:val="05050102010706020507"/>
+    <w:charset w:val="02"/>
+    <w:family w:val="roman"/>
+    <w:pitch w:val="variable"/>
+    <w:sig w:usb0="00000000" w:usb1="10000000" w:usb2="00000000" w:usb3="00000000" w:csb0="80000000" w:csb1="00000000"/>
+  </w:font>
+  <w:font w:name="Times New Roman">
+    <w:panose1 w:val="02020603050405020304"/>
+    <w:charset w:val="CC"/>
+    <w:family w:val="roman"/>
+    <w:pitch w:val="variable"/>
+    <w:sig w:usb0="E0002EFF" w:usb1="C0007843" w:usb2="00000009" w:usb3="00000000" w:csb0="000001FF" w:csb1="00000000"/>
+  </w:font>
+  <w:font w:name="OpenSymbol">
+    <w:altName w:val="Courier New"/>
+    <w:charset w:val="00"/>
+    <w:family w:val="auto"/>
+    <w:pitch w:val="variable"/>
+    <w:sig w:usb0="00000003" w:usb1="1001ECEA" w:usb2="00000000" w:usb3="00000000" w:csb0="00000001" w:csb1="00000000"/>
+  </w:font>
+  <w:font w:name="Courier New">
+    <w:panose1 w:val="02070309020205020404"/>
+    <w:charset w:val="CC"/>
+    <w:family w:val="modern"/>
+    <w:pitch w:val="fixed"/>
+    <w:sig w:usb0="E0002AFF" w:usb1="C0007843" w:usb2="00000009" w:usb3="00000000" w:csb0="000001FF" w:csb1="00000000"/>
+  </w:font>
+  <w:font w:name="Wingdings">
+    <w:panose1 w:val="05000000000000000000"/>
+    <w:charset w:val="02"/>
+    <w:family w:val="auto"/>
+    <w:pitch w:val="variable"/>
+    <w:sig w:usb0="00000000" w:usb1="10000000" w:usb2="00000000" w:usb3="00000000" w:csb0="80000000" w:csb1="00000000"/>
+  </w:font>
+  <w:font w:name="Calibri">
+    <w:panose1 w:val="020F0502020204030204"/>
+    <w:charset w:val="CC"/>
+    <w:family w:val="swiss"/>
+    <w:pitch w:val="variable"/>
+    <w:sig w:usb0="E00002FF" w:usb1="4000ACFF" w:usb2="00000001" w:usb3="00000000" w:csb0="0000019F" w:csb1="00000000"/>
+  </w:font>
+  <w:font w:name="Mangal">
+    <w:panose1 w:val="02040503050203030202"/>
+    <w:charset w:val="00"/>
+    <w:family w:val="roman"/>
+    <w:pitch w:val="variable"/>
+    <w:sig w:usb0="00008003" w:usb1="00000000" w:usb2="00000000" w:usb3="00000000" w:csb0="00000001" w:csb1="00000000"/>
+  </w:font>
+  <w:font w:name="NSimSun">
+    <w:panose1 w:val="02010609030101010101"/>
+    <w:charset w:val="86"/>
+    <w:family w:val="modern"/>
+    <w:pitch w:val="fixed"/>
+    <w:sig w:usb0="00000003" w:usb1="288F0000" w:usb2="00000016" w:usb3="00000000" w:csb0="00040001" w:csb1="00000000"/>
+  </w:font>
+  <w:font w:name="Lucida Sans">
+    <w:altName w:val="Lucida Sans Unicode"/>
+    <w:charset w:val="00"/>
+    <w:family w:val="swiss"/>
+    <w:pitch w:val="variable"/>
+    <w:sig w:usb0="00000003" w:usb1="00000000" w:usb2="00000000" w:usb3="00000000" w:csb0="00000001" w:csb1="00000000"/>
+  </w:font>
+  <w:font w:name="Liberation Serif">
+    <w:altName w:val="Times New Roman"/>
+    <w:charset w:val="CC"/>
+    <w:family w:val="roman"/>
+    <w:pitch w:val="variable"/>
+    <w:sig w:usb0="00000000" w:usb1="500078FF" w:usb2="00000021" w:usb3="00000000" w:csb0="000001BF" w:csb1="00000000"/>
+  </w:font>
+  <w:font w:name="Calibri Light">
+    <w:panose1 w:val="020F0302020204030204"/>
+    <w:charset w:val="CC"/>
+    <w:family w:val="swiss"/>
+    <w:pitch w:val="variable"/>
+    <w:sig w:usb0="A00002EF" w:usb1="4000207B" w:usb2="00000000" w:usb3="00000000" w:csb0="0000019F" w:csb1="00000000"/>
+  </w:font>
+  <w:font w:name="Cambria Math">
+    <w:panose1 w:val="02040503050406030204"/>
+    <w:charset w:val="CC"/>
+    <w:family w:val="roman"/>
+    <w:pitch w:val="variable"/>
+    <w:sig w:usb0="E00002FF" w:usb1="420024FF" w:usb2="00000000" w:usb3="00000000" w:csb0="0000019F" w:csb1="00000000"/>
+  </w:font>
+</w:fonts>
+</file>
+
+<file path=word/glossary/settings.xml><?xml version="1.0" encoding="utf-8"?>
+<w:settings xmlns:mc="http://schemas.openxmlformats.org/markup-compatibility/2006" xmlns:o="urn:schemas-microsoft-com:office:office" xmlns:r="http://schemas.openxmlformats.org/officeDocument/2006/relationships" xmlns:m="http://schemas.openxmlformats.org/officeDocument/2006/math" xmlns:v="urn:schemas-microsoft-com:vml" xmlns:w10="urn:schemas-microsoft-com:office:word" xmlns:w="http://schemas.openxmlformats.org/wordprocessingml/2006/main" xmlns:w14="http://schemas.microsoft.com/office/word/2010/wordml" xmlns:w15="http://schemas.microsoft.com/office/word/2012/wordml" xmlns:sl="http://schemas.openxmlformats.org/schemaLibrary/2006/main" mc:Ignorable="w14 w15">
+  <w:view w:val="normal"/>
+  <w:defaultTabStop w:val="708"/>
+  <w:characterSpacingControl w:val="doNotCompress"/>
+  <w:compat>
+    <w:useFELayout/>
+    <w:compatSetting w:name="compatibilityMode" w:uri="http://schemas.microsoft.com/office/word" w:val="15"/>
+    <w:compatSetting w:name="overrideTableStyleFontSizeAndJustification" w:uri="http://schemas.microsoft.com/office/word" w:val="1"/>
+    <w:compatSetting w:name="enableOpenTypeFeatures" w:uri="http://schemas.microsoft.com/office/word" w:val="1"/>
+    <w:compatSetting w:name="doNotFlipMirrorIndents" w:uri="http://schemas.microsoft.com/office/word" w:val="1"/>
+    <w:compatSetting w:name="differentiateMultirowTableHeaders" w:uri="http://schemas.microsoft.com/office/word" w:val="1"/>
+  </w:compat>
+  <w:rsids>
+    <w:rsidRoot w:val="00AE26FD"/>
+    <w:rsid w:val="00AE26FD"/>
+  </w:rsids>
+  <m:mathPr>
+    <m:mathFont m:val="Cambria Math"/>
+    <m:brkBin m:val="before"/>
+    <m:brkBinSub m:val="--"/>
+    <m:smallFrac m:val="0"/>
+    <m:dispDef/>
+    <m:lMargin m:val="0"/>
+    <m:rMargin m:val="0"/>
+    <m:defJc m:val="centerGroup"/>
+    <m:wrapIndent m:val="1440"/>
+    <m:intLim m:val="subSup"/>
+    <m:naryLim m:val="undOvr"/>
+  </m:mathPr>
+  <w:themeFontLang w:val="ru-RU"/>
+  <w:clrSchemeMapping w:bg1="light1" w:t1="dark1" w:bg2="light2" w:t2="dark2" w:accent1="accent1" w:accent2="accent2" w:accent3="accent3" w:accent4="accent4" w:accent5="accent5" w:accent6="accent6" w:hyperlink="hyperlink" w:followedHyperlink="followedHyperlink"/>
+  <w:decimalSymbol w:val=","/>
+  <w:listSeparator w:val=";"/>
+  <w15:chartTrackingRefBased/>
+</w:settings>
+</file>
+
+<file path=word/glossary/styles.xml><?xml version="1.0" encoding="utf-8"?>
+<w:styles xmlns:mc="http://schemas.openxmlformats.org/markup-compatibility/2006" xmlns:r="http://schemas.openxmlformats.org/officeDocument/2006/relationships" xmlns:w="http://schemas.openxmlformats.org/wordprocessingml/2006/main" xmlns:w14="http://schemas.microsoft.com/office/word/2010/wordml" xmlns:w15="http://schemas.microsoft.com/office/word/2012/wordml" mc:Ignorable="w14 w15">
+  <w:docDefaults>
+    <w:rPrDefault>
+      <w:rPr>
+        <w:rFonts w:asciiTheme="minorHAnsi" w:eastAsiaTheme="minorEastAsia" w:hAnsiTheme="minorHAnsi" w:cstheme="minorBidi"/>
+        <w:sz w:val="22"/>
+        <w:szCs w:val="22"/>
+        <w:lang w:val="ru-RU" w:eastAsia="ru-RU" w:bidi="ar-SA"/>
+      </w:rPr>
+    </w:rPrDefault>
+    <w:pPrDefault>
+      <w:pPr>
+        <w:spacing w:after="160" w:line="259" w:lineRule="auto"/>
+      </w:pPr>
+    </w:pPrDefault>
+  </w:docDefaults>
+  <w:latentStyles w:defLockedState="0" w:defUIPriority="99" w:defSemiHidden="0" w:defUnhideWhenUsed="0" w:defQFormat="0" w:count="371">
+    <w:lsdException w:name="Normal" w:uiPriority="0" w:qFormat="1"/>
+    <w:lsdException w:name="heading 1" w:uiPriority="9" w:qFormat="1"/>
+    <w:lsdException w:name="heading 2" w:semiHidden="1" w:uiPriority="9" w:unhideWhenUsed="1" w:qFormat="1"/>
+    <w:lsdException w:name="heading 3" w:semiHidden="1" w:uiPriority="9" w:unhideWhenUsed="1" w:qFormat="1"/>
+    <w:lsdException w:name="heading 4" w:semiHidden="1" w:uiPriority="9" w:unhideWhenUsed="1" w:qFormat="1"/>
+    <w:lsdException w:name="heading 5" w:semiHidden="1" w:uiPriority="9" w:unhideWhenUsed="1" w:qFormat="1"/>
+    <w:lsdException w:name="heading 6" w:semiHidden="1" w:uiPriority="9" w:unhideWhenUsed="1" w:qFormat="1"/>
+    <w:lsdException w:name="heading 7" w:semiHidden="1" w:uiPriority="9" w:unhideWhenUsed="1" w:qFormat="1"/>
+    <w:lsdException w:name="heading 8" w:semiHidden="1" w:uiPriority="9" w:unhideWhenUsed="1" w:qFormat="1"/>
+    <w:lsdException w:name="heading 9" w:semiHidden="1" w:uiPriority="9" w:unhideWhenUsed="1" w:qFormat="1"/>
+    <w:lsdException w:name="index 1" w:semiHidden="1" w:unhideWhenUsed="1"/>
+    <w:lsdException w:name="index 2" w:semiHidden="1" w:unhideWhenUsed="1"/>
+    <w:lsdException w:name="index 3" w:semiHidden="1" w:unhideWhenUsed="1"/>
+    <w:lsdException w:name="index 4" w:semiHidden="1" w:unhideWhenUsed="1"/>
+    <w:lsdException w:name="index 5" w:semiHidden="1" w:unhideWhenUsed="1"/>
+    <w:lsdException w:name="index 6" w:semiHidden="1" w:unhideWhenUsed="1"/>
+    <w:lsdException w:name="index 7" w:semiHidden="1" w:unhideWhenUsed="1"/>
+    <w:lsdException w:name="index 8" w:semiHidden="1" w:unhideWhenUsed="1"/>
+    <w:lsdException w:name="index 9" w:semiHidden="1" w:unhideWhenUsed="1"/>
+    <w:lsdException w:name="toc 1" w:semiHidden="1" w:uiPriority="39" w:unhideWhenUsed="1"/>
+    <w:lsdException w:name="toc 2" w:semiHidden="1" w:uiPriority="39" w:unhideWhenUsed="1"/>
+    <w:lsdException w:name="toc 3" w:semiHidden="1" w:uiPriority="39" w:unhideWhenUsed="1"/>
+    <w:lsdException w:name="toc 4" w:semiHidden="1" w:uiPriority="39" w:unhideWhenUsed="1"/>
+    <w:lsdException w:name="toc 5" w:semiHidden="1" w:uiPriority="39" w:unhideWhenUsed="1"/>
+    <w:lsdException w:name="toc 6" w:semiHidden="1" w:uiPriority="39" w:unhideWhenUsed="1"/>
+    <w:lsdException w:name="toc 7" w:semiHidden="1" w:uiPriority="39" w:unhideWhenUsed="1"/>
+    <w:lsdException w:name="toc 8" w:semiHidden="1" w:uiPriority="39" w:unhideWhenUsed="1"/>
+    <w:lsdException w:name="toc 9" w:semiHidden="1" w:uiPriority="39" w:unhideWhenUsed="1"/>
+    <w:lsdException w:name="Normal Indent" w:semiHidden="1" w:unhideWhenUsed="1"/>
+    <w:lsdException w:name="footnote text" w:semiHidden="1" w:unhideWhenUsed="1"/>
+    <w:lsdException w:name="annotation text" w:semiHidden="1" w:unhideWhenUsed="1"/>
+    <w:lsdException w:name="header" w:semiHidden="1" w:unhideWhenUsed="1"/>
+    <w:lsdException w:name="footer" w:semiHidden="1" w:unhideWhenUsed="1"/>
+    <w:lsdException w:name="index heading" w:semiHidden="1" w:unhideWhenUsed="1"/>
+    <w:lsdException w:name="caption" w:semiHidden="1" w:uiPriority="35" w:unhideWhenUsed="1" w:qFormat="1"/>
+    <w:lsdException w:name="table of figures" w:semiHidden="1" w:unhideWhenUsed="1"/>
+    <w:lsdException w:name="envelope address" w:semiHidden="1" w:unhideWhenUsed="1"/>
+    <w:lsdException w:name="envelope return" w:semiHidden="1" w:unhideWhenUsed="1"/>
+    <w:lsdException w:name="footnote reference" w:semiHidden="1" w:unhideWhenUsed="1"/>
+    <w:lsdException w:name="annotation reference" w:semiHidden="1" w:unhideWhenUsed="1"/>
+    <w:lsdException w:name="line number" w:semiHidden="1" w:unhideWhenUsed="1"/>
+    <w:lsdException w:name="page number" w:semiHidden="1" w:unhideWhenUsed="1"/>
+    <w:lsdException w:name="endnote reference" w:semiHidden="1" w:unhideWhenUsed="1"/>
+    <w:lsdException w:name="endnote text" w:semiHidden="1" w:unhideWhenUsed="1"/>
+    <w:lsdException w:name="table of authorities" w:semiHidden="1" w:unhideWhenUsed="1"/>
+    <w:lsdException w:name="macro" w:semiHidden="1" w:unhideWhenUsed="1"/>
+    <w:lsdException w:name="toa heading" w:semiHidden="1" w:unhideWhenUsed="1"/>
+    <w:lsdException w:name="List" w:semiHidden="1" w:unhideWhenUsed="1"/>
+    <w:lsdException w:name="List Bullet" w:semiHidden="1" w:unhideWhenUsed="1"/>
+    <w:lsdException w:name="List Number" w:semiHidden="1" w:unhideWhenUsed="1"/>
+    <w:lsdException w:name="List 2" w:semiHidden="1" w:unhideWhenUsed="1"/>
+    <w:lsdException w:name="List 3" w:semiHidden="1" w:unhideWhenUsed="1"/>
+    <w:lsdException w:name="List 4" w:semiHidden="1" w:unhideWhenUsed="1"/>
+    <w:lsdException w:name="List 5" w:semiHidden="1" w:unhideWhenUsed="1"/>
+    <w:lsdException w:name="List Bullet 2" w:semiHidden="1" w:unhideWhenUsed="1"/>
+    <w:lsdException w:name="List Bullet 3" w:semiHidden="1" w:unhideWhenUsed="1"/>
+    <w:lsdException w:name="List Bullet 4" w:semiHidden="1" w:unhideWhenUsed="1"/>
+    <w:lsdException w:name="List Bullet 5" w:semiHidden="1" w:unhideWhenUsed="1"/>
+    <w:lsdException w:name="List Number 2" w:semiHidden="1" w:unhideWhenUsed="1"/>
+    <w:lsdException w:name="List Number 3" w:semiHidden="1" w:unhideWhenUsed="1"/>
+    <w:lsdException w:name="List Number 4" w:semiHidden="1" w:unhideWhenUsed="1"/>
+    <w:lsdException w:name="List Number 5" w:semiHidden="1" w:unhideWhenUsed="1"/>
+    <w:lsdException w:name="Title" w:uiPriority="10" w:qFormat="1"/>
+    <w:lsdException w:name="Closing" w:semiHidden="1" w:unhideWhenUsed="1"/>
+    <w:lsdException w:name="Signature" w:semiHidden="1" w:unhideWhenUsed="1"/>
+    <w:lsdException w:name="Default Paragraph Font" w:semiHidden="1" w:uiPriority="1" w:unhideWhenUsed="1"/>
+    <w:lsdException w:name="Body Text" w:semiHidden="1" w:unhideWhenUsed="1"/>
+    <w:lsdException w:name="Body Text Indent" w:semiHidden="1" w:unhideWhenUsed="1"/>
+    <w:lsdException w:name="List Continue" w:semiHidden="1" w:unhideWhenUsed="1"/>
+    <w:lsdException w:name="List Continue 2" w:semiHidden="1" w:unhideWhenUsed="1"/>
+    <w:lsdException w:name="List Continue 3" w:semiHidden="1" w:unhideWhenUsed="1"/>
+    <w:lsdException w:name="List Continue 4" w:semiHidden="1" w:unhideWhenUsed="1"/>
+    <w:lsdException w:name="List Continue 5" w:semiHidden="1" w:unhideWhenUsed="1"/>
+    <w:lsdException w:name="Message Header" w:semiHidden="1" w:unhideWhenUsed="1"/>
+    <w:lsdException w:name="Subtitle" w:uiPriority="11" w:qFormat="1"/>
+    <w:lsdException w:name="Salutation" w:semiHidden="1" w:unhideWhenUsed="1"/>
+    <w:lsdException w:name="Date" w:semiHidden="1" w:unhideWhenUsed="1"/>
+    <w:lsdException w:name="Body Text First Indent" w:semiHidden="1" w:unhideWhenUsed="1"/>
+    <w:lsdException w:name="Body Text First Indent 2" w:semiHidden="1" w:unhideWhenUsed="1"/>
+    <w:lsdException w:name="Note Heading" w:semiHidden="1" w:unhideWhenUsed="1"/>
+    <w:lsdException w:name="Body Text 2" w:semiHidden="1" w:unhideWhenUsed="1"/>
+    <w:lsdException w:name="Body Text 3" w:semiHidden="1" w:unhideWhenUsed="1"/>
+    <w:lsdException w:name="Body Text Indent 2" w:semiHidden="1" w:unhideWhenUsed="1"/>
+    <w:lsdException w:name="Body Text Indent 3" w:semiHidden="1" w:unhideWhenUsed="1"/>
+    <w:lsdException w:name="Block Text" w:semiHidden="1" w:unhideWhenUsed="1"/>
+    <w:lsdException w:name="Hyperlink" w:semiHidden="1" w:unhideWhenUsed="1"/>
+    <w:lsdException w:name="FollowedHyperlink" w:semiHidden="1" w:unhideWhenUsed="1"/>
+    <w:lsdException w:name="Strong" w:uiPriority="22" w:qFormat="1"/>
+    <w:lsdException w:name="Emphasis" w:uiPriority="20" w:qFormat="1"/>
+    <w:lsdException w:name="Document Map" w:semiHidden="1" w:unhideWhenUsed="1"/>
+    <w:lsdException w:name="Plain Text" w:semiHidden="1" w:unhideWhenUsed="1"/>
+    <w:lsdException w:name="E-mail Signature" w:semiHidden="1" w:unhideWhenUsed="1"/>
+    <w:lsdException w:name="HTML Top of Form" w:semiHidden="1" w:unhideWhenUsed="1"/>
+    <w:lsdException w:name="HTML Bottom of Form" w:semiHidden="1" w:unhideWhenUsed="1"/>
+    <w:lsdException w:name="Normal (Web)" w:semiHidden="1" w:unhideWhenUsed="1"/>
+    <w:lsdException w:name="HTML Acronym" w:semiHidden="1" w:unhideWhenUsed="1"/>
+    <w:lsdException w:name="HTML Address" w:semiHidden="1" w:unhideWhenUsed="1"/>
+    <w:lsdException w:name="HTML Cite" w:semiHidden="1" w:unhideWhenUsed="1"/>
+    <w:lsdException w:name="HTML Code" w:semiHidden="1" w:unhideWhenUsed="1"/>
+    <w:lsdException w:name="HTML Definition" w:semiHidden="1" w:unhideWhenUsed="1"/>
+    <w:lsdException w:name="HTML Keyboard" w:semiHidden="1" w:unhideWhenUsed="1"/>
+    <w:lsdException w:name="HTML Preformatted" w:semiHidden="1" w:unhideWhenUsed="1"/>
+    <w:lsdException w:name="HTML Sample" w:semiHidden="1" w:unhideWhenUsed="1"/>
+    <w:lsdException w:name="HTML Typewriter" w:semiHidden="1" w:unhideWhenUsed="1"/>
+    <w:lsdException w:name="HTML Variable" w:semiHidden="1" w:unhideWhenUsed="1"/>
+    <w:lsdException w:name="Normal Table" w:semiHidden="1" w:unhideWhenUsed="1"/>
+    <w:lsdException w:name="annotation subject" w:semiHidden="1" w:unhideWhenUsed="1"/>
+    <w:lsdException w:name="No List" w:semiHidden="1" w:unhideWhenUsed="1"/>
+    <w:lsdException w:name="Outline List 1" w:semiHidden="1" w:unhideWhenUsed="1"/>
+    <w:lsdException w:name="Outline List 2" w:semiHidden="1" w:unhideWhenUsed="1"/>
+    <w:lsdException w:name="Outline List 3" w:semiHidden="1" w:unhideWhenUsed="1"/>
+    <w:lsdException w:name="Table Simple 1" w:semiHidden="1" w:unhideWhenUsed="1"/>
+    <w:lsdException w:name="Table Simple 2" w:semiHidden="1" w:unhideWhenUsed="1"/>
+    <w:lsdException w:name="Table Simple 3" w:semiHidden="1" w:unhideWhenUsed="1"/>
+    <w:lsdException w:name="Table Classic 1" w:semiHidden="1" w:unhideWhenUsed="1"/>
+    <w:lsdException w:name="Table Classic 2" w:semiHidden="1" w:unhideWhenUsed="1"/>
+    <w:lsdException w:name="Table Classic 3" w:semiHidden="1" w:unhideWhenUsed="1"/>
+    <w:lsdException w:name="Table Classic 4" w:semiHidden="1" w:unhideWhenUsed="1"/>
+    <w:lsdException w:name="Table Colorful 1" w:semiHidden="1" w:unhideWhenUsed="1"/>
+    <w:lsdException w:name="Table Colorful 2" w:semiHidden="1" w:unhideWhenUsed="1"/>
+    <w:lsdException w:name="Table Colorful 3" w:semiHidden="1" w:unhideWhenUsed="1"/>
+    <w:lsdException w:name="Table Columns 1" w:semiHidden="1" w:unhideWhenUsed="1"/>
+    <w:lsdException w:name="Table Columns 2" w:semiHidden="1" w:unhideWhenUsed="1"/>
+    <w:lsdException w:name="Table Columns 3" w:semiHidden="1" w:unhideWhenUsed="1"/>
+    <w:lsdException w:name="Table Columns 4" w:semiHidden="1" w:unhideWhenUsed="1"/>
+    <w:lsdException w:name="Table Columns 5" w:semiHidden="1" w:unhideWhenUsed="1"/>
+    <w:lsdException w:name="Table Grid 1" w:semiHidden="1" w:unhideWhenUsed="1"/>
+    <w:lsdException w:name="Table Grid 2" w:semiHidden="1" w:unhideWhenUsed="1"/>
+    <w:lsdException w:name="Table Grid 3" w:semiHidden="1" w:unhideWhenUsed="1"/>
+    <w:lsdException w:name="Table Grid 4" w:semiHidden="1" w:unhideWhenUsed="1"/>
+    <w:lsdException w:name="Table Grid 5" w:semiHidden="1" w:unhideWhenUsed="1"/>
+    <w:lsdException w:name="Table Grid 6" w:semiHidden="1" w:unhideWhenUsed="1"/>
+    <w:lsdException w:name="Table Grid 7" w:semiHidden="1" w:unhideWhenUsed="1"/>
+    <w:lsdException w:name="Table Grid 8" w:semiHidden="1" w:unhideWhenUsed="1"/>
+    <w:lsdException w:name="Table List 1" w:semiHidden="1" w:unhideWhenUsed="1"/>
+    <w:lsdException w:name="Table List 2" w:semiHidden="1" w:unhideWhenUsed="1"/>
+    <w:lsdException w:name="Table List 3" w:semiHidden="1" w:unhideWhenUsed="1"/>
+    <w:lsdException w:name="Table List 4" w:semiHidden="1" w:unhideWhenUsed="1"/>
+    <w:lsdException w:name="Table List 5" w:semiHidden="1" w:unhideWhenUsed="1"/>
+    <w:lsdException w:name="Table List 6" w:semiHidden="1" w:unhideWhenUsed="1"/>
+    <w:lsdException w:name="Table List 7" w:semiHidden="1" w:unhideWhenUsed="1"/>
+    <w:lsdException w:name="Table List 8" w:semiHidden="1" w:unhideWhenUsed="1"/>
+    <w:lsdException w:name="Table 3D effects 1" w:semiHidden="1" w:unhideWhenUsed="1"/>
+    <w:lsdException w:name="Table 3D effects 2" w:semiHidden="1" w:unhideWhenUsed="1"/>
+    <w:lsdException w:name="Table 3D effects 3" w:semiHidden="1" w:unhideWhenUsed="1"/>
+    <w:lsdException w:name="Table Contemporary" w:semiHidden="1" w:unhideWhenUsed="1"/>
+    <w:lsdException w:name="Table Elegant" w:semiHidden="1" w:unhideWhenUsed="1"/>
+    <w:lsdException w:name="Table Professional" w:semiHidden="1" w:unhideWhenUsed="1"/>
+    <w:lsdException w:name="Table Subtle 1" w:semiHidden="1" w:unhideWhenUsed="1"/>
+    <w:lsdException w:name="Table Subtle 2" w:semiHidden="1" w:unhideWhenUsed="1"/>
+    <w:lsdException w:name="Table Web 1" w:semiHidden="1" w:unhideWhenUsed="1"/>
+    <w:lsdException w:name="Table Web 2" w:semiHidden="1" w:unhideWhenUsed="1"/>
+    <w:lsdException w:name="Table Web 3" w:semiHidden="1" w:unhideWhenUsed="1"/>
+    <w:lsdException w:name="Balloon Text" w:semiHidden="1" w:unhideWhenUsed="1"/>
+    <w:lsdException w:name="Table Grid" w:uiPriority="39"/>
+    <w:lsdException w:name="Table Theme" w:semiHidden="1" w:unhideWhenUsed="1"/>
+    <w:lsdException w:name="Placeholder Text" w:semiHidden="1"/>
+    <w:lsdException w:name="No Spacing" w:uiPriority="1" w:qFormat="1"/>
+    <w:lsdException w:name="Light Shading" w:uiPriority="60"/>
+    <w:lsdException w:name="Light List" w:uiPriority="61"/>
+    <w:lsdException w:name="Light Grid" w:uiPriority="62"/>
+    <w:lsdException w:name="Medium Shading 1" w:uiPriority="63"/>
+    <w:lsdException w:name="Medium Shading 2" w:uiPriority="64"/>
+    <w:lsdException w:name="Medium List 1" w:uiPriority="65"/>
+    <w:lsdException w:name="Medium List 2" w:uiPriority="66"/>
+    <w:lsdException w:name="Medium Grid 1" w:uiPriority="67"/>
+    <w:lsdException w:name="Medium Grid 2" w:uiPriority="68"/>
+    <w:lsdException w:name="Medium Grid 3" w:uiPriority="69"/>
+    <w:lsdException w:name="Dark List" w:uiPriority="70"/>
+    <w:lsdException w:name="Colorful Shading" w:uiPriority="71"/>
+    <w:lsdException w:name="Colorful List" w:uiPriority="72"/>
+    <w:lsdException w:name="Colorful Grid" w:uiPriority="73"/>
+    <w:lsdException w:name="Light Shading Accent 1" w:uiPriority="60"/>
+    <w:lsdException w:name="Light List Accent 1" w:uiPriority="61"/>
+    <w:lsdException w:name="Light Grid Accent 1" w:uiPriority="62"/>
+    <w:lsdException w:name="Medium Shading 1 Accent 1" w:uiPriority="63"/>
+    <w:lsdException w:name="Medium Shading 2 Accent 1" w:uiPriority="64"/>
+    <w:lsdException w:name="Medium List 1 Accent 1" w:uiPriority="65"/>
+    <w:lsdException w:name="Revision" w:semiHidden="1"/>
+    <w:lsdException w:name="List Paragraph" w:uiPriority="34" w:qFormat="1"/>
+    <w:lsdException w:name="Quote" w:uiPriority="29" w:qFormat="1"/>
+    <w:lsdException w:name="Intense Quote" w:uiPriority="30" w:qFormat="1"/>
+    <w:lsdException w:name="Medium List 2 Accent 1" w:uiPriority="66"/>
+    <w:lsdException w:name="Medium Grid 1 Accent 1" w:uiPriority="67"/>
+    <w:lsdException w:name="Medium Grid 2 Accent 1" w:uiPriority="68"/>
+    <w:lsdException w:name="Medium Grid 3 Accent 1" w:uiPriority="69"/>
+    <w:lsdException w:name="Dark List Accent 1" w:uiPriority="70"/>
+    <w:lsdException w:name="Colorful Shading Accent 1" w:uiPriority="71"/>
+    <w:lsdException w:name="Colorful List Accent 1" w:uiPriority="72"/>
+    <w:lsdException w:name="Colorful Grid Accent 1" w:uiPriority="73"/>
+    <w:lsdException w:name="Light Shading Accent 2" w:uiPriority="60"/>
+    <w:lsdException w:name="Light List Accent 2" w:uiPriority="61"/>
+    <w:lsdException w:name="Light Grid Accent 2" w:uiPriority="62"/>
+    <w:lsdException w:name="Medium Shading 1 Accent 2" w:uiPriority="63"/>
+    <w:lsdException w:name="Medium Shading 2 Accent 2" w:uiPriority="64"/>
+    <w:lsdException w:name="Medium List 1 Accent 2" w:uiPriority="65"/>
+    <w:lsdException w:name="Medium List 2 Accent 2" w:uiPriority="66"/>
+    <w:lsdException w:name="Medium Grid 1 Accent 2" w:uiPriority="67"/>
+    <w:lsdException w:name="Medium Grid 2 Accent 2" w:uiPriority="68"/>
+    <w:lsdException w:name="Medium Grid 3 Accent 2" w:uiPriority="69"/>
+    <w:lsdException w:name="Dark List Accent 2" w:uiPriority="70"/>
+    <w:lsdException w:name="Colorful Shading Accent 2" w:uiPriority="71"/>
+    <w:lsdException w:name="Colorful List Accent 2" w:uiPriority="72"/>
+    <w:lsdException w:name="Colorful Grid Accent 2" w:uiPriority="73"/>
+    <w:lsdException w:name="Light Shading Accent 3" w:uiPriority="60"/>
+    <w:lsdException w:name="Light List Accent 3" w:uiPriority="61"/>
+    <w:lsdException w:name="Light Grid Accent 3" w:uiPriority="62"/>
+    <w:lsdException w:name="Medium Shading 1 Accent 3" w:uiPriority="63"/>
+    <w:lsdException w:name="Medium Shading 2 Accent 3" w:uiPriority="64"/>
+    <w:lsdException w:name="Medium List 1 Accent 3" w:uiPriority="65"/>
+    <w:lsdException w:name="Medium List 2 Accent 3" w:uiPriority="66"/>
+    <w:lsdException w:name="Medium Grid 1 Accent 3" w:uiPriority="67"/>
+    <w:lsdException w:name="Medium Grid 2 Accent 3" w:uiPriority="68"/>
+    <w:lsdException w:name="Medium Grid 3 Accent 3" w:uiPriority="69"/>
+    <w:lsdException w:name="Dark List Accent 3" w:uiPriority="70"/>
+    <w:lsdException w:name="Colorful Shading Accent 3" w:uiPriority="71"/>
+    <w:lsdException w:name="Colorful List Accent 3" w:uiPriority="72"/>
+    <w:lsdException w:name="Colorful Grid Accent 3" w:uiPriority="73"/>
+    <w:lsdException w:name="Light Shading Accent 4" w:uiPriority="60"/>
+    <w:lsdException w:name="Light List Accent 4" w:uiPriority="61"/>
+    <w:lsdException w:name="Light Grid Accent 4" w:uiPriority="62"/>
+    <w:lsdException w:name="Medium Shading 1 Accent 4" w:uiPriority="63"/>
+    <w:lsdException w:name="Medium Shading 2 Accent 4" w:uiPriority="64"/>
+    <w:lsdException w:name="Medium List 1 Accent 4" w:uiPriority="65"/>
+    <w:lsdException w:name="Medium List 2 Accent 4" w:uiPriority="66"/>
+    <w:lsdException w:name="Medium Grid 1 Accent 4" w:uiPriority="67"/>
+    <w:lsdException w:name="Medium Grid 2 Accent 4" w:uiPriority="68"/>
+    <w:lsdException w:name="Medium Grid 3 Accent 4" w:uiPriority="69"/>
+    <w:lsdException w:name="Dark List Accent 4" w:uiPriority="70"/>
+    <w:lsdException w:name="Colorful Shading Accent 4" w:uiPriority="71"/>
+    <w:lsdException w:name="Colorful List Accent 4" w:uiPriority="72"/>
+    <w:lsdException w:name="Colorful Grid Accent 4" w:uiPriority="73"/>
+    <w:lsdException w:name="Light Shading Accent 5" w:uiPriority="60"/>
+    <w:lsdException w:name="Light List Accent 5" w:uiPriority="61"/>
+    <w:lsdException w:name="Light Grid Accent 5" w:uiPriority="62"/>
+    <w:lsdException w:name="Medium Shading 1 Accent 5" w:uiPriority="63"/>
+    <w:lsdException w:name="Medium Shading 2 Accent 5" w:uiPriority="64"/>
+    <w:lsdException w:name="Medium List 1 Accent 5" w:uiPriority="65"/>
+    <w:lsdException w:name="Medium List 2 Accent 5" w:uiPriority="66"/>
+    <w:lsdException w:name="Medium Grid 1 Accent 5" w:uiPriority="67"/>
+    <w:lsdException w:name="Medium Grid 2 Accent 5" w:uiPriority="68"/>
+    <w:lsdException w:name="Medium Grid 3 Accent 5" w:uiPriority="69"/>
+    <w:lsdException w:name="Dark List Accent 5" w:uiPriority="70"/>
+    <w:lsdException w:name="Colorful Shading Accent 5" w:uiPriority="71"/>
+    <w:lsdException w:name="Colorful List Accent 5" w:uiPriority="72"/>
+    <w:lsdException w:name="Colorful Grid Accent 5" w:uiPriority="73"/>
+    <w:lsdException w:name="Light Shading Accent 6" w:uiPriority="60"/>
+    <w:lsdException w:name="Light List Accent 6" w:uiPriority="61"/>
+    <w:lsdException w:name="Light Grid Accent 6" w:uiPriority="62"/>
+    <w:lsdException w:name="Medium Shading 1 Accent 6" w:uiPriority="63"/>
+    <w:lsdException w:name="Medium Shading 2 Accent 6" w:uiPriority="64"/>
+    <w:lsdException w:name="Medium List 1 Accent 6" w:uiPriority="65"/>
+    <w:lsdException w:name="Medium List 2 Accent 6" w:uiPriority="66"/>
+    <w:lsdException w:name="Medium Grid 1 Accent 6" w:uiPriority="67"/>
+    <w:lsdException w:name="Medium Grid 2 Accent 6" w:uiPriority="68"/>
+    <w:lsdException w:name="Medium Grid 3 Accent 6" w:uiPriority="69"/>
+    <w:lsdException w:name="Dark List Accent 6" w:uiPriority="70"/>
+    <w:lsdException w:name="Colorful Shading Accent 6" w:uiPriority="71"/>
+    <w:lsdException w:name="Colorful List Accent 6" w:uiPriority="72"/>
+    <w:lsdException w:name="Colorful Grid Accent 6" w:uiPriority="73"/>
+    <w:lsdException w:name="Subtle Emphasis" w:uiPriority="19" w:qFormat="1"/>
+    <w:lsdException w:name="Intense Emphasis" w:uiPriority="21" w:qFormat="1"/>
+    <w:lsdException w:name="Subtle Reference" w:uiPriority="31" w:qFormat="1"/>
+    <w:lsdException w:name="Intense Reference" w:uiPriority="32" w:qFormat="1"/>
+    <w:lsdException w:name="Book Title" w:uiPriority="33" w:qFormat="1"/>
+    <w:lsdException w:name="Bibliography" w:semiHidden="1" w:uiPriority="37" w:unhideWhenUsed="1"/>
+    <w:lsdException w:name="TOC Heading" w:semiHidden="1" w:uiPriority="39" w:unhideWhenUsed="1" w:qFormat="1"/>
+    <w:lsdException w:name="Plain Table 1" w:uiPriority="41"/>
+    <w:lsdException w:name="Plain Table 2" w:uiPriority="42"/>
+    <w:lsdException w:name="Plain Table 3" w:uiPriority="43"/>
+    <w:lsdException w:name="Plain Table 4" w:uiPriority="44"/>
+    <w:lsdException w:name="Plain Table 5" w:uiPriority="45"/>
+    <w:lsdException w:name="Grid Table Light" w:uiPriority="40"/>
+    <w:lsdException w:name="Grid Table 1 Light" w:uiPriority="46"/>
+    <w:lsdException w:name="Grid Table 2" w:uiPriority="47"/>
+    <w:lsdException w:name="Grid Table 3" w:uiPriority="48"/>
+    <w:lsdException w:name="Grid Table 4" w:uiPriority="49"/>
+    <w:lsdException w:name="Grid Table 5 Dark" w:uiPriority="50"/>
+    <w:lsdException w:name="Grid Table 6 Colorful" w:uiPriority="51"/>
+    <w:lsdException w:name="Grid Table 7 Colorful" w:uiPriority="52"/>
+    <w:lsdException w:name="Grid Table 1 Light Accent 1" w:uiPriority="46"/>
+    <w:lsdException w:name="Grid Table 2 Accent 1" w:uiPriority="47"/>
+    <w:lsdException w:name="Grid Table 3 Accent 1" w:uiPriority="48"/>
+    <w:lsdException w:name="Grid Table 4 Accent 1" w:uiPriority="49"/>
+    <w:lsdException w:name="Grid Table 5 Dark Accent 1" w:uiPriority="50"/>
+    <w:lsdException w:name="Grid Table 6 Colorful Accent 1" w:uiPriority="51"/>
+    <w:lsdException w:name="Grid Table 7 Colorful Accent 1" w:uiPriority="52"/>
+    <w:lsdException w:name="Grid Table 1 Light Accent 2" w:uiPriority="46"/>
+    <w:lsdException w:name="Grid Table 2 Accent 2" w:uiPriority="47"/>
+    <w:lsdException w:name="Grid Table 3 Accent 2" w:uiPriority="48"/>
+    <w:lsdException w:name="Grid Table 4 Accent 2" w:uiPriority="49"/>
+    <w:lsdException w:name="Grid Table 5 Dark Accent 2" w:uiPriority="50"/>
+    <w:lsdException w:name="Grid Table 6 Colorful Accent 2" w:uiPriority="51"/>
+    <w:lsdException w:name="Grid Table 7 Colorful Accent 2" w:uiPriority="52"/>
+    <w:lsdException w:name="Grid Table 1 Light Accent 3" w:uiPriority="46"/>
+    <w:lsdException w:name="Grid Table 2 Accent 3" w:uiPriority="47"/>
+    <w:lsdException w:name="Grid Table 3 Accent 3" w:uiPriority="48"/>
+    <w:lsdException w:name="Grid Table 4 Accent 3" w:uiPriority="49"/>
+    <w:lsdException w:name="Grid Table 5 Dark Accent 3" w:uiPriority="50"/>
+    <w:lsdException w:name="Grid Table 6 Colorful Accent 3" w:uiPriority="51"/>
+    <w:lsdException w:name="Grid Table 7 Colorful Accent 3" w:uiPriority="52"/>
+    <w:lsdException w:name="Grid Table 1 Light Accent 4" w:uiPriority="46"/>
+    <w:lsdException w:name="Grid Table 2 Accent 4" w:uiPriority="47"/>
+    <w:lsdException w:name="Grid Table 3 Accent 4" w:uiPriority="48"/>
+    <w:lsdException w:name="Grid Table 4 Accent 4" w:uiPriority="49"/>
+    <w:lsdException w:name="Grid Table 5 Dark Accent 4" w:uiPriority="50"/>
+    <w:lsdException w:name="Grid Table 6 Colorful Accent 4" w:uiPriority="51"/>
+    <w:lsdException w:name="Grid Table 7 Colorful Accent 4" w:uiPriority="52"/>
+    <w:lsdException w:name="Grid Table 1 Light Accent 5" w:uiPriority="46"/>
+    <w:lsdException w:name="Grid Table 2 Accent 5" w:uiPriority="47"/>
+    <w:lsdException w:name="Grid Table 3 Accent 5" w:uiPriority="48"/>
+    <w:lsdException w:name="Grid Table 4 Accent 5" w:uiPriority="49"/>
+    <w:lsdException w:name="Grid Table 5 Dark Accent 5" w:uiPriority="50"/>
+    <w:lsdException w:name="Grid Table 6 Colorful Accent 5" w:uiPriority="51"/>
+    <w:lsdException w:name="Grid Table 7 Colorful Accent 5" w:uiPriority="52"/>
+    <w:lsdException w:name="Grid Table 1 Light Accent 6" w:uiPriority="46"/>
+    <w:lsdException w:name="Grid Table 2 Accent 6" w:uiPriority="47"/>
+    <w:lsdException w:name="Grid Table 3 Accent 6" w:uiPriority="48"/>
+    <w:lsdException w:name="Grid Table 4 Accent 6" w:uiPriority="49"/>
+    <w:lsdException w:name="Grid Table 5 Dark Accent 6" w:uiPriority="50"/>
+    <w:lsdException w:name="Grid Table 6 Colorful Accent 6" w:uiPriority="51"/>
+    <w:lsdException w:name="Grid Table 7 Colorful Accent 6" w:uiPriority="52"/>
+    <w:lsdException w:name="List Table 1 Light" w:uiPriority="46"/>
+    <w:lsdException w:name="List Table 2" w:uiPriority="47"/>
+    <w:lsdException w:name="List Table 3" w:uiPriority="48"/>
+    <w:lsdException w:name="List Table 4" w:uiPriority="49"/>
+    <w:lsdException w:name="List Table 5 Dark" w:uiPriority="50"/>
+    <w:lsdException w:name="List Table 6 Colorful" w:uiPriority="51"/>
+    <w:lsdException w:name="List Table 7 Colorful" w:uiPriority="52"/>
+    <w:lsdException w:name="List Table 1 Light Accent 1" w:uiPriority="46"/>
+    <w:lsdException w:name="List Table 2 Accent 1" w:uiPriority="47"/>
+    <w:lsdException w:name="List Table 3 Accent 1" w:uiPriority="48"/>
+    <w:lsdException w:name="List Table 4 Accent 1" w:uiPriority="49"/>
+    <w:lsdException w:name="List Table 5 Dark Accent 1" w:uiPriority="50"/>
+    <w:lsdException w:name="List Table 6 Colorful Accent 1" w:uiPriority="51"/>
+    <w:lsdException w:name="List Table 7 Colorful Accent 1" w:uiPriority="52"/>
+    <w:lsdException w:name="List Table 1 Light Accent 2" w:uiPriority="46"/>
+    <w:lsdException w:name="List Table 2 Accent 2" w:uiPriority="47"/>
+    <w:lsdException w:name="List Table 3 Accent 2" w:uiPriority="48"/>
+    <w:lsdException w:name="List Table 4 Accent 2" w:uiPriority="49"/>
+    <w:lsdException w:name="List Table 5 Dark Accent 2" w:uiPriority="50"/>
+    <w:lsdException w:name="List Table 6 Colorful Accent 2" w:uiPriority="51"/>
+    <w:lsdException w:name="List Table 7 Colorful Accent 2" w:uiPriority="52"/>
+    <w:lsdException w:name="List Table 1 Light Accent 3" w:uiPriority="46"/>
+    <w:lsdException w:name="List Table 2 Accent 3" w:uiPriority="47"/>
+    <w:lsdException w:name="List Table 3 Accent 3" w:uiPriority="48"/>
+    <w:lsdException w:name="List Table 4 Accent 3" w:uiPriority="49"/>
+    <w:lsdException w:name="List Table 5 Dark Accent 3" w:uiPriority="50"/>
+    <w:lsdException w:name="List Table 6 Colorful Accent 3" w:uiPriority="51"/>
+    <w:lsdException w:name="List Table 7 Colorful Accent 3" w:uiPriority="52"/>
+    <w:lsdException w:name="List Table 1 Light Accent 4" w:uiPriority="46"/>
+    <w:lsdException w:name="List Table 2 Accent 4" w:uiPriority="47"/>
+    <w:lsdException w:name="List Table 3 Accent 4" w:uiPriority="48"/>
+    <w:lsdException w:name="List Table 4 Accent 4" w:uiPriority="49"/>
+    <w:lsdException w:name="List Table 5 Dark Accent 4" w:uiPriority="50"/>
+    <w:lsdException w:name="List Table 6 Colorful Accent 4" w:uiPriority="51"/>
+    <w:lsdException w:name="List Table 7 Colorful Accent 4" w:uiPriority="52"/>
+    <w:lsdException w:name="List Table 1 Light Accent 5" w:uiPriority="46"/>
+    <w:lsdException w:name="List Table 2 Accent 5" w:uiPriority="47"/>
+    <w:lsdException w:name="List Table 3 Accent 5" w:uiPriority="48"/>
+    <w:lsdException w:name="List Table 4 Accent 5" w:uiPriority="49"/>
+    <w:lsdException w:name="List Table 5 Dark Accent 5" w:uiPriority="50"/>
+    <w:lsdException w:name="List Table 6 Colorful Accent 5" w:uiPriority="51"/>
+    <w:lsdException w:name="List Table 7 Colorful Accent 5" w:uiPriority="52"/>
+    <w:lsdException w:name="List Table 1 Light Accent 6" w:uiPriority="46"/>
+    <w:lsdException w:name="List Table 2 Accent 6" w:uiPriority="47"/>
+    <w:lsdException w:name="List Table 3 Accent 6" w:uiPriority="48"/>
+    <w:lsdException w:name="List Table 4 Accent 6" w:uiPriority="49"/>
+    <w:lsdException w:name="List Table 5 Dark Accent 6" w:uiPriority="50"/>
+    <w:lsdException w:name="List Table 6 Colorful Accent 6" w:uiPriority="51"/>
+    <w:lsdException w:name="List Table 7 Colorful Accent 6" w:uiPriority="52"/>
+  </w:latentStyles>
+  <w:style w:type="paragraph" w:default="1" w:styleId="a">
+    <w:name w:val="Normal"/>
+    <w:qFormat/>
+  </w:style>
+  <w:style w:type="character" w:default="1" w:styleId="a0">
+    <w:name w:val="Default Paragraph Font"/>
+    <w:uiPriority w:val="1"/>
+    <w:semiHidden/>
+    <w:unhideWhenUsed/>
+  </w:style>
+  <w:style w:type="table" w:default="1" w:styleId="a1">
+    <w:name w:val="Normal Table"/>
+    <w:uiPriority w:val="99"/>
+    <w:semiHidden/>
+    <w:unhideWhenUsed/>
+    <w:tblPr>
+      <w:tblInd w:w="0" w:type="dxa"/>
+      <w:tblCellMar>
+        <w:top w:w="0" w:type="dxa"/>
+        <w:left w:w="108" w:type="dxa"/>
+        <w:bottom w:w="0" w:type="dxa"/>
+        <w:right w:w="108" w:type="dxa"/>
+      </w:tblCellMar>
+    </w:tblPr>
+  </w:style>
+  <w:style w:type="numbering" w:default="1" w:styleId="a2">
+    <w:name w:val="No List"/>
+    <w:uiPriority w:val="99"/>
+    <w:semiHidden/>
+    <w:unhideWhenUsed/>
+  </w:style>
+  <w:style w:type="character" w:styleId="a3">
+    <w:name w:val="Placeholder Text"/>
+    <w:basedOn w:val="a0"/>
+    <w:uiPriority w:val="99"/>
+    <w:semiHidden/>
+    <w:rsid w:val="00AE26FD"/>
+    <w:rPr>
+      <w:color w:val="808080"/>
+    </w:rPr>
+  </w:style>
+</w:styles>
+</file>
+
+<file path=word/glossary/webSettings.xml><?xml version="1.0" encoding="utf-8"?>
+<w:webSettings xmlns:mc="http://schemas.openxmlformats.org/markup-compatibility/2006" xmlns:r="http://schemas.openxmlformats.org/officeDocument/2006/relationships" xmlns:w="http://schemas.openxmlformats.org/wordprocessingml/2006/main" xmlns:w14="http://schemas.microsoft.com/office/word/2010/wordml" xmlns:w15="http://schemas.microsoft.com/office/word/2012/wordml" mc:Ignorable="w14 w15">
+  <w:optimizeForBrowser/>
+  <w:allowPNG/>
+</w:webSettings>
+</file>
+
 <file path=word/theme/theme1.xml><?xml version="1.0" encoding="utf-8"?>
 <a:theme xmlns:a="http://schemas.openxmlformats.org/drawingml/2006/main" name="Тема Office">
   <a:themeElements>
@@ -13877,7 +15743,7 @@
 </file>
 
 <file path=customXml/itemProps1.xml><?xml version="1.0" encoding="utf-8"?>
-<ds:datastoreItem xmlns:ds="http://schemas.openxmlformats.org/officeDocument/2006/customXml" ds:itemID="{994DB183-19CE-42CC-9E97-ADB627A6DD3A}">
+<ds:datastoreItem xmlns:ds="http://schemas.openxmlformats.org/officeDocument/2006/customXml" ds:itemID="{58758D5C-C638-4676-B161-372DA27CDC47}">
   <ds:schemaRefs>
     <ds:schemaRef ds:uri="http://schemas.openxmlformats.org/officeDocument/2006/bibliography"/>
   </ds:schemaRefs>

</xml_diff>